<commit_message>
Mi mama se fue a dormir, soy libre. Parte 2 lista
</commit_message>
<xml_diff>
--- a/Informe.docx
+++ b/Informe.docx
@@ -38,21 +38,7 @@
         <w:rPr>
           <w:rFonts w:ascii="Arial" w:hAnsi="Arial" w:cs="Arial"/>
         </w:rPr>
-        <w:t xml:space="preserve">Trimestre: </w:t>
-      </w:r>
-      <w:proofErr w:type="spellStart"/>
-      <w:r>
-        <w:rPr>
-          <w:rFonts w:ascii="Arial" w:hAnsi="Arial" w:cs="Arial"/>
-        </w:rPr>
-        <w:t>Sep</w:t>
-      </w:r>
-      <w:proofErr w:type="spellEnd"/>
-      <w:r>
-        <w:rPr>
-          <w:rFonts w:ascii="Arial" w:hAnsi="Arial" w:cs="Arial"/>
-        </w:rPr>
-        <w:t>-Dic 2016</w:t>
+        <w:t>Trimestre: Sep-Dic 2016</w:t>
       </w:r>
     </w:p>
     <w:p>
@@ -169,27 +155,7 @@
           <w:sz w:val="24"/>
           <w:u w:val="single"/>
         </w:rPr>
-        <w:t>(</w:t>
-      </w:r>
-      <w:proofErr w:type="spellStart"/>
-      <w:r>
-        <w:rPr>
-          <w:rFonts w:ascii="Arial" w:hAnsi="Arial" w:cs="Arial"/>
-          <w:b/>
-          <w:sz w:val="24"/>
-          <w:u w:val="single"/>
-        </w:rPr>
-        <w:t>Despues</w:t>
-      </w:r>
-      <w:proofErr w:type="spellEnd"/>
-      <w:r>
-        <w:rPr>
-          <w:rFonts w:ascii="Arial" w:hAnsi="Arial" w:cs="Arial"/>
-          <w:b/>
-          <w:sz w:val="24"/>
-          <w:u w:val="single"/>
-        </w:rPr>
-        <w:t xml:space="preserve"> mejoro la portada)</w:t>
+        <w:t>(Despues mejoro la portada)</w:t>
       </w:r>
     </w:p>
     <w:p>
@@ -279,25 +245,8 @@
           <w:rFonts w:ascii="Arial" w:hAnsi="Arial" w:cs="Arial"/>
           <w:sz w:val="24"/>
         </w:rPr>
-        <w:t xml:space="preserve">Según </w:t>
-      </w:r>
-      <w:proofErr w:type="spellStart"/>
-      <w:r>
-        <w:rPr>
-          <w:rFonts w:ascii="Arial" w:hAnsi="Arial" w:cs="Arial"/>
-          <w:sz w:val="24"/>
-        </w:rPr>
-        <w:t>Wackerly</w:t>
-      </w:r>
-      <w:proofErr w:type="spellEnd"/>
-      <w:r>
-        <w:rPr>
-          <w:rFonts w:ascii="Arial" w:hAnsi="Arial" w:cs="Arial"/>
-          <w:sz w:val="24"/>
-        </w:rPr>
-        <w:t xml:space="preserve">, </w:t>
-      </w:r>
-      <w:proofErr w:type="spellStart"/>
+        <w:t xml:space="preserve">Según Wackerly, </w:t>
+      </w:r>
       <w:r>
         <w:rPr>
           <w:rFonts w:ascii="Arial" w:hAnsi="Arial" w:cs="Arial"/>
@@ -305,7 +254,6 @@
         </w:rPr>
         <w:t>Mendenhall</w:t>
       </w:r>
-      <w:proofErr w:type="spellEnd"/>
       <w:r>
         <w:rPr>
           <w:rFonts w:ascii="Arial" w:hAnsi="Arial" w:cs="Arial"/>
@@ -313,7 +261,6 @@
         </w:rPr>
         <w:t xml:space="preserve"> y </w:t>
       </w:r>
-      <w:proofErr w:type="spellStart"/>
       <w:r>
         <w:rPr>
           <w:rFonts w:ascii="Arial" w:hAnsi="Arial" w:cs="Arial"/>
@@ -321,7 +268,6 @@
         </w:rPr>
         <w:t>Scheaffer</w:t>
       </w:r>
-      <w:proofErr w:type="spellEnd"/>
       <w:r>
         <w:rPr>
           <w:rFonts w:ascii="Arial" w:hAnsi="Arial" w:cs="Arial"/>
@@ -1212,43 +1158,7 @@
           <w:b/>
           <w:sz w:val="24"/>
         </w:rPr>
-        <w:t xml:space="preserve">INB per </w:t>
-      </w:r>
-      <w:proofErr w:type="spellStart"/>
-      <w:r>
-        <w:rPr>
-          <w:rFonts w:ascii="Arial" w:hAnsi="Arial" w:cs="Arial"/>
-          <w:b/>
-          <w:sz w:val="24"/>
-        </w:rPr>
-        <w:t>capita</w:t>
-      </w:r>
-      <w:proofErr w:type="spellEnd"/>
-      <w:r>
-        <w:rPr>
-          <w:rFonts w:ascii="Arial" w:hAnsi="Arial" w:cs="Arial"/>
-          <w:b/>
-          <w:sz w:val="24"/>
-        </w:rPr>
-        <w:t xml:space="preserve"> (</w:t>
-      </w:r>
-      <w:proofErr w:type="spellStart"/>
-      <w:r>
-        <w:rPr>
-          <w:rFonts w:ascii="Arial" w:hAnsi="Arial" w:cs="Arial"/>
-          <w:b/>
-          <w:sz w:val="24"/>
-        </w:rPr>
-        <w:t>Dolares</w:t>
-      </w:r>
-      <w:proofErr w:type="spellEnd"/>
-      <w:r>
-        <w:rPr>
-          <w:rFonts w:ascii="Arial" w:hAnsi="Arial" w:cs="Arial"/>
-          <w:b/>
-          <w:sz w:val="24"/>
-        </w:rPr>
-        <w:t>):</w:t>
+        <w:t>INB per capita (Dolares):</w:t>
       </w:r>
     </w:p>
     <w:p>
@@ -1526,7 +1436,6 @@
         </w:rPr>
         <w:t xml:space="preserve">. Por otro lado, en Asia y América del norte existen países, que representan una pequeña porción de cada continente, cuya población total supera </w:t>
       </w:r>
-      <w:proofErr w:type="gramStart"/>
       <w:r>
         <w:rPr>
           <w:rFonts w:ascii="Arial" w:hAnsi="Arial" w:cs="Arial"/>
@@ -1541,29 +1450,12 @@
         </w:rPr>
         <w:t>s 200 millones</w:t>
       </w:r>
-      <w:proofErr w:type="gramEnd"/>
-      <w:r>
-        <w:rPr>
-          <w:rFonts w:ascii="Arial" w:hAnsi="Arial" w:cs="Arial"/>
-          <w:sz w:val="24"/>
-        </w:rPr>
-        <w:t xml:space="preserve"> de personas (</w:t>
-      </w:r>
-      <w:proofErr w:type="spellStart"/>
-      <w:r>
-        <w:rPr>
-          <w:rFonts w:ascii="Arial" w:hAnsi="Arial" w:cs="Arial"/>
-          <w:sz w:val="24"/>
-        </w:rPr>
-        <w:t>Llevandola</w:t>
-      </w:r>
-      <w:proofErr w:type="spellEnd"/>
-      <w:r>
-        <w:rPr>
-          <w:rFonts w:ascii="Arial" w:hAnsi="Arial" w:cs="Arial"/>
-          <w:sz w:val="24"/>
-        </w:rPr>
-        <w:t xml:space="preserve"> incluso a 1400 millones en el caso de Asia). Toda esta información respalda lo expuesto anteriormente con respecto a la población total, es decir, la mayoría de los continentes mantienen sus cifras </w:t>
+      <w:r>
+        <w:rPr>
+          <w:rFonts w:ascii="Arial" w:hAnsi="Arial" w:cs="Arial"/>
+          <w:sz w:val="24"/>
+        </w:rPr>
+        <w:t xml:space="preserve"> de personas (Llevandola incluso a 1400 millones en el caso de Asia). Toda esta información respalda lo expuesto anteriormente con respecto a la población total, es decir, la mayoría de los continentes mantienen sus cifras </w:t>
       </w:r>
       <w:r>
         <w:rPr>
@@ -1837,17 +1729,49 @@
           <w:rFonts w:ascii="Arial" w:hAnsi="Arial" w:cs="Arial"/>
           <w:sz w:val="24"/>
         </w:rPr>
-        <w:t xml:space="preserve">América del sur, América del norte y Oceanía presentan los rangos </w:t>
-      </w:r>
-      <w:proofErr w:type="spellStart"/>
-      <w:r>
-        <w:rPr>
-          <w:rFonts w:ascii="Arial" w:hAnsi="Arial" w:cs="Arial"/>
-          <w:sz w:val="24"/>
-        </w:rPr>
-        <w:t>intercuartiles</w:t>
-      </w:r>
-      <w:proofErr w:type="spellEnd"/>
+        <w:t xml:space="preserve">América del sur, América del norte y Oceanía presentan los rangos intercuartiles mas pequeños a pesar de que tienen datos atípicos. Por otro lado, aunque Asia tiene un rango intercuartil </w:t>
+      </w:r>
+      <w:r>
+        <w:rPr>
+          <w:rFonts w:ascii="Arial" w:hAnsi="Arial" w:cs="Arial"/>
+          <w:sz w:val="24"/>
+        </w:rPr>
+        <w:t xml:space="preserve">grande, la mayoría de sus valores se preservan por debajo de los 150 (A pesar del dato atípico) a diferencia de Africa que, aunque no presenta </w:t>
+      </w:r>
+      <w:r>
+        <w:rPr>
+          <w:rFonts w:ascii="Arial" w:hAnsi="Arial" w:cs="Arial"/>
+          <w:sz w:val="24"/>
+        </w:rPr>
+        <w:lastRenderedPageBreak/>
+        <w:t>datos atípicos, su rango intercuartil se encuentra entre 100 y 200 y el rango de sus valores pasa los 250.</w:t>
+      </w:r>
+    </w:p>
+    <w:p>
+      <w:pPr>
+        <w:jc w:val="both"/>
+        <w:rPr>
+          <w:rFonts w:ascii="Arial" w:hAnsi="Arial" w:cs="Arial"/>
+          <w:sz w:val="24"/>
+        </w:rPr>
+      </w:pPr>
+    </w:p>
+    <w:p>
+      <w:pPr>
+        <w:jc w:val="both"/>
+        <w:rPr>
+          <w:rFonts w:ascii="Arial" w:hAnsi="Arial" w:cs="Arial"/>
+          <w:sz w:val="24"/>
+        </w:rPr>
+      </w:pPr>
+      <w:r>
+        <w:rPr>
+          <w:rFonts w:ascii="Arial" w:hAnsi="Arial" w:cs="Arial"/>
+          <w:b/>
+          <w:sz w:val="24"/>
+        </w:rPr>
+        <w:t>Gráfico 4.</w:t>
+      </w:r>
       <w:r>
         <w:rPr>
           <w:rFonts w:ascii="Arial" w:hAnsi="Arial" w:cs="Arial"/>
@@ -1855,34 +1779,76 @@
         </w:rPr>
         <w:t xml:space="preserve"> </w:t>
       </w:r>
-      <w:proofErr w:type="spellStart"/>
-      <w:r>
-        <w:rPr>
-          <w:rFonts w:ascii="Arial" w:hAnsi="Arial" w:cs="Arial"/>
-          <w:sz w:val="24"/>
-        </w:rPr>
-        <w:t>mas</w:t>
-      </w:r>
-      <w:proofErr w:type="spellEnd"/>
-      <w:r>
-        <w:rPr>
-          <w:rFonts w:ascii="Arial" w:hAnsi="Arial" w:cs="Arial"/>
-          <w:sz w:val="24"/>
-        </w:rPr>
-        <w:t xml:space="preserve"> pequeños a pesar de que tienen datos atípicos. Por otro lado, aunque Asia tiene un rango </w:t>
-      </w:r>
-      <w:proofErr w:type="spellStart"/>
-      <w:r>
-        <w:rPr>
-          <w:rFonts w:ascii="Arial" w:hAnsi="Arial" w:cs="Arial"/>
-          <w:sz w:val="24"/>
-        </w:rPr>
-        <w:t>intercuartil</w:t>
-      </w:r>
-      <w:proofErr w:type="spellEnd"/>
-      <w:r>
-        <w:rPr>
-          <w:rFonts w:ascii="Arial" w:hAnsi="Arial" w:cs="Arial"/>
+      <w:r>
+        <w:rPr>
+          <w:rFonts w:ascii="Arial" w:hAnsi="Arial" w:cs="Arial"/>
+          <w:sz w:val="24"/>
+        </w:rPr>
+        <w:t>Diagrama de caja para la t</w:t>
+      </w:r>
+      <w:r>
+        <w:rPr>
+          <w:rFonts w:ascii="Arial" w:hAnsi="Arial" w:cs="Arial"/>
+          <w:sz w:val="24"/>
+        </w:rPr>
+        <w:t>asa de mortalidad de menores a 1 año</w:t>
+      </w:r>
+      <w:r>
+        <w:rPr>
+          <w:rFonts w:ascii="Arial" w:hAnsi="Arial" w:cs="Arial"/>
+          <w:sz w:val="24"/>
+        </w:rPr>
+        <w:t>.</w:t>
+      </w:r>
+    </w:p>
+    <w:p>
+      <w:pPr>
+        <w:jc w:val="both"/>
+        <w:rPr>
+          <w:rFonts w:ascii="Arial" w:hAnsi="Arial" w:cs="Arial"/>
+          <w:sz w:val="24"/>
+        </w:rPr>
+      </w:pPr>
+      <w:r>
+        <w:rPr>
+          <w:rFonts w:ascii="Arial" w:hAnsi="Arial" w:cs="Arial"/>
+          <w:sz w:val="24"/>
+        </w:rPr>
+        <w:pict>
+          <v:shape id="_x0000_i1072" type="#_x0000_t75" style="width:5in;height:5in">
+            <v:imagedata r:id="rId19" o:title="A2_Boxplot2_Mortalidad1año"/>
+          </v:shape>
+        </w:pict>
+      </w:r>
+    </w:p>
+    <w:p>
+      <w:pPr>
+        <w:jc w:val="both"/>
+        <w:rPr>
+          <w:rFonts w:ascii="Arial" w:hAnsi="Arial" w:cs="Arial"/>
+          <w:sz w:val="24"/>
+        </w:rPr>
+      </w:pPr>
+      <w:r>
+        <w:rPr>
+          <w:rFonts w:ascii="Arial" w:hAnsi="Arial" w:cs="Arial"/>
+          <w:sz w:val="24"/>
+        </w:rPr>
+        <w:tab/>
+        <w:t xml:space="preserve">En el </w:t>
+      </w:r>
+      <w:r>
+        <w:rPr>
+          <w:rFonts w:ascii="Arial" w:hAnsi="Arial" w:cs="Arial"/>
+          <w:b/>
+          <w:sz w:val="24"/>
+        </w:rPr>
+        <w:t>gráfico 4</w:t>
+      </w:r>
+      <w:r>
+        <w:rPr>
+          <w:rFonts w:ascii="Arial" w:hAnsi="Arial" w:cs="Arial"/>
+          <w:b/>
           <w:sz w:val="24"/>
         </w:rPr>
         <w:t xml:space="preserve"> </w:t>
@@ -1892,68 +1858,255 @@
           <w:rFonts w:ascii="Arial" w:hAnsi="Arial" w:cs="Arial"/>
           <w:sz w:val="24"/>
         </w:rPr>
-        <w:t xml:space="preserve">grande, la mayoría de sus valores se preservan por debajo de los 150 (A pesar del dato atípico) a diferencia de </w:t>
-      </w:r>
-      <w:proofErr w:type="spellStart"/>
-      <w:r>
-        <w:rPr>
-          <w:rFonts w:ascii="Arial" w:hAnsi="Arial" w:cs="Arial"/>
-          <w:sz w:val="24"/>
-        </w:rPr>
-        <w:t>Africa</w:t>
-      </w:r>
-      <w:proofErr w:type="spellEnd"/>
-      <w:r>
-        <w:rPr>
-          <w:rFonts w:ascii="Arial" w:hAnsi="Arial" w:cs="Arial"/>
-          <w:sz w:val="24"/>
-        </w:rPr>
-        <w:t xml:space="preserve"> que, aunque no presenta </w:t>
-      </w:r>
-      <w:r>
-        <w:rPr>
-          <w:rFonts w:ascii="Arial" w:hAnsi="Arial" w:cs="Arial"/>
+        <w:t>se visualizan los diagramas de caja correspondientes a la tasa de mortalidad de menores a 1 año. Para este caso, nuevamente Europa, Oceania, América del sur y América del norte tienen rangos intercuartiles pequeños y ubicados en posiciones bajas. Sin embargo, esta vez los datos atípicos están mas cercanos a la gráfica. Asia presenta la misma condición que en la gráfica anterior (Rango intercuartil amplio debido a población total y dispersión de los datos) y se sigue manteniendo en valores bajos. Africa</w:t>
+      </w:r>
+      <w:r>
+        <w:rPr>
+          <w:rFonts w:ascii="Arial" w:hAnsi="Arial" w:cs="Arial"/>
+          <w:sz w:val="24"/>
+        </w:rPr>
+        <w:t xml:space="preserve"> no presenta cambios en cuanto a comportamiento, es decir, carece de datos atípicos pero tiene un rango intercuartil muy amplio y este se ubica en valores altos.</w:t>
+      </w:r>
+    </w:p>
+    <w:p>
+      <w:pPr>
+        <w:jc w:val="both"/>
+        <w:rPr>
+          <w:rFonts w:ascii="Arial" w:hAnsi="Arial" w:cs="Arial"/>
+          <w:sz w:val="24"/>
+        </w:rPr>
+      </w:pPr>
+    </w:p>
+    <w:p>
+      <w:pPr>
+        <w:jc w:val="both"/>
+        <w:rPr>
+          <w:rFonts w:ascii="Arial" w:hAnsi="Arial" w:cs="Arial"/>
+          <w:sz w:val="24"/>
+        </w:rPr>
+      </w:pPr>
+    </w:p>
+    <w:p>
+      <w:pPr>
+        <w:jc w:val="both"/>
+        <w:rPr>
+          <w:rFonts w:ascii="Arial" w:hAnsi="Arial" w:cs="Arial"/>
+          <w:sz w:val="24"/>
+        </w:rPr>
+      </w:pPr>
+      <w:r>
+        <w:rPr>
+          <w:rFonts w:ascii="Arial" w:hAnsi="Arial" w:cs="Arial"/>
+          <w:b/>
           <w:sz w:val="24"/>
         </w:rPr>
         <w:lastRenderedPageBreak/>
-        <w:t xml:space="preserve">datos atípicos, su rango </w:t>
-      </w:r>
-      <w:proofErr w:type="spellStart"/>
-      <w:r>
-        <w:rPr>
-          <w:rFonts w:ascii="Arial" w:hAnsi="Arial" w:cs="Arial"/>
-          <w:sz w:val="24"/>
-        </w:rPr>
-        <w:t>intercuartil</w:t>
-      </w:r>
-      <w:proofErr w:type="spellEnd"/>
-      <w:r>
-        <w:rPr>
-          <w:rFonts w:ascii="Arial" w:hAnsi="Arial" w:cs="Arial"/>
-          <w:sz w:val="24"/>
-        </w:rPr>
-        <w:t xml:space="preserve"> se encuentra entre 100 y 200 y el rango de sus valores pasa los 250.</w:t>
-      </w:r>
-    </w:p>
-    <w:p>
-      <w:pPr>
-        <w:jc w:val="both"/>
-        <w:rPr>
-          <w:rFonts w:ascii="Arial" w:hAnsi="Arial" w:cs="Arial"/>
-          <w:sz w:val="24"/>
-        </w:rPr>
-      </w:pPr>
-    </w:p>
-    <w:p>
-      <w:pPr>
-        <w:jc w:val="both"/>
-        <w:rPr>
-          <w:rFonts w:ascii="Arial" w:hAnsi="Arial" w:cs="Arial"/>
-          <w:sz w:val="24"/>
-        </w:rPr>
-      </w:pPr>
+        <w:t xml:space="preserve">Gráfico 5. </w:t>
+      </w:r>
+      <w:r>
+        <w:rPr>
+          <w:rFonts w:ascii="Arial" w:hAnsi="Arial" w:cs="Arial"/>
+          <w:sz w:val="24"/>
+        </w:rPr>
+        <w:t>Diagrama de caja de INB per cápita por continente.</w:t>
+      </w:r>
+    </w:p>
+    <w:p>
+      <w:pPr>
+        <w:jc w:val="both"/>
+        <w:rPr>
+          <w:rFonts w:ascii="Arial" w:hAnsi="Arial" w:cs="Arial"/>
+          <w:sz w:val="24"/>
+        </w:rPr>
+      </w:pPr>
+      <w:r>
+        <w:rPr>
+          <w:rFonts w:ascii="Arial" w:hAnsi="Arial" w:cs="Arial"/>
+          <w:sz w:val="24"/>
+        </w:rPr>
+        <w:pict>
+          <v:shape id="_x0000_i1073" type="#_x0000_t75" style="width:5in;height:5in">
+            <v:imagedata r:id="rId20" o:title="A2_Boxplot3_INBperCapita"/>
+          </v:shape>
+        </w:pict>
+      </w:r>
+    </w:p>
+    <w:p>
+      <w:pPr>
+        <w:jc w:val="both"/>
+        <w:rPr>
+          <w:rFonts w:ascii="Arial" w:hAnsi="Arial" w:cs="Arial"/>
+          <w:sz w:val="24"/>
+        </w:rPr>
+      </w:pPr>
+      <w:r>
+        <w:rPr>
+          <w:rFonts w:ascii="Arial" w:hAnsi="Arial" w:cs="Arial"/>
+          <w:sz w:val="24"/>
+        </w:rPr>
+        <w:t xml:space="preserve">En el </w:t>
+      </w:r>
+      <w:r>
+        <w:rPr>
+          <w:rFonts w:ascii="Arial" w:hAnsi="Arial" w:cs="Arial"/>
+          <w:b/>
+          <w:sz w:val="24"/>
+        </w:rPr>
+        <w:t>gráfico 5</w:t>
+      </w:r>
+      <w:r>
+        <w:rPr>
+          <w:rFonts w:ascii="Arial" w:hAnsi="Arial" w:cs="Arial"/>
+          <w:sz w:val="24"/>
+        </w:rPr>
+        <w:t xml:space="preserve"> se aprecian los diagramas de caja del INB per cápita para cada continente. </w:t>
+      </w:r>
+      <w:r>
+        <w:rPr>
+          <w:rFonts w:ascii="Arial" w:hAnsi="Arial" w:cs="Arial"/>
+          <w:sz w:val="24"/>
+        </w:rPr>
+        <w:t>En este caso se puede apreciar que África y América del sur poseen valores muy bajos. En el caso de África, presenta valores atípicos, pero estos no llegan a 10000. Por otro lado, Oceanía, Asia y América del norte parecen tener una proporción parecida entre sí (Exceptuando la posición de la mediana en el rango intercuartil) y tanto Asia como América del norte poseen datos atípicos que se encuentran en valores muy elevados. Europa posee el rango intercuartil mas alto, no posee datos atípicos y alcanza valores altos.</w:t>
+      </w:r>
+    </w:p>
+    <w:p>
+      <w:pPr>
+        <w:jc w:val="both"/>
+        <w:rPr>
+          <w:rFonts w:ascii="Arial" w:hAnsi="Arial" w:cs="Arial"/>
+          <w:sz w:val="24"/>
+        </w:rPr>
+      </w:pPr>
+    </w:p>
+    <w:p>
+      <w:pPr>
+        <w:jc w:val="both"/>
+        <w:rPr>
+          <w:rFonts w:ascii="Arial" w:hAnsi="Arial" w:cs="Arial"/>
+          <w:sz w:val="24"/>
+        </w:rPr>
+      </w:pPr>
+    </w:p>
+    <w:p>
+      <w:pPr>
+        <w:jc w:val="both"/>
+        <w:rPr>
+          <w:rFonts w:ascii="Arial" w:hAnsi="Arial" w:cs="Arial"/>
+          <w:sz w:val="24"/>
+        </w:rPr>
+      </w:pPr>
+    </w:p>
+    <w:p>
+      <w:pPr>
+        <w:jc w:val="both"/>
+        <w:rPr>
+          <w:rFonts w:ascii="Arial" w:hAnsi="Arial" w:cs="Arial"/>
+          <w:sz w:val="24"/>
+        </w:rPr>
+      </w:pPr>
+    </w:p>
+    <w:p>
+      <w:pPr>
+        <w:jc w:val="both"/>
+        <w:rPr>
+          <w:rFonts w:ascii="Arial" w:hAnsi="Arial" w:cs="Arial"/>
+          <w:sz w:val="24"/>
+        </w:rPr>
+      </w:pPr>
+    </w:p>
+    <w:p>
+      <w:pPr>
+        <w:jc w:val="both"/>
+        <w:rPr>
+          <w:rFonts w:ascii="Arial" w:hAnsi="Arial" w:cs="Arial"/>
+          <w:sz w:val="24"/>
+        </w:rPr>
+      </w:pPr>
+    </w:p>
+    <w:p>
+      <w:pPr>
+        <w:jc w:val="both"/>
+        <w:rPr>
+          <w:rFonts w:ascii="Arial" w:hAnsi="Arial" w:cs="Arial"/>
+          <w:sz w:val="24"/>
+        </w:rPr>
+      </w:pPr>
+      <w:r>
+        <w:rPr>
+          <w:rFonts w:ascii="Arial" w:hAnsi="Arial" w:cs="Arial"/>
+          <w:b/>
+          <w:sz w:val="24"/>
+        </w:rPr>
+        <w:lastRenderedPageBreak/>
+        <w:t>Gráfico 6.</w:t>
+      </w:r>
+      <w:r>
+        <w:rPr>
+          <w:rFonts w:ascii="Arial" w:hAnsi="Arial" w:cs="Arial"/>
+          <w:sz w:val="24"/>
+        </w:rPr>
+        <w:t xml:space="preserve"> Diagrama de caja de esperanza de vida al nacer por continente.</w:t>
+      </w:r>
+    </w:p>
+    <w:p>
+      <w:pPr>
+        <w:jc w:val="both"/>
+        <w:rPr>
+          <w:rFonts w:ascii="Arial" w:hAnsi="Arial" w:cs="Arial"/>
+          <w:sz w:val="24"/>
+        </w:rPr>
+      </w:pPr>
+      <w:r>
+        <w:rPr>
+          <w:rFonts w:ascii="Arial" w:hAnsi="Arial" w:cs="Arial"/>
+          <w:sz w:val="24"/>
+        </w:rPr>
+        <w:pict>
+          <v:shape id="_x0000_i1074" type="#_x0000_t75" style="width:5in;height:5in">
+            <v:imagedata r:id="rId21" o:title="A2_Boxplot4_EsperanzaVida"/>
+          </v:shape>
+        </w:pict>
+      </w:r>
+    </w:p>
+    <w:p>
+      <w:pPr>
+        <w:jc w:val="both"/>
+        <w:rPr>
+          <w:rFonts w:ascii="Arial" w:hAnsi="Arial" w:cs="Arial"/>
+          <w:sz w:val="24"/>
+        </w:rPr>
+      </w:pPr>
+      <w:r>
+        <w:rPr>
+          <w:rFonts w:ascii="Arial" w:hAnsi="Arial" w:cs="Arial"/>
+          <w:sz w:val="24"/>
+        </w:rPr>
+        <w:t xml:space="preserve">En el </w:t>
+      </w:r>
+      <w:r>
+        <w:rPr>
+          <w:rFonts w:ascii="Arial" w:hAnsi="Arial" w:cs="Arial"/>
+          <w:b/>
+          <w:sz w:val="24"/>
+        </w:rPr>
+        <w:t>gráfico 6</w:t>
+      </w:r>
+      <w:r>
+        <w:rPr>
+          <w:rFonts w:ascii="Arial" w:hAnsi="Arial" w:cs="Arial"/>
+          <w:sz w:val="24"/>
+        </w:rPr>
+        <w:t xml:space="preserve"> se muestra la esperanza de vida al nacer en años en cada continente. Esta vez se puede observar que América del norte, Asia y Oceanía poseen datos atípicos hacia valores bajos</w:t>
+      </w:r>
       <w:bookmarkStart w:id="0" w:name="_GoBack"/>
       <w:bookmarkEnd w:id="0"/>
+      <w:r>
+        <w:rPr>
+          <w:rFonts w:ascii="Arial" w:hAnsi="Arial" w:cs="Arial"/>
+          <w:sz w:val="24"/>
+        </w:rPr>
+        <w:t>. La mayoría de los continentes mantienen sus valores entre los 60 y 80 años a excepción de África, cuyo rango intercuartil se encuentra ubicado entre valores muy bajos en relación a los demás. África posee datos atípicos que están al nivel del resto de la población.</w:t>
+      </w:r>
       <w:r>
         <w:rPr>
           <w:rFonts w:ascii="Arial" w:hAnsi="Arial" w:cs="Arial"/>
@@ -2000,61 +2153,7 @@
           <w:sz w:val="24"/>
           <w:lang w:val="en-US"/>
         </w:rPr>
-        <w:t xml:space="preserve">Dennis D. </w:t>
-      </w:r>
-      <w:proofErr w:type="spellStart"/>
-      <w:r>
-        <w:rPr>
-          <w:rFonts w:ascii="Arial" w:hAnsi="Arial" w:cs="Arial"/>
-          <w:sz w:val="24"/>
-          <w:lang w:val="en-US"/>
-        </w:rPr>
-        <w:t>Wackerly</w:t>
-      </w:r>
-      <w:proofErr w:type="spellEnd"/>
-      <w:r>
-        <w:rPr>
-          <w:rFonts w:ascii="Arial" w:hAnsi="Arial" w:cs="Arial"/>
-          <w:sz w:val="24"/>
-          <w:lang w:val="en-US"/>
-        </w:rPr>
-        <w:t xml:space="preserve">, William Mendenhall, Richard L. </w:t>
-      </w:r>
-      <w:proofErr w:type="spellStart"/>
-      <w:r>
-        <w:rPr>
-          <w:rFonts w:ascii="Arial" w:hAnsi="Arial" w:cs="Arial"/>
-          <w:sz w:val="24"/>
-          <w:lang w:val="en-US"/>
-        </w:rPr>
-        <w:t>Scheaffer</w:t>
-      </w:r>
-      <w:proofErr w:type="spellEnd"/>
-      <w:r>
-        <w:rPr>
-          <w:rFonts w:ascii="Arial" w:hAnsi="Arial" w:cs="Arial"/>
-          <w:sz w:val="24"/>
-          <w:lang w:val="en-US"/>
-        </w:rPr>
-        <w:t xml:space="preserve"> - Mathematical statistics with applications - Thomson </w:t>
-      </w:r>
-      <w:proofErr w:type="spellStart"/>
-      <w:r>
-        <w:rPr>
-          <w:rFonts w:ascii="Arial" w:hAnsi="Arial" w:cs="Arial"/>
-          <w:sz w:val="24"/>
-          <w:lang w:val="en-US"/>
-        </w:rPr>
-        <w:t>Brooks_Cole</w:t>
-      </w:r>
-      <w:proofErr w:type="spellEnd"/>
-      <w:r>
-        <w:rPr>
-          <w:rFonts w:ascii="Arial" w:hAnsi="Arial" w:cs="Arial"/>
-          <w:sz w:val="24"/>
-          <w:lang w:val="en-US"/>
-        </w:rPr>
-        <w:t xml:space="preserve"> (2008)</w:t>
+        <w:t>Dennis D. Wackerly, William Mendenhall, Richard L. Scheaffer - Mathematical statistics with applications - Thomson Brooks_Cole (2008)</w:t>
       </w:r>
     </w:p>
     <w:p>
@@ -2078,7 +2177,7 @@
         </w:rPr>
         <w:t xml:space="preserve">RStudio – Open source and enterprise-ready professional software for R. </w:t>
       </w:r>
-      <w:hyperlink r:id="rId19" w:history="1">
+      <w:hyperlink r:id="rId22" w:history="1">
         <w:r>
           <w:rPr>
             <w:rStyle w:val="Hipervnculo"/>
@@ -2111,7 +2210,7 @@
         </w:rPr>
         <w:t xml:space="preserve">R: The R Project for Statistical Computing. </w:t>
       </w:r>
-      <w:hyperlink r:id="rId20" w:history="1">
+      <w:hyperlink r:id="rId23" w:history="1">
         <w:r>
           <w:rPr>
             <w:rStyle w:val="Hipervnculo"/>
@@ -2136,7 +2235,7 @@
           <w:lang w:val="en-US"/>
         </w:rPr>
       </w:pPr>
-      <w:hyperlink r:id="rId21" w:history="1">
+      <w:hyperlink r:id="rId24" w:history="1">
         <w:r>
           <w:rPr>
             <w:rStyle w:val="Hipervnculo"/>

</xml_diff>

<commit_message>
sigo tomorrowland, solo falta terminar la parte 3, paso la 4 y la 5 con sus tablas, conclusiones y habemus informe
</commit_message>
<xml_diff>
--- a/Informe.docx
+++ b/Informe.docx
@@ -38,7 +38,21 @@
         <w:rPr>
           <w:rFonts w:ascii="Arial" w:hAnsi="Arial" w:cs="Arial"/>
         </w:rPr>
-        <w:t>Trimestre: Sep-Dic 2016</w:t>
+        <w:t xml:space="preserve">Trimestre: </w:t>
+      </w:r>
+      <w:proofErr w:type="spellStart"/>
+      <w:r>
+        <w:rPr>
+          <w:rFonts w:ascii="Arial" w:hAnsi="Arial" w:cs="Arial"/>
+        </w:rPr>
+        <w:t>Sep</w:t>
+      </w:r>
+      <w:proofErr w:type="spellEnd"/>
+      <w:r>
+        <w:rPr>
+          <w:rFonts w:ascii="Arial" w:hAnsi="Arial" w:cs="Arial"/>
+        </w:rPr>
+        <w:t>-Dic 2016</w:t>
       </w:r>
     </w:p>
     <w:p>
@@ -155,7 +169,27 @@
           <w:sz w:val="24"/>
           <w:u w:val="single"/>
         </w:rPr>
-        <w:t>(Despues mejoro la portada)</w:t>
+        <w:t>(</w:t>
+      </w:r>
+      <w:proofErr w:type="spellStart"/>
+      <w:r>
+        <w:rPr>
+          <w:rFonts w:ascii="Arial" w:hAnsi="Arial" w:cs="Arial"/>
+          <w:b/>
+          <w:sz w:val="24"/>
+          <w:u w:val="single"/>
+        </w:rPr>
+        <w:t>Despues</w:t>
+      </w:r>
+      <w:proofErr w:type="spellEnd"/>
+      <w:r>
+        <w:rPr>
+          <w:rFonts w:ascii="Arial" w:hAnsi="Arial" w:cs="Arial"/>
+          <w:b/>
+          <w:sz w:val="24"/>
+          <w:u w:val="single"/>
+        </w:rPr>
+        <w:t xml:space="preserve"> mejoro la portada)</w:t>
       </w:r>
     </w:p>
     <w:p>
@@ -245,8 +279,25 @@
           <w:rFonts w:ascii="Arial" w:hAnsi="Arial" w:cs="Arial"/>
           <w:sz w:val="24"/>
         </w:rPr>
-        <w:t xml:space="preserve">Según Wackerly, </w:t>
-      </w:r>
+        <w:t xml:space="preserve">Según </w:t>
+      </w:r>
+      <w:proofErr w:type="spellStart"/>
+      <w:r>
+        <w:rPr>
+          <w:rFonts w:ascii="Arial" w:hAnsi="Arial" w:cs="Arial"/>
+          <w:sz w:val="24"/>
+        </w:rPr>
+        <w:t>Wackerly</w:t>
+      </w:r>
+      <w:proofErr w:type="spellEnd"/>
+      <w:r>
+        <w:rPr>
+          <w:rFonts w:ascii="Arial" w:hAnsi="Arial" w:cs="Arial"/>
+          <w:sz w:val="24"/>
+        </w:rPr>
+        <w:t xml:space="preserve">, </w:t>
+      </w:r>
+      <w:proofErr w:type="spellStart"/>
       <w:r>
         <w:rPr>
           <w:rFonts w:ascii="Arial" w:hAnsi="Arial" w:cs="Arial"/>
@@ -254,6 +305,7 @@
         </w:rPr>
         <w:t>Mendenhall</w:t>
       </w:r>
+      <w:proofErr w:type="spellEnd"/>
       <w:r>
         <w:rPr>
           <w:rFonts w:ascii="Arial" w:hAnsi="Arial" w:cs="Arial"/>
@@ -261,6 +313,7 @@
         </w:rPr>
         <w:t xml:space="preserve"> y </w:t>
       </w:r>
+      <w:proofErr w:type="spellStart"/>
       <w:r>
         <w:rPr>
           <w:rFonts w:ascii="Arial" w:hAnsi="Arial" w:cs="Arial"/>
@@ -268,6 +321,7 @@
         </w:rPr>
         <w:t>Scheaffer</w:t>
       </w:r>
+      <w:proofErr w:type="spellEnd"/>
       <w:r>
         <w:rPr>
           <w:rFonts w:ascii="Arial" w:hAnsi="Arial" w:cs="Arial"/>
@@ -1158,7 +1212,43 @@
           <w:b/>
           <w:sz w:val="24"/>
         </w:rPr>
-        <w:t>INB per capita (Dolares):</w:t>
+        <w:t xml:space="preserve">INB per </w:t>
+      </w:r>
+      <w:proofErr w:type="spellStart"/>
+      <w:r>
+        <w:rPr>
+          <w:rFonts w:ascii="Arial" w:hAnsi="Arial" w:cs="Arial"/>
+          <w:b/>
+          <w:sz w:val="24"/>
+        </w:rPr>
+        <w:t>capita</w:t>
+      </w:r>
+      <w:proofErr w:type="spellEnd"/>
+      <w:r>
+        <w:rPr>
+          <w:rFonts w:ascii="Arial" w:hAnsi="Arial" w:cs="Arial"/>
+          <w:b/>
+          <w:sz w:val="24"/>
+        </w:rPr>
+        <w:t xml:space="preserve"> (</w:t>
+      </w:r>
+      <w:proofErr w:type="spellStart"/>
+      <w:r>
+        <w:rPr>
+          <w:rFonts w:ascii="Arial" w:hAnsi="Arial" w:cs="Arial"/>
+          <w:b/>
+          <w:sz w:val="24"/>
+        </w:rPr>
+        <w:t>Dolares</w:t>
+      </w:r>
+      <w:proofErr w:type="spellEnd"/>
+      <w:r>
+        <w:rPr>
+          <w:rFonts w:ascii="Arial" w:hAnsi="Arial" w:cs="Arial"/>
+          <w:b/>
+          <w:sz w:val="24"/>
+        </w:rPr>
+        <w:t>):</w:t>
       </w:r>
     </w:p>
     <w:p>
@@ -1436,6 +1526,7 @@
         </w:rPr>
         <w:t xml:space="preserve">. Por otro lado, en Asia y América del norte existen países, que representan una pequeña porción de cada continente, cuya población total supera </w:t>
       </w:r>
+      <w:proofErr w:type="gramStart"/>
       <w:r>
         <w:rPr>
           <w:rFonts w:ascii="Arial" w:hAnsi="Arial" w:cs="Arial"/>
@@ -1450,12 +1541,29 @@
         </w:rPr>
         <w:t>s 200 millones</w:t>
       </w:r>
-      <w:r>
-        <w:rPr>
-          <w:rFonts w:ascii="Arial" w:hAnsi="Arial" w:cs="Arial"/>
-          <w:sz w:val="24"/>
-        </w:rPr>
-        <w:t xml:space="preserve"> de personas (Llevandola incluso a 1400 millones en el caso de Asia). Toda esta información respalda lo expuesto anteriormente con respecto a la población total, es decir, la mayoría de los continentes mantienen sus cifras </w:t>
+      <w:proofErr w:type="gramEnd"/>
+      <w:r>
+        <w:rPr>
+          <w:rFonts w:ascii="Arial" w:hAnsi="Arial" w:cs="Arial"/>
+          <w:sz w:val="24"/>
+        </w:rPr>
+        <w:t xml:space="preserve"> de personas (</w:t>
+      </w:r>
+      <w:proofErr w:type="spellStart"/>
+      <w:r>
+        <w:rPr>
+          <w:rFonts w:ascii="Arial" w:hAnsi="Arial" w:cs="Arial"/>
+          <w:sz w:val="24"/>
+        </w:rPr>
+        <w:t>Llevandola</w:t>
+      </w:r>
+      <w:proofErr w:type="spellEnd"/>
+      <w:r>
+        <w:rPr>
+          <w:rFonts w:ascii="Arial" w:hAnsi="Arial" w:cs="Arial"/>
+          <w:sz w:val="24"/>
+        </w:rPr>
+        <w:t xml:space="preserve"> incluso a 1400 millones en el caso de Asia). Toda esta información respalda lo expuesto anteriormente con respecto a la población total, es decir, la mayoría de los continentes mantienen sus cifras </w:t>
       </w:r>
       <w:r>
         <w:rPr>
@@ -1674,7 +1782,7 @@
           <w:sz w:val="24"/>
         </w:rPr>
         <w:pict>
-          <v:shape id="_x0000_i1071" type="#_x0000_t75" style="width:5in;height:5in">
+          <v:shape id="_x0000_i1116" type="#_x0000_t75" style="width:252pt;height:252pt">
             <v:imagedata r:id="rId18" o:title="A2_Boxplot1_Mortalidad5años"/>
           </v:shape>
         </w:pict>
@@ -1729,93 +1837,134 @@
           <w:rFonts w:ascii="Arial" w:hAnsi="Arial" w:cs="Arial"/>
           <w:sz w:val="24"/>
         </w:rPr>
-        <w:t xml:space="preserve">América del sur, América del norte y Oceanía presentan los rangos intercuartiles mas pequeños a pesar de que tienen datos atípicos. Por otro lado, aunque Asia tiene un rango intercuartil </w:t>
-      </w:r>
-      <w:r>
-        <w:rPr>
-          <w:rFonts w:ascii="Arial" w:hAnsi="Arial" w:cs="Arial"/>
-          <w:sz w:val="24"/>
-        </w:rPr>
-        <w:t xml:space="preserve">grande, la mayoría de sus valores se preservan por debajo de los 150 (A pesar del dato atípico) a diferencia de Africa que, aunque no presenta </w:t>
-      </w:r>
+        <w:t xml:space="preserve">América del sur, América del norte y Oceanía presentan los rangos </w:t>
+      </w:r>
+      <w:proofErr w:type="spellStart"/>
+      <w:r>
+        <w:rPr>
+          <w:rFonts w:ascii="Arial" w:hAnsi="Arial" w:cs="Arial"/>
+          <w:sz w:val="24"/>
+        </w:rPr>
+        <w:t>intercuartiles</w:t>
+      </w:r>
+      <w:proofErr w:type="spellEnd"/>
+      <w:r>
+        <w:rPr>
+          <w:rFonts w:ascii="Arial" w:hAnsi="Arial" w:cs="Arial"/>
+          <w:sz w:val="24"/>
+        </w:rPr>
+        <w:t xml:space="preserve"> </w:t>
+      </w:r>
+      <w:proofErr w:type="spellStart"/>
+      <w:r>
+        <w:rPr>
+          <w:rFonts w:ascii="Arial" w:hAnsi="Arial" w:cs="Arial"/>
+          <w:sz w:val="24"/>
+        </w:rPr>
+        <w:t>mas</w:t>
+      </w:r>
+      <w:proofErr w:type="spellEnd"/>
+      <w:r>
+        <w:rPr>
+          <w:rFonts w:ascii="Arial" w:hAnsi="Arial" w:cs="Arial"/>
+          <w:sz w:val="24"/>
+        </w:rPr>
+        <w:t xml:space="preserve"> pequeños a pesar de que tienen datos atípicos. Por otro lado, aunque Asia tiene un rango intercuartil </w:t>
+      </w:r>
+      <w:r>
+        <w:rPr>
+          <w:rFonts w:ascii="Arial" w:hAnsi="Arial" w:cs="Arial"/>
+          <w:sz w:val="24"/>
+        </w:rPr>
+        <w:t xml:space="preserve">grande, la mayoría de sus valores se preservan por debajo de los 150 (A pesar del dato atípico) a diferencia de </w:t>
+      </w:r>
+      <w:proofErr w:type="spellStart"/>
+      <w:r>
+        <w:rPr>
+          <w:rFonts w:ascii="Arial" w:hAnsi="Arial" w:cs="Arial"/>
+          <w:sz w:val="24"/>
+        </w:rPr>
+        <w:t>Africa</w:t>
+      </w:r>
+      <w:proofErr w:type="spellEnd"/>
+      <w:r>
+        <w:rPr>
+          <w:rFonts w:ascii="Arial" w:hAnsi="Arial" w:cs="Arial"/>
+          <w:sz w:val="24"/>
+        </w:rPr>
+        <w:t xml:space="preserve"> que, aunque no presenta datos atípicos, su rango intercuartil se encuentra entre 100 y 200 y el rango de sus valores pasa los 250.</w:t>
+      </w:r>
+    </w:p>
+    <w:p>
+      <w:pPr>
+        <w:jc w:val="both"/>
+        <w:rPr>
+          <w:rFonts w:ascii="Arial" w:hAnsi="Arial" w:cs="Arial"/>
+          <w:sz w:val="24"/>
+        </w:rPr>
+      </w:pPr>
+    </w:p>
+    <w:p>
+      <w:pPr>
+        <w:jc w:val="both"/>
+        <w:rPr>
+          <w:rFonts w:ascii="Arial" w:hAnsi="Arial" w:cs="Arial"/>
+          <w:sz w:val="24"/>
+        </w:rPr>
+      </w:pPr>
+      <w:r>
+        <w:rPr>
+          <w:rFonts w:ascii="Arial" w:hAnsi="Arial" w:cs="Arial"/>
+          <w:b/>
+          <w:sz w:val="24"/>
+        </w:rPr>
+        <w:t>Gráfico 4.</w:t>
+      </w:r>
+      <w:r>
+        <w:rPr>
+          <w:rFonts w:ascii="Arial" w:hAnsi="Arial" w:cs="Arial"/>
+          <w:sz w:val="24"/>
+        </w:rPr>
+        <w:t xml:space="preserve"> </w:t>
+      </w:r>
+      <w:r>
+        <w:rPr>
+          <w:rFonts w:ascii="Arial" w:hAnsi="Arial" w:cs="Arial"/>
+          <w:sz w:val="24"/>
+        </w:rPr>
+        <w:t>Diagrama de caja para la t</w:t>
+      </w:r>
+      <w:r>
+        <w:rPr>
+          <w:rFonts w:ascii="Arial" w:hAnsi="Arial" w:cs="Arial"/>
+          <w:sz w:val="24"/>
+        </w:rPr>
+        <w:t>asa de mortalidad de menores a 1 año</w:t>
+      </w:r>
+      <w:r>
+        <w:rPr>
+          <w:rFonts w:ascii="Arial" w:hAnsi="Arial" w:cs="Arial"/>
+          <w:sz w:val="24"/>
+        </w:rPr>
+        <w:t>.</w:t>
+      </w:r>
+    </w:p>
+    <w:p>
+      <w:pPr>
+        <w:jc w:val="both"/>
+        <w:rPr>
+          <w:rFonts w:ascii="Arial" w:hAnsi="Arial" w:cs="Arial"/>
+          <w:sz w:val="24"/>
+        </w:rPr>
+      </w:pPr>
       <w:r>
         <w:rPr>
           <w:rFonts w:ascii="Arial" w:hAnsi="Arial" w:cs="Arial"/>
           <w:sz w:val="24"/>
         </w:rPr>
         <w:lastRenderedPageBreak/>
-        <w:t>datos atípicos, su rango intercuartil se encuentra entre 100 y 200 y el rango de sus valores pasa los 250.</w:t>
-      </w:r>
-    </w:p>
-    <w:p>
-      <w:pPr>
-        <w:jc w:val="both"/>
-        <w:rPr>
-          <w:rFonts w:ascii="Arial" w:hAnsi="Arial" w:cs="Arial"/>
-          <w:sz w:val="24"/>
-        </w:rPr>
-      </w:pPr>
-    </w:p>
-    <w:p>
-      <w:pPr>
-        <w:jc w:val="both"/>
-        <w:rPr>
-          <w:rFonts w:ascii="Arial" w:hAnsi="Arial" w:cs="Arial"/>
-          <w:sz w:val="24"/>
-        </w:rPr>
-      </w:pPr>
-      <w:r>
-        <w:rPr>
-          <w:rFonts w:ascii="Arial" w:hAnsi="Arial" w:cs="Arial"/>
-          <w:b/>
-          <w:sz w:val="24"/>
-        </w:rPr>
-        <w:t>Gráfico 4.</w:t>
-      </w:r>
-      <w:r>
-        <w:rPr>
-          <w:rFonts w:ascii="Arial" w:hAnsi="Arial" w:cs="Arial"/>
-          <w:sz w:val="24"/>
-        </w:rPr>
-        <w:t xml:space="preserve"> </w:t>
-      </w:r>
-      <w:r>
-        <w:rPr>
-          <w:rFonts w:ascii="Arial" w:hAnsi="Arial" w:cs="Arial"/>
-          <w:sz w:val="24"/>
-        </w:rPr>
-        <w:t>Diagrama de caja para la t</w:t>
-      </w:r>
-      <w:r>
-        <w:rPr>
-          <w:rFonts w:ascii="Arial" w:hAnsi="Arial" w:cs="Arial"/>
-          <w:sz w:val="24"/>
-        </w:rPr>
-        <w:t>asa de mortalidad de menores a 1 año</w:t>
-      </w:r>
-      <w:r>
-        <w:rPr>
-          <w:rFonts w:ascii="Arial" w:hAnsi="Arial" w:cs="Arial"/>
-          <w:sz w:val="24"/>
-        </w:rPr>
-        <w:t>.</w:t>
-      </w:r>
-    </w:p>
-    <w:p>
-      <w:pPr>
-        <w:jc w:val="both"/>
-        <w:rPr>
-          <w:rFonts w:ascii="Arial" w:hAnsi="Arial" w:cs="Arial"/>
-          <w:sz w:val="24"/>
-        </w:rPr>
-      </w:pPr>
-      <w:r>
-        <w:rPr>
-          <w:rFonts w:ascii="Arial" w:hAnsi="Arial" w:cs="Arial"/>
-          <w:sz w:val="24"/>
-        </w:rPr>
         <w:pict>
-          <v:shape id="_x0000_i1072" type="#_x0000_t75" style="width:5in;height:5in">
+          <v:shape id="_x0000_i1072" type="#_x0000_t75" style="width:231.75pt;height:231.75pt">
             <v:imagedata r:id="rId19" o:title="A2_Boxplot2_Mortalidad1año"/>
           </v:shape>
         </w:pict>
@@ -1858,74 +2007,147 @@
           <w:rFonts w:ascii="Arial" w:hAnsi="Arial" w:cs="Arial"/>
           <w:sz w:val="24"/>
         </w:rPr>
-        <w:t>se visualizan los diagramas de caja correspondientes a la tasa de mortalidad de menores a 1 año. Para este caso, nuevamente Europa, Oceania, América del sur y América del norte tienen rangos intercuartiles pequeños y ubicados en posiciones bajas. Sin embargo, esta vez los datos atípicos están mas cercanos a la gráfica. Asia presenta la misma condición que en la gráfica anterior (Rango intercuartil amplio debido a población total y dispersión de los datos) y se sigue manteniendo en valores bajos. Africa</w:t>
-      </w:r>
-      <w:r>
-        <w:rPr>
-          <w:rFonts w:ascii="Arial" w:hAnsi="Arial" w:cs="Arial"/>
-          <w:sz w:val="24"/>
-        </w:rPr>
-        <w:t xml:space="preserve"> no presenta cambios en cuanto a comportamiento, es decir, carece de datos atípicos pero tiene un rango intercuartil muy amplio y este se ubica en valores altos.</w:t>
-      </w:r>
-    </w:p>
-    <w:p>
-      <w:pPr>
-        <w:jc w:val="both"/>
-        <w:rPr>
-          <w:rFonts w:ascii="Arial" w:hAnsi="Arial" w:cs="Arial"/>
-          <w:sz w:val="24"/>
-        </w:rPr>
-      </w:pPr>
-    </w:p>
-    <w:p>
-      <w:pPr>
-        <w:jc w:val="both"/>
-        <w:rPr>
-          <w:rFonts w:ascii="Arial" w:hAnsi="Arial" w:cs="Arial"/>
-          <w:sz w:val="24"/>
-        </w:rPr>
-      </w:pPr>
-    </w:p>
-    <w:p>
-      <w:pPr>
-        <w:jc w:val="both"/>
-        <w:rPr>
-          <w:rFonts w:ascii="Arial" w:hAnsi="Arial" w:cs="Arial"/>
-          <w:sz w:val="24"/>
-        </w:rPr>
-      </w:pPr>
-      <w:r>
-        <w:rPr>
-          <w:rFonts w:ascii="Arial" w:hAnsi="Arial" w:cs="Arial"/>
-          <w:b/>
+        <w:t xml:space="preserve">se visualizan los diagramas de caja correspondientes a la tasa de mortalidad de menores a 1 año. Para este caso, nuevamente Europa, </w:t>
+      </w:r>
+      <w:proofErr w:type="spellStart"/>
+      <w:r>
+        <w:rPr>
+          <w:rFonts w:ascii="Arial" w:hAnsi="Arial" w:cs="Arial"/>
+          <w:sz w:val="24"/>
+        </w:rPr>
+        <w:t>Oceania</w:t>
+      </w:r>
+      <w:proofErr w:type="spellEnd"/>
+      <w:r>
+        <w:rPr>
+          <w:rFonts w:ascii="Arial" w:hAnsi="Arial" w:cs="Arial"/>
+          <w:sz w:val="24"/>
+        </w:rPr>
+        <w:t xml:space="preserve">, América del sur y América del norte tienen rangos </w:t>
+      </w:r>
+      <w:proofErr w:type="spellStart"/>
+      <w:r>
+        <w:rPr>
+          <w:rFonts w:ascii="Arial" w:hAnsi="Arial" w:cs="Arial"/>
+          <w:sz w:val="24"/>
+        </w:rPr>
+        <w:t>intercuartiles</w:t>
+      </w:r>
+      <w:proofErr w:type="spellEnd"/>
+      <w:r>
+        <w:rPr>
+          <w:rFonts w:ascii="Arial" w:hAnsi="Arial" w:cs="Arial"/>
+          <w:sz w:val="24"/>
+        </w:rPr>
+        <w:t xml:space="preserve"> pequeños y ubicados en posiciones bajas. Sin embargo, esta vez los datos atípicos están </w:t>
+      </w:r>
+      <w:proofErr w:type="spellStart"/>
+      <w:r>
+        <w:rPr>
+          <w:rFonts w:ascii="Arial" w:hAnsi="Arial" w:cs="Arial"/>
+          <w:sz w:val="24"/>
+        </w:rPr>
+        <w:t>mas</w:t>
+      </w:r>
+      <w:proofErr w:type="spellEnd"/>
+      <w:r>
+        <w:rPr>
+          <w:rFonts w:ascii="Arial" w:hAnsi="Arial" w:cs="Arial"/>
+          <w:sz w:val="24"/>
+        </w:rPr>
+        <w:t xml:space="preserve"> cercanos a la gráfica. Asia presenta la misma condición que en la gráfica anterior (Rango intercuartil amplio debido a población total y dispersión de los datos) y se sigue manteniendo en valores bajos. </w:t>
+      </w:r>
+      <w:proofErr w:type="spellStart"/>
+      <w:r>
+        <w:rPr>
+          <w:rFonts w:ascii="Arial" w:hAnsi="Arial" w:cs="Arial"/>
+          <w:sz w:val="24"/>
+        </w:rPr>
+        <w:t>Africa</w:t>
+      </w:r>
+      <w:proofErr w:type="spellEnd"/>
+      <w:r>
+        <w:rPr>
+          <w:rFonts w:ascii="Arial" w:hAnsi="Arial" w:cs="Arial"/>
+          <w:sz w:val="24"/>
+        </w:rPr>
+        <w:t xml:space="preserve"> no presenta cambios en cuanto a comportamiento, es decir, carece de datos </w:t>
+      </w:r>
+      <w:proofErr w:type="gramStart"/>
+      <w:r>
+        <w:rPr>
+          <w:rFonts w:ascii="Arial" w:hAnsi="Arial" w:cs="Arial"/>
+          <w:sz w:val="24"/>
+        </w:rPr>
+        <w:t>atípicos</w:t>
+      </w:r>
+      <w:proofErr w:type="gramEnd"/>
+      <w:r>
+        <w:rPr>
+          <w:rFonts w:ascii="Arial" w:hAnsi="Arial" w:cs="Arial"/>
+          <w:sz w:val="24"/>
+        </w:rPr>
+        <w:t xml:space="preserve"> pero tiene un rango intercuartil muy amplio y este se ubica en valores altos.</w:t>
+      </w:r>
+    </w:p>
+    <w:p>
+      <w:pPr>
+        <w:jc w:val="both"/>
+        <w:rPr>
+          <w:rFonts w:ascii="Arial" w:hAnsi="Arial" w:cs="Arial"/>
+          <w:sz w:val="24"/>
+        </w:rPr>
+      </w:pPr>
+    </w:p>
+    <w:p>
+      <w:pPr>
+        <w:jc w:val="both"/>
+        <w:rPr>
+          <w:rFonts w:ascii="Arial" w:hAnsi="Arial" w:cs="Arial"/>
+          <w:sz w:val="24"/>
+        </w:rPr>
+      </w:pPr>
+    </w:p>
+    <w:p>
+      <w:pPr>
+        <w:jc w:val="both"/>
+        <w:rPr>
+          <w:rFonts w:ascii="Arial" w:hAnsi="Arial" w:cs="Arial"/>
+          <w:sz w:val="24"/>
+        </w:rPr>
+      </w:pPr>
+      <w:r>
+        <w:rPr>
+          <w:rFonts w:ascii="Arial" w:hAnsi="Arial" w:cs="Arial"/>
+          <w:b/>
+          <w:sz w:val="24"/>
+        </w:rPr>
+        <w:t xml:space="preserve">Gráfico 5. </w:t>
+      </w:r>
+      <w:r>
+        <w:rPr>
+          <w:rFonts w:ascii="Arial" w:hAnsi="Arial" w:cs="Arial"/>
+          <w:sz w:val="24"/>
+        </w:rPr>
+        <w:t>Diagrama de caja de INB per cápita por continente.</w:t>
+      </w:r>
+    </w:p>
+    <w:p>
+      <w:pPr>
+        <w:jc w:val="both"/>
+        <w:rPr>
+          <w:rFonts w:ascii="Arial" w:hAnsi="Arial" w:cs="Arial"/>
+          <w:sz w:val="24"/>
+        </w:rPr>
+      </w:pPr>
+      <w:r>
+        <w:rPr>
+          <w:rFonts w:ascii="Arial" w:hAnsi="Arial" w:cs="Arial"/>
           <w:sz w:val="24"/>
         </w:rPr>
         <w:lastRenderedPageBreak/>
-        <w:t xml:space="preserve">Gráfico 5. </w:t>
-      </w:r>
-      <w:r>
-        <w:rPr>
-          <w:rFonts w:ascii="Arial" w:hAnsi="Arial" w:cs="Arial"/>
-          <w:sz w:val="24"/>
-        </w:rPr>
-        <w:t>Diagrama de caja de INB per cápita por continente.</w:t>
-      </w:r>
-    </w:p>
-    <w:p>
-      <w:pPr>
-        <w:jc w:val="both"/>
-        <w:rPr>
-          <w:rFonts w:ascii="Arial" w:hAnsi="Arial" w:cs="Arial"/>
-          <w:sz w:val="24"/>
-        </w:rPr>
-      </w:pPr>
-      <w:r>
-        <w:rPr>
-          <w:rFonts w:ascii="Arial" w:hAnsi="Arial" w:cs="Arial"/>
-          <w:sz w:val="24"/>
-        </w:rPr>
         <w:pict>
-          <v:shape id="_x0000_i1073" type="#_x0000_t75" style="width:5in;height:5in">
+          <v:shape id="_x0000_i1101" type="#_x0000_t75" style="width:249.75pt;height:249.75pt">
             <v:imagedata r:id="rId20" o:title="A2_Boxplot3_INBperCapita"/>
           </v:shape>
         </w:pict>
@@ -1986,58 +2208,12 @@
           <w:sz w:val="24"/>
         </w:rPr>
       </w:pPr>
-    </w:p>
-    <w:p>
-      <w:pPr>
-        <w:jc w:val="both"/>
-        <w:rPr>
-          <w:rFonts w:ascii="Arial" w:hAnsi="Arial" w:cs="Arial"/>
-          <w:sz w:val="24"/>
-        </w:rPr>
-      </w:pPr>
-    </w:p>
-    <w:p>
-      <w:pPr>
-        <w:jc w:val="both"/>
-        <w:rPr>
-          <w:rFonts w:ascii="Arial" w:hAnsi="Arial" w:cs="Arial"/>
-          <w:sz w:val="24"/>
-        </w:rPr>
-      </w:pPr>
-    </w:p>
-    <w:p>
-      <w:pPr>
-        <w:jc w:val="both"/>
-        <w:rPr>
-          <w:rFonts w:ascii="Arial" w:hAnsi="Arial" w:cs="Arial"/>
-          <w:sz w:val="24"/>
-        </w:rPr>
-      </w:pPr>
-    </w:p>
-    <w:p>
-      <w:pPr>
-        <w:jc w:val="both"/>
-        <w:rPr>
-          <w:rFonts w:ascii="Arial" w:hAnsi="Arial" w:cs="Arial"/>
-          <w:sz w:val="24"/>
-        </w:rPr>
-      </w:pPr>
-    </w:p>
-    <w:p>
-      <w:pPr>
-        <w:jc w:val="both"/>
-        <w:rPr>
-          <w:rFonts w:ascii="Arial" w:hAnsi="Arial" w:cs="Arial"/>
-          <w:sz w:val="24"/>
-        </w:rPr>
-      </w:pPr>
-      <w:r>
-        <w:rPr>
-          <w:rFonts w:ascii="Arial" w:hAnsi="Arial" w:cs="Arial"/>
-          <w:b/>
-          <w:sz w:val="24"/>
-        </w:rPr>
-        <w:lastRenderedPageBreak/>
+      <w:r>
+        <w:rPr>
+          <w:rFonts w:ascii="Arial" w:hAnsi="Arial" w:cs="Arial"/>
+          <w:b/>
+          <w:sz w:val="24"/>
+        </w:rPr>
         <w:t>Gráfico 6.</w:t>
       </w:r>
       <w:r>
@@ -2047,22 +2223,13 @@
         </w:rPr>
         <w:t xml:space="preserve"> Diagrama de caja de esperanza de vida al nacer por continente.</w:t>
       </w:r>
-    </w:p>
-    <w:p>
-      <w:pPr>
-        <w:jc w:val="both"/>
-        <w:rPr>
-          <w:rFonts w:ascii="Arial" w:hAnsi="Arial" w:cs="Arial"/>
-          <w:sz w:val="24"/>
-        </w:rPr>
-      </w:pPr>
       <w:r>
         <w:rPr>
           <w:rFonts w:ascii="Arial" w:hAnsi="Arial" w:cs="Arial"/>
           <w:sz w:val="24"/>
         </w:rPr>
         <w:pict>
-          <v:shape id="_x0000_i1074" type="#_x0000_t75" style="width:5in;height:5in">
+          <v:shape id="_x0000_i1092" type="#_x0000_t75" style="width:210pt;height:210pt">
             <v:imagedata r:id="rId21" o:title="A2_Boxplot4_EsperanzaVida"/>
           </v:shape>
         </w:pict>
@@ -2081,6 +2248,7 @@
           <w:rFonts w:ascii="Arial" w:hAnsi="Arial" w:cs="Arial"/>
           <w:sz w:val="24"/>
         </w:rPr>
+        <w:lastRenderedPageBreak/>
         <w:t xml:space="preserve">En el </w:t>
       </w:r>
       <w:r>
@@ -2096,17 +2264,509 @@
           <w:rFonts w:ascii="Arial" w:hAnsi="Arial" w:cs="Arial"/>
           <w:sz w:val="24"/>
         </w:rPr>
-        <w:t xml:space="preserve"> se muestra la esperanza de vida al nacer en años en cada continente. Esta vez se puede observar que América del norte, Asia y Oceanía poseen datos atípicos hacia valores bajos</w:t>
+        <w:t xml:space="preserve"> se muestra la esperanza de vida al nacer en años en cada continente. Esta vez se puede observar que América del norte, Asia y Oceanía poseen datos atípicos hacia valores bajos. La mayoría de los continentes mantienen sus valores entre los 60 y 80 años a excepción de África, cuyo rango intercuartil se encuentra ubicado entre valores muy bajos</w:t>
+      </w:r>
+      <w:r>
+        <w:rPr>
+          <w:rFonts w:ascii="Arial" w:hAnsi="Arial" w:cs="Arial"/>
+          <w:sz w:val="24"/>
+        </w:rPr>
+        <w:t xml:space="preserve"> (40 y 60)</w:t>
+      </w:r>
+      <w:r>
+        <w:rPr>
+          <w:rFonts w:ascii="Arial" w:hAnsi="Arial" w:cs="Arial"/>
+          <w:sz w:val="24"/>
+        </w:rPr>
+        <w:t xml:space="preserve"> en relación a los demás. África posee datos atípicos que están al nivel del resto de la población.</w:t>
+      </w:r>
+      <w:r>
+        <w:rPr>
+          <w:rFonts w:ascii="Arial" w:hAnsi="Arial" w:cs="Arial"/>
+          <w:sz w:val="24"/>
+        </w:rPr>
+        <w:t xml:space="preserve"> Esto concuerda con los resultados previos debido a que África tiene una tasa de mortalidad bastante alta, por lo que se puede esperar una esperanza de vida baja, ya que esta última se calcula tomando como fija la tasa de mortalidad.</w:t>
+      </w:r>
+    </w:p>
+    <w:p>
+      <w:pPr>
+        <w:jc w:val="both"/>
+        <w:rPr>
+          <w:rFonts w:ascii="Arial" w:hAnsi="Arial" w:cs="Arial"/>
+          <w:sz w:val="24"/>
+        </w:rPr>
+      </w:pPr>
+    </w:p>
+    <w:p>
+      <w:pPr>
+        <w:rPr>
+          <w:rFonts w:ascii="Arial" w:hAnsi="Arial" w:cs="Arial"/>
+          <w:b/>
+          <w:sz w:val="24"/>
+          <w:u w:val="single"/>
+        </w:rPr>
+      </w:pPr>
+      <w:r>
+        <w:rPr>
+          <w:noProof/>
+        </w:rPr>
+        <w:pict>
+          <v:shape id="_x0000_s1041" type="#_x0000_t75" style="position:absolute;margin-left:-85.05pt;margin-top:88pt;width:602.15pt;height:150.25pt;z-index:-251630592;mso-position-horizontal-relative:text;mso-position-vertical-relative:text" wrapcoords="-21 0 -21 21515 21600 21515 21600 0 -21 0">
+            <v:imagedata r:id="rId22" o:title="A3_Tabla4_INBperCapita"/>
+            <w10:wrap type="tight"/>
+          </v:shape>
+        </w:pict>
+      </w:r>
+      <w:r>
+        <w:rPr>
+          <w:rFonts w:ascii="Arial" w:hAnsi="Arial" w:cs="Arial"/>
+          <w:b/>
+          <w:sz w:val="24"/>
+          <w:u w:val="single"/>
+        </w:rPr>
+        <w:t>Estudio de distribución considerando alto y bajo ingreso</w:t>
+      </w:r>
+    </w:p>
+    <w:p>
+      <w:pPr>
+        <w:jc w:val="center"/>
+        <w:rPr>
+          <w:rFonts w:ascii="Arial" w:hAnsi="Arial" w:cs="Arial"/>
+          <w:b/>
+          <w:sz w:val="24"/>
+          <w:u w:val="single"/>
+        </w:rPr>
+      </w:pPr>
+    </w:p>
+    <w:p>
+      <w:pPr>
+        <w:rPr>
+          <w:rFonts w:ascii="Arial" w:hAnsi="Arial" w:cs="Arial"/>
+          <w:sz w:val="24"/>
+        </w:rPr>
+      </w:pPr>
+      <w:r>
+        <w:rPr>
+          <w:rFonts w:ascii="Arial" w:hAnsi="Arial" w:cs="Arial"/>
+          <w:b/>
+          <w:sz w:val="24"/>
+        </w:rPr>
+        <w:t>Tabla 2.</w:t>
+      </w:r>
+      <w:r>
+        <w:rPr>
+          <w:rFonts w:ascii="Arial" w:hAnsi="Arial" w:cs="Arial"/>
+          <w:sz w:val="24"/>
+        </w:rPr>
+        <w:t xml:space="preserve"> INB per cápita para bajo y alto ingreso.</w:t>
+      </w:r>
+    </w:p>
+    <w:p>
+      <w:pPr>
+        <w:rPr>
+          <w:rFonts w:ascii="Arial" w:hAnsi="Arial" w:cs="Arial"/>
+          <w:sz w:val="24"/>
+        </w:rPr>
+      </w:pPr>
+    </w:p>
+    <w:p>
+      <w:pPr>
+        <w:rPr>
+          <w:rFonts w:ascii="Arial" w:hAnsi="Arial" w:cs="Arial"/>
+          <w:sz w:val="24"/>
+        </w:rPr>
+      </w:pPr>
+      <w:r>
+        <w:rPr>
+          <w:rFonts w:ascii="Arial" w:hAnsi="Arial" w:cs="Arial"/>
+          <w:b/>
+          <w:sz w:val="24"/>
+        </w:rPr>
+        <w:t>Gráfico 7.</w:t>
+      </w:r>
+      <w:r>
+        <w:rPr>
+          <w:rFonts w:ascii="Arial" w:hAnsi="Arial" w:cs="Arial"/>
+          <w:sz w:val="24"/>
+        </w:rPr>
+        <w:t xml:space="preserve"> INB per cápita para países con bajo ingreso.</w:t>
+      </w:r>
+    </w:p>
+    <w:p>
+      <w:pPr>
+        <w:rPr>
+          <w:rFonts w:ascii="Arial" w:hAnsi="Arial" w:cs="Arial"/>
+          <w:sz w:val="24"/>
+        </w:rPr>
+      </w:pPr>
+      <w:r>
+        <w:rPr>
+          <w:rFonts w:ascii="Arial" w:hAnsi="Arial" w:cs="Arial"/>
+          <w:sz w:val="24"/>
+        </w:rPr>
+        <w:pict>
+          <v:shape id="_x0000_i1078" type="#_x0000_t75" style="width:210.75pt;height:210.75pt">
+            <v:imagedata r:id="rId23" o:title="A3_Histograma13_INBperCapita_BajoIngreso"/>
+          </v:shape>
+        </w:pict>
+      </w:r>
+    </w:p>
+    <w:p>
+      <w:pPr>
+        <w:rPr>
+          <w:rFonts w:ascii="Arial" w:hAnsi="Arial" w:cs="Arial"/>
+          <w:sz w:val="24"/>
+        </w:rPr>
+      </w:pPr>
+    </w:p>
+    <w:p>
+      <w:pPr>
+        <w:rPr>
+          <w:rFonts w:ascii="Arial" w:hAnsi="Arial" w:cs="Arial"/>
+          <w:sz w:val="24"/>
+        </w:rPr>
+      </w:pPr>
+      <w:r>
+        <w:rPr>
+          <w:rFonts w:ascii="Arial" w:hAnsi="Arial" w:cs="Arial"/>
+          <w:b/>
+          <w:sz w:val="24"/>
+        </w:rPr>
+        <w:t>Gráfico 8.</w:t>
+      </w:r>
+      <w:r>
+        <w:rPr>
+          <w:rFonts w:ascii="Arial" w:hAnsi="Arial" w:cs="Arial"/>
+          <w:sz w:val="24"/>
+        </w:rPr>
+        <w:t xml:space="preserve"> INB per cápita para países con alto ingreso.</w:t>
+      </w:r>
+      <w:r>
+        <w:rPr>
+          <w:rFonts w:ascii="Arial" w:hAnsi="Arial" w:cs="Arial"/>
+          <w:sz w:val="24"/>
+        </w:rPr>
+        <w:pict>
+          <v:shape id="_x0000_i1079" type="#_x0000_t75" style="width:259.5pt;height:259.5pt">
+            <v:imagedata r:id="rId24" o:title="A3_Histograma14_INBperCapita_AltoIngreso"/>
+          </v:shape>
+        </w:pict>
+      </w:r>
+    </w:p>
+    <w:p>
+      <w:pPr>
+        <w:rPr>
+          <w:rFonts w:ascii="Arial" w:hAnsi="Arial" w:cs="Arial"/>
+          <w:sz w:val="24"/>
+        </w:rPr>
+      </w:pPr>
+      <w:r>
+        <w:rPr>
+          <w:rFonts w:ascii="Arial" w:hAnsi="Arial" w:cs="Arial"/>
+          <w:sz w:val="24"/>
+        </w:rPr>
+        <w:t xml:space="preserve">En la </w:t>
+      </w:r>
+      <w:r>
+        <w:rPr>
+          <w:rFonts w:ascii="Arial" w:hAnsi="Arial" w:cs="Arial"/>
+          <w:b/>
+          <w:sz w:val="24"/>
+        </w:rPr>
+        <w:t>Tabla 2</w:t>
+      </w:r>
+      <w:r>
+        <w:rPr>
+          <w:rFonts w:ascii="Arial" w:hAnsi="Arial" w:cs="Arial"/>
+          <w:sz w:val="24"/>
+        </w:rPr>
+        <w:t xml:space="preserve"> y en lo</w:t>
+      </w:r>
+      <w:r>
+        <w:rPr>
+          <w:rFonts w:ascii="Arial" w:hAnsi="Arial" w:cs="Arial"/>
+          <w:sz w:val="24"/>
+        </w:rPr>
+        <w:t xml:space="preserve">s </w:t>
+      </w:r>
+      <w:r>
+        <w:rPr>
+          <w:rFonts w:ascii="Arial" w:hAnsi="Arial" w:cs="Arial"/>
+          <w:b/>
+          <w:sz w:val="24"/>
+        </w:rPr>
+        <w:t>Gráfico</w:t>
+      </w:r>
+      <w:r>
+        <w:rPr>
+          <w:rFonts w:ascii="Arial" w:hAnsi="Arial" w:cs="Arial"/>
+          <w:b/>
+          <w:sz w:val="24"/>
+        </w:rPr>
+        <w:t>s 7 y 8</w:t>
+      </w:r>
+      <w:r>
+        <w:rPr>
+          <w:rFonts w:ascii="Arial" w:hAnsi="Arial" w:cs="Arial"/>
+          <w:sz w:val="24"/>
+        </w:rPr>
+        <w:t xml:space="preserve"> se puede apreciar un estudio completo del INB per cápita en países con bajo y alto ingreso. En la </w:t>
+      </w:r>
+      <w:r>
+        <w:rPr>
+          <w:rFonts w:ascii="Arial" w:hAnsi="Arial" w:cs="Arial"/>
+          <w:b/>
+          <w:sz w:val="24"/>
+        </w:rPr>
+        <w:t>Tabla 2</w:t>
+      </w:r>
+      <w:r>
+        <w:rPr>
+          <w:rFonts w:ascii="Arial" w:hAnsi="Arial" w:cs="Arial"/>
+          <w:sz w:val="24"/>
+        </w:rPr>
+        <w:t xml:space="preserve"> se puede observar que en los países con bajo ingreso se tienen valores que son cercanos entre </w:t>
+      </w:r>
+      <w:proofErr w:type="gramStart"/>
+      <w:r>
+        <w:rPr>
+          <w:rFonts w:ascii="Arial" w:hAnsi="Arial" w:cs="Arial"/>
+          <w:sz w:val="24"/>
+        </w:rPr>
+        <w:t>sí</w:t>
+      </w:r>
+      <w:proofErr w:type="gramEnd"/>
+      <w:r>
+        <w:rPr>
+          <w:rFonts w:ascii="Arial" w:hAnsi="Arial" w:cs="Arial"/>
+          <w:sz w:val="24"/>
+        </w:rPr>
+        <w:t xml:space="preserve"> pero dispersos dentro del rango que se obtuvo de esta variable. Esto se ve respaldado en el </w:t>
+      </w:r>
+      <w:r>
+        <w:rPr>
+          <w:rFonts w:ascii="Arial" w:hAnsi="Arial" w:cs="Arial"/>
+          <w:b/>
+          <w:sz w:val="24"/>
+        </w:rPr>
+        <w:t xml:space="preserve">gráfico 7 </w:t>
+      </w:r>
+      <w:r>
+        <w:rPr>
+          <w:rFonts w:ascii="Arial" w:hAnsi="Arial" w:cs="Arial"/>
+          <w:sz w:val="24"/>
+        </w:rPr>
+        <w:t xml:space="preserve">donde los datos en su totalidad no superan el valor de 10000. Con respecto a los países de alto ingreso, se observa una desviación estándar </w:t>
+      </w:r>
+      <w:r>
+        <w:rPr>
+          <w:rFonts w:ascii="Arial" w:hAnsi="Arial" w:cs="Arial"/>
+          <w:sz w:val="24"/>
+        </w:rPr>
+        <w:t xml:space="preserve">bastante alta al igual que un rango bastante amplio, por lo que se esperan resultados bastante dispersos y esto se puede comprobar mediante el </w:t>
+      </w:r>
+      <w:r>
+        <w:rPr>
+          <w:rFonts w:ascii="Arial" w:hAnsi="Arial" w:cs="Arial"/>
+          <w:b/>
+          <w:sz w:val="24"/>
+        </w:rPr>
+        <w:t>gráfico 8</w:t>
+      </w:r>
+      <w:r>
+        <w:rPr>
+          <w:rFonts w:ascii="Arial" w:hAnsi="Arial" w:cs="Arial"/>
+          <w:sz w:val="24"/>
+        </w:rPr>
+        <w:t xml:space="preserve"> donde gracias a la escala, se puede apreciar mucho mejor la dispersión de los datos procesados de la muestra.</w:t>
+      </w:r>
+    </w:p>
+    <w:p>
+      <w:pPr>
+        <w:rPr>
+          <w:rFonts w:ascii="Arial" w:hAnsi="Arial" w:cs="Arial"/>
+          <w:sz w:val="24"/>
+        </w:rPr>
+      </w:pPr>
+    </w:p>
+    <w:p>
+      <w:pPr>
+        <w:rPr>
+          <w:rFonts w:ascii="Arial" w:hAnsi="Arial" w:cs="Arial"/>
+          <w:b/>
+          <w:sz w:val="24"/>
+        </w:rPr>
+      </w:pPr>
+    </w:p>
+    <w:p>
+      <w:pPr>
+        <w:rPr>
+          <w:rFonts w:ascii="Arial" w:hAnsi="Arial" w:cs="Arial"/>
+          <w:b/>
+          <w:sz w:val="24"/>
+        </w:rPr>
+      </w:pPr>
+    </w:p>
+    <w:p>
+      <w:pPr>
+        <w:rPr>
+          <w:rFonts w:ascii="Arial" w:hAnsi="Arial" w:cs="Arial"/>
+          <w:b/>
+          <w:sz w:val="24"/>
+        </w:rPr>
+      </w:pPr>
+    </w:p>
+    <w:p>
+      <w:pPr>
+        <w:rPr>
+          <w:rFonts w:ascii="Arial" w:hAnsi="Arial" w:cs="Arial"/>
+          <w:b/>
+          <w:sz w:val="24"/>
+        </w:rPr>
+      </w:pPr>
+    </w:p>
+    <w:p>
+      <w:pPr>
+        <w:rPr>
+          <w:rFonts w:ascii="Arial" w:hAnsi="Arial" w:cs="Arial"/>
+          <w:b/>
+          <w:sz w:val="24"/>
+        </w:rPr>
+      </w:pPr>
+    </w:p>
+    <w:p>
+      <w:pPr>
+        <w:rPr>
+          <w:rFonts w:ascii="Arial" w:hAnsi="Arial" w:cs="Arial"/>
+          <w:b/>
+          <w:sz w:val="24"/>
+        </w:rPr>
+      </w:pPr>
+    </w:p>
+    <w:p>
+      <w:pPr>
+        <w:rPr>
+          <w:rFonts w:ascii="Arial" w:hAnsi="Arial" w:cs="Arial"/>
+          <w:b/>
+          <w:sz w:val="24"/>
+        </w:rPr>
+      </w:pPr>
+    </w:p>
+    <w:p>
+      <w:pPr>
+        <w:rPr>
+          <w:rFonts w:ascii="Arial" w:hAnsi="Arial" w:cs="Arial"/>
+          <w:sz w:val="24"/>
+        </w:rPr>
+      </w:pPr>
+      <w:r>
+        <w:rPr>
+          <w:rFonts w:ascii="Arial" w:hAnsi="Arial" w:cs="Arial"/>
+          <w:b/>
+          <w:sz w:val="24"/>
+        </w:rPr>
+        <w:lastRenderedPageBreak/>
+        <w:t xml:space="preserve">Tabla 3. </w:t>
+      </w:r>
+      <w:r>
+        <w:rPr>
+          <w:rFonts w:ascii="Arial" w:hAnsi="Arial" w:cs="Arial"/>
+          <w:sz w:val="24"/>
+        </w:rPr>
+        <w:t>Población total en</w:t>
+      </w:r>
+      <w:r>
+        <w:rPr>
+          <w:rFonts w:ascii="Arial" w:hAnsi="Arial" w:cs="Arial"/>
+          <w:sz w:val="24"/>
+        </w:rPr>
+        <w:t xml:space="preserve"> países con alto y bajo ingreso.</w:t>
+      </w:r>
+    </w:p>
+    <w:p>
+      <w:pPr>
+        <w:rPr>
+          <w:rFonts w:ascii="Arial" w:hAnsi="Arial" w:cs="Arial"/>
+          <w:sz w:val="24"/>
+        </w:rPr>
+      </w:pPr>
+    </w:p>
+    <w:p>
+      <w:pPr>
+        <w:rPr>
+          <w:rFonts w:ascii="Arial" w:hAnsi="Arial" w:cs="Arial"/>
+          <w:sz w:val="24"/>
+        </w:rPr>
+      </w:pPr>
+      <w:r>
+        <w:rPr>
+          <w:noProof/>
+        </w:rPr>
+        <w:pict>
+          <v:shape id="_x0000_s1042" type="#_x0000_t75" style="position:absolute;margin-left:-48.8pt;margin-top:8.65pt;width:575.45pt;height:143.15pt;z-index:-251628544;mso-position-horizontal:absolute;mso-position-horizontal-relative:text;mso-position-vertical:absolute;mso-position-vertical-relative:text" wrapcoords="-27 0 -27 21493 21600 21493 21600 0 -27 0">
+            <v:imagedata r:id="rId25" o:title="A3_Tabla5_PoblacionTotal"/>
+            <w10:wrap type="tight"/>
+          </v:shape>
+        </w:pict>
+      </w:r>
+      <w:r>
+        <w:rPr>
+          <w:rFonts w:ascii="Arial" w:hAnsi="Arial" w:cs="Arial"/>
+          <w:sz w:val="24"/>
+        </w:rPr>
+        <w:t xml:space="preserve"> </w:t>
+      </w:r>
+      <w:r>
+        <w:rPr>
+          <w:rFonts w:ascii="Arial" w:hAnsi="Arial" w:cs="Arial"/>
+          <w:b/>
+          <w:sz w:val="24"/>
+        </w:rPr>
+        <w:t>Gráfico 9.</w:t>
+      </w:r>
+      <w:r>
+        <w:rPr>
+          <w:rFonts w:ascii="Arial" w:hAnsi="Arial" w:cs="Arial"/>
+          <w:sz w:val="24"/>
+        </w:rPr>
+        <w:t xml:space="preserve"> </w:t>
+      </w:r>
+      <w:r>
+        <w:rPr>
+          <w:rFonts w:ascii="Arial" w:hAnsi="Arial" w:cs="Arial"/>
+          <w:sz w:val="24"/>
+        </w:rPr>
+        <w:t>Población total para bajo ingreso.</w:t>
+      </w:r>
+    </w:p>
+    <w:p>
+      <w:pPr>
+        <w:rPr>
+          <w:rFonts w:ascii="Arial" w:hAnsi="Arial" w:cs="Arial"/>
+          <w:sz w:val="24"/>
+        </w:rPr>
+      </w:pPr>
+      <w:r>
+        <w:rPr>
+          <w:rFonts w:ascii="Arial" w:hAnsi="Arial" w:cs="Arial"/>
+          <w:sz w:val="24"/>
+        </w:rPr>
+        <w:pict>
+          <v:shape id="_x0000_i1102" type="#_x0000_t75" style="width:331.5pt;height:331.5pt">
+            <v:imagedata r:id="rId26" o:title="A3_Histograma15_PoblacionTotal_BajoIngreso"/>
+          </v:shape>
+        </w:pict>
       </w:r>
       <w:bookmarkStart w:id="0" w:name="_GoBack"/>
       <w:bookmarkEnd w:id="0"/>
-      <w:r>
-        <w:rPr>
-          <w:rFonts w:ascii="Arial" w:hAnsi="Arial" w:cs="Arial"/>
-          <w:sz w:val="24"/>
-        </w:rPr>
-        <w:t>. La mayoría de los continentes mantienen sus valores entre los 60 y 80 años a excepción de África, cuyo rango intercuartil se encuentra ubicado entre valores muy bajos en relación a los demás. África posee datos atípicos que están al nivel del resto de la población.</w:t>
-      </w:r>
+    </w:p>
+    <w:p>
+      <w:pPr>
+        <w:rPr>
+          <w:rFonts w:ascii="Arial" w:hAnsi="Arial" w:cs="Arial"/>
+          <w:sz w:val="24"/>
+        </w:rPr>
+      </w:pPr>
       <w:r>
         <w:rPr>
           <w:rFonts w:ascii="Arial" w:hAnsi="Arial" w:cs="Arial"/>
@@ -2151,9 +2811,155 @@
         <w:rPr>
           <w:rFonts w:ascii="Arial" w:hAnsi="Arial" w:cs="Arial"/>
           <w:sz w:val="24"/>
+        </w:rPr>
+        <w:t xml:space="preserve">Dennis D. </w:t>
+      </w:r>
+      <w:proofErr w:type="spellStart"/>
+      <w:r>
+        <w:rPr>
+          <w:rFonts w:ascii="Arial" w:hAnsi="Arial" w:cs="Arial"/>
+          <w:sz w:val="24"/>
+        </w:rPr>
+        <w:t>Wackerly</w:t>
+      </w:r>
+      <w:proofErr w:type="spellEnd"/>
+      <w:r>
+        <w:rPr>
+          <w:rFonts w:ascii="Arial" w:hAnsi="Arial" w:cs="Arial"/>
+          <w:sz w:val="24"/>
+        </w:rPr>
+        <w:t xml:space="preserve">, William </w:t>
+      </w:r>
+      <w:proofErr w:type="spellStart"/>
+      <w:r>
+        <w:rPr>
+          <w:rFonts w:ascii="Arial" w:hAnsi="Arial" w:cs="Arial"/>
+          <w:sz w:val="24"/>
+        </w:rPr>
+        <w:t>Mendenhall</w:t>
+      </w:r>
+      <w:proofErr w:type="spellEnd"/>
+      <w:r>
+        <w:rPr>
+          <w:rFonts w:ascii="Arial" w:hAnsi="Arial" w:cs="Arial"/>
+          <w:sz w:val="24"/>
+        </w:rPr>
+        <w:t xml:space="preserve">, Richard L. </w:t>
+      </w:r>
+      <w:proofErr w:type="spellStart"/>
+      <w:r>
+        <w:rPr>
+          <w:rFonts w:ascii="Arial" w:hAnsi="Arial" w:cs="Arial"/>
+          <w:sz w:val="24"/>
+        </w:rPr>
+        <w:t>Scheaffer</w:t>
+      </w:r>
+      <w:proofErr w:type="spellEnd"/>
+      <w:r>
+        <w:rPr>
+          <w:rFonts w:ascii="Arial" w:hAnsi="Arial" w:cs="Arial"/>
+          <w:sz w:val="24"/>
+        </w:rPr>
+        <w:t xml:space="preserve"> - </w:t>
+      </w:r>
+      <w:proofErr w:type="spellStart"/>
+      <w:r>
+        <w:rPr>
+          <w:rFonts w:ascii="Arial" w:hAnsi="Arial" w:cs="Arial"/>
+          <w:sz w:val="24"/>
+        </w:rPr>
+        <w:t>Mathematical</w:t>
+      </w:r>
+      <w:proofErr w:type="spellEnd"/>
+      <w:r>
+        <w:rPr>
+          <w:rFonts w:ascii="Arial" w:hAnsi="Arial" w:cs="Arial"/>
+          <w:sz w:val="24"/>
+        </w:rPr>
+        <w:t xml:space="preserve"> </w:t>
+      </w:r>
+      <w:proofErr w:type="spellStart"/>
+      <w:r>
+        <w:rPr>
+          <w:rFonts w:ascii="Arial" w:hAnsi="Arial" w:cs="Arial"/>
+          <w:sz w:val="24"/>
+        </w:rPr>
+        <w:t>statistics</w:t>
+      </w:r>
+      <w:proofErr w:type="spellEnd"/>
+      <w:r>
+        <w:rPr>
+          <w:rFonts w:ascii="Arial" w:hAnsi="Arial" w:cs="Arial"/>
+          <w:sz w:val="24"/>
+        </w:rPr>
+        <w:t xml:space="preserve"> </w:t>
+      </w:r>
+      <w:proofErr w:type="spellStart"/>
+      <w:r>
+        <w:rPr>
+          <w:rFonts w:ascii="Arial" w:hAnsi="Arial" w:cs="Arial"/>
+          <w:sz w:val="24"/>
+        </w:rPr>
+        <w:t>with</w:t>
+      </w:r>
+      <w:proofErr w:type="spellEnd"/>
+      <w:r>
+        <w:rPr>
+          <w:rFonts w:ascii="Arial" w:hAnsi="Arial" w:cs="Arial"/>
+          <w:sz w:val="24"/>
+        </w:rPr>
+        <w:t xml:space="preserve"> </w:t>
+      </w:r>
+      <w:proofErr w:type="spellStart"/>
+      <w:r>
+        <w:rPr>
+          <w:rFonts w:ascii="Arial" w:hAnsi="Arial" w:cs="Arial"/>
+          <w:sz w:val="24"/>
+        </w:rPr>
+        <w:t>applications</w:t>
+      </w:r>
+      <w:proofErr w:type="spellEnd"/>
+      <w:r>
+        <w:rPr>
+          <w:rFonts w:ascii="Arial" w:hAnsi="Arial" w:cs="Arial"/>
+          <w:sz w:val="24"/>
+        </w:rPr>
+        <w:t xml:space="preserve"> - </w:t>
+      </w:r>
+      <w:proofErr w:type="spellStart"/>
+      <w:r>
+        <w:rPr>
+          <w:rFonts w:ascii="Arial" w:hAnsi="Arial" w:cs="Arial"/>
+          <w:sz w:val="24"/>
+        </w:rPr>
+        <w:t>Thom</w:t>
+      </w:r>
+      <w:proofErr w:type="spellEnd"/>
+      <w:r>
+        <w:rPr>
+          <w:rFonts w:ascii="Arial" w:hAnsi="Arial" w:cs="Arial"/>
+          <w:sz w:val="24"/>
           <w:lang w:val="en-US"/>
         </w:rPr>
-        <w:t>Dennis D. Wackerly, William Mendenhall, Richard L. Scheaffer - Mathematical statistics with applications - Thomson Brooks_Cole (2008)</w:t>
+        <w:t xml:space="preserve">son </w:t>
+      </w:r>
+      <w:proofErr w:type="spellStart"/>
+      <w:r>
+        <w:rPr>
+          <w:rFonts w:ascii="Arial" w:hAnsi="Arial" w:cs="Arial"/>
+          <w:sz w:val="24"/>
+          <w:lang w:val="en-US"/>
+        </w:rPr>
+        <w:t>Brooks_Cole</w:t>
+      </w:r>
+      <w:proofErr w:type="spellEnd"/>
+      <w:r>
+        <w:rPr>
+          <w:rFonts w:ascii="Arial" w:hAnsi="Arial" w:cs="Arial"/>
+          <w:sz w:val="24"/>
+          <w:lang w:val="en-US"/>
+        </w:rPr>
+        <w:t xml:space="preserve"> (2008)</w:t>
       </w:r>
     </w:p>
     <w:p>
@@ -2177,7 +2983,7 @@
         </w:rPr>
         <w:t xml:space="preserve">RStudio – Open source and enterprise-ready professional software for R. </w:t>
       </w:r>
-      <w:hyperlink r:id="rId22" w:history="1">
+      <w:hyperlink r:id="rId27" w:history="1">
         <w:r>
           <w:rPr>
             <w:rStyle w:val="Hipervnculo"/>
@@ -2210,7 +3016,7 @@
         </w:rPr>
         <w:t xml:space="preserve">R: The R Project for Statistical Computing. </w:t>
       </w:r>
-      <w:hyperlink r:id="rId23" w:history="1">
+      <w:hyperlink r:id="rId28" w:history="1">
         <w:r>
           <w:rPr>
             <w:rStyle w:val="Hipervnculo"/>
@@ -2235,7 +3041,7 @@
           <w:lang w:val="en-US"/>
         </w:rPr>
       </w:pPr>
-      <w:hyperlink r:id="rId24" w:history="1">
+      <w:hyperlink r:id="rId29" w:history="1">
         <w:r>
           <w:rPr>
             <w:rStyle w:val="Hipervnculo"/>

</xml_diff>

<commit_message>
Solo falta conclusiones y resolver numero de paginas
</commit_message>
<xml_diff>
--- a/Informe.docx
+++ b/Informe.docx
@@ -38,21 +38,7 @@
         <w:rPr>
           <w:rFonts w:ascii="Arial" w:hAnsi="Arial" w:cs="Arial"/>
         </w:rPr>
-        <w:t xml:space="preserve">Trimestre: </w:t>
-      </w:r>
-      <w:proofErr w:type="spellStart"/>
-      <w:r>
-        <w:rPr>
-          <w:rFonts w:ascii="Arial" w:hAnsi="Arial" w:cs="Arial"/>
-        </w:rPr>
-        <w:t>Sep</w:t>
-      </w:r>
-      <w:proofErr w:type="spellEnd"/>
-      <w:r>
-        <w:rPr>
-          <w:rFonts w:ascii="Arial" w:hAnsi="Arial" w:cs="Arial"/>
-        </w:rPr>
-        <w:t>-Dic 2016</w:t>
+        <w:t>Trimestre: Sep-Dic 2016</w:t>
       </w:r>
     </w:p>
     <w:p>
@@ -169,27 +155,7 @@
           <w:sz w:val="24"/>
           <w:u w:val="single"/>
         </w:rPr>
-        <w:t>(</w:t>
-      </w:r>
-      <w:proofErr w:type="spellStart"/>
-      <w:r>
-        <w:rPr>
-          <w:rFonts w:ascii="Arial" w:hAnsi="Arial" w:cs="Arial"/>
-          <w:b/>
-          <w:sz w:val="24"/>
-          <w:u w:val="single"/>
-        </w:rPr>
-        <w:t>Despues</w:t>
-      </w:r>
-      <w:proofErr w:type="spellEnd"/>
-      <w:r>
-        <w:rPr>
-          <w:rFonts w:ascii="Arial" w:hAnsi="Arial" w:cs="Arial"/>
-          <w:b/>
-          <w:sz w:val="24"/>
-          <w:u w:val="single"/>
-        </w:rPr>
-        <w:t xml:space="preserve"> mejoro la portada)</w:t>
+        <w:t>(Despues mejoro la portada)</w:t>
       </w:r>
     </w:p>
     <w:p>
@@ -279,55 +245,7 @@
           <w:rFonts w:ascii="Arial" w:hAnsi="Arial" w:cs="Arial"/>
           <w:sz w:val="24"/>
         </w:rPr>
-        <w:t xml:space="preserve">Según </w:t>
-      </w:r>
-      <w:proofErr w:type="spellStart"/>
-      <w:r>
-        <w:rPr>
-          <w:rFonts w:ascii="Arial" w:hAnsi="Arial" w:cs="Arial"/>
-          <w:sz w:val="24"/>
-        </w:rPr>
-        <w:t>Wackerly</w:t>
-      </w:r>
-      <w:proofErr w:type="spellEnd"/>
-      <w:r>
-        <w:rPr>
-          <w:rFonts w:ascii="Arial" w:hAnsi="Arial" w:cs="Arial"/>
-          <w:sz w:val="24"/>
-        </w:rPr>
-        <w:t xml:space="preserve">, </w:t>
-      </w:r>
-      <w:proofErr w:type="spellStart"/>
-      <w:r>
-        <w:rPr>
-          <w:rFonts w:ascii="Arial" w:hAnsi="Arial" w:cs="Arial"/>
-          <w:sz w:val="24"/>
-        </w:rPr>
-        <w:t>Mendenhall</w:t>
-      </w:r>
-      <w:proofErr w:type="spellEnd"/>
-      <w:r>
-        <w:rPr>
-          <w:rFonts w:ascii="Arial" w:hAnsi="Arial" w:cs="Arial"/>
-          <w:sz w:val="24"/>
-        </w:rPr>
-        <w:t xml:space="preserve"> y </w:t>
-      </w:r>
-      <w:proofErr w:type="spellStart"/>
-      <w:r>
-        <w:rPr>
-          <w:rFonts w:ascii="Arial" w:hAnsi="Arial" w:cs="Arial"/>
-          <w:sz w:val="24"/>
-        </w:rPr>
-        <w:t>Scheaffer</w:t>
-      </w:r>
-      <w:proofErr w:type="spellEnd"/>
-      <w:r>
-        <w:rPr>
-          <w:rFonts w:ascii="Arial" w:hAnsi="Arial" w:cs="Arial"/>
-          <w:sz w:val="24"/>
-        </w:rPr>
-        <w:t xml:space="preserve"> (2008), la estadística es la teoría de la información cuyo objetivo es la inferencia de las propiedades de la muestra que se considera. Esta ciencia es utilizada en muchas áreas de trabajo actualmente debido a que permite obtener información un poco más realista que para fines prácticos resulta funcionar bastante bien en la mayoría de los casos. En este curso, estaremos trabajando con dos enfoques de la estadística: El en</w:t>
+        <w:t>Según Wackerly, Mendenhall y Scheaffer (2008), la estadística es la teoría de la información cuyo objetivo es la inferencia de las propiedades de la muestra que se considera. Esta ciencia es utilizada en muchas áreas de trabajo actualmente debido a que permite obtener información un poco más realista que para fines prácticos resulta funcionar bastante bien en la mayoría de los casos. En este curso, estaremos trabajando con dos enfoques de la estadística: El en</w:t>
       </w:r>
       <w:r>
         <w:rPr>
@@ -710,7 +628,7 @@
             <o:lock v:ext="edit" aspectratio="t"/>
           </v:shapetype>
           <v:shape id="_x0000_s1026" type="#_x0000_t75" style="position:absolute;left:0;text-align:left;margin-left:-85.05pt;margin-top:16.65pt;width:631.45pt;height:157.5pt;z-index:-251657216;mso-position-horizontal-relative:text;mso-position-vertical-relative:text" wrapcoords="-25 0 -25 21500 21600 21500 21600 0 -25 0">
-            <v:imagedata r:id="rId5" o:title="A1_Tabla1_AnalisisDescriptivo"/>
+            <v:imagedata r:id="rId7" o:title="A1_Tabla1_AnalisisDescriptivo"/>
             <w10:wrap type="tight"/>
           </v:shape>
         </w:pict>
@@ -910,15 +828,7 @@
           <w:sz w:val="24"/>
         </w:rPr>
         <w:lastRenderedPageBreak/>
-        <w:t>Tasa de mortalidad menores de 1 año</w:t>
-      </w:r>
-      <w:r>
-        <w:rPr>
-          <w:rFonts w:ascii="Arial" w:hAnsi="Arial" w:cs="Arial"/>
-          <w:b/>
-          <w:sz w:val="24"/>
-        </w:rPr>
-        <w:t>:</w:t>
+        <w:t>Tasa de mortalidad menores de 1 año:</w:t>
       </w:r>
     </w:p>
     <w:p>
@@ -942,49 +852,7 @@
           <w:rFonts w:ascii="Arial" w:hAnsi="Arial" w:cs="Arial"/>
           <w:sz w:val="24"/>
         </w:rPr>
-        <w:t xml:space="preserve">Para esta variable se puede observar que el mínimo es 3, lo cual implica que hay uno o varios países con buenas condiciones en cuanto a salud infantil. </w:t>
-      </w:r>
-      <w:r>
-        <w:rPr>
-          <w:rFonts w:ascii="Arial" w:hAnsi="Arial" w:cs="Arial"/>
-          <w:sz w:val="24"/>
-        </w:rPr>
-        <w:t>Sin embargo, el máximo es de 166</w:t>
-      </w:r>
-      <w:r>
-        <w:rPr>
-          <w:rFonts w:ascii="Arial" w:hAnsi="Arial" w:cs="Arial"/>
-          <w:sz w:val="24"/>
-        </w:rPr>
-        <w:t>, con lo que se tiene que existe un país con condiciones no óptimas para infantes. Por otro lado, se puede inferir de la tabla que al menos el 25% de los países presenta</w:t>
-      </w:r>
-      <w:r>
-        <w:rPr>
-          <w:rFonts w:ascii="Arial" w:hAnsi="Arial" w:cs="Arial"/>
-          <w:sz w:val="24"/>
-        </w:rPr>
-        <w:t>n una tasa menor o igual a 8</w:t>
-      </w:r>
-      <w:r>
-        <w:rPr>
-          <w:rFonts w:ascii="Arial" w:hAnsi="Arial" w:cs="Arial"/>
-          <w:sz w:val="24"/>
-        </w:rPr>
-        <w:t xml:space="preserve"> (Definición de primer cuartil) pero otro 25% presenta un</w:t>
-      </w:r>
-      <w:r>
-        <w:rPr>
-          <w:rFonts w:ascii="Arial" w:hAnsi="Arial" w:cs="Arial"/>
-          <w:sz w:val="24"/>
-        </w:rPr>
-        <w:t>a tasa mayor o igual a 77.5</w:t>
-      </w:r>
-      <w:r>
-        <w:rPr>
-          <w:rFonts w:ascii="Arial" w:hAnsi="Arial" w:cs="Arial"/>
-          <w:sz w:val="24"/>
-        </w:rPr>
-        <w:t xml:space="preserve"> (Tercer cuartil). Gracias a la media</w:t>
+        <w:t>Para esta variable se puede observar que el mínimo es 3, lo cual implica que hay uno o varios países con buenas condiciones en cuanto a salud infantil. Sin embargo, el máximo es de 166, con lo que se tiene que existe un país con condiciones no óptimas para infantes. Por otro lado, se puede inferir de la tabla que al menos el 25% de los países presentan una tasa menor o igual a 8 (Definición de primer cuartil) pero otro 25% presenta una tasa mayor o igual a 77.5 (Tercer cuartil). Gracias a la media</w:t>
       </w:r>
       <w:r>
         <w:rPr>
@@ -998,14 +866,7 @@
           <w:rFonts w:ascii="Arial" w:hAnsi="Arial" w:cs="Arial"/>
           <w:sz w:val="24"/>
         </w:rPr>
-        <w:t xml:space="preserve">, también se puede inferir que al menos el 50% de la población </w:t>
-      </w:r>
-      <w:r>
-        <w:rPr>
-          <w:rFonts w:ascii="Arial" w:hAnsi="Arial" w:cs="Arial"/>
-          <w:sz w:val="24"/>
-        </w:rPr>
-        <w:t>tien</w:t>
+        <w:t>, también se puede inferir que al menos el 50% de la población tien</w:t>
       </w:r>
       <w:r>
         <w:rPr>
@@ -1212,43 +1073,7 @@
           <w:b/>
           <w:sz w:val="24"/>
         </w:rPr>
-        <w:t xml:space="preserve">INB per </w:t>
-      </w:r>
-      <w:proofErr w:type="spellStart"/>
-      <w:r>
-        <w:rPr>
-          <w:rFonts w:ascii="Arial" w:hAnsi="Arial" w:cs="Arial"/>
-          <w:b/>
-          <w:sz w:val="24"/>
-        </w:rPr>
-        <w:t>capita</w:t>
-      </w:r>
-      <w:proofErr w:type="spellEnd"/>
-      <w:r>
-        <w:rPr>
-          <w:rFonts w:ascii="Arial" w:hAnsi="Arial" w:cs="Arial"/>
-          <w:b/>
-          <w:sz w:val="24"/>
-        </w:rPr>
-        <w:t xml:space="preserve"> (</w:t>
-      </w:r>
-      <w:proofErr w:type="spellStart"/>
-      <w:r>
-        <w:rPr>
-          <w:rFonts w:ascii="Arial" w:hAnsi="Arial" w:cs="Arial"/>
-          <w:b/>
-          <w:sz w:val="24"/>
-        </w:rPr>
-        <w:t>Dolares</w:t>
-      </w:r>
-      <w:proofErr w:type="spellEnd"/>
-      <w:r>
-        <w:rPr>
-          <w:rFonts w:ascii="Arial" w:hAnsi="Arial" w:cs="Arial"/>
-          <w:b/>
-          <w:sz w:val="24"/>
-        </w:rPr>
-        <w:t>):</w:t>
+        <w:t>INB per capita (Dolares):</w:t>
       </w:r>
     </w:p>
     <w:p>
@@ -1394,7 +1219,7 @@
         </w:rPr>
         <w:pict>
           <v:shape id="_x0000_s1032" type="#_x0000_t75" style="position:absolute;left:0;text-align:left;margin-left:213.8pt;margin-top:17.05pt;width:84.6pt;height:84.6pt;z-index:-251649024;mso-position-horizontal-relative:text;mso-position-vertical-relative:text" wrapcoords="-45 0 -45 21555 21600 21555 21600 0 -45 0">
-            <v:imagedata r:id="rId6" o:title="A2_Histograma4_PoblacionTotal_Asia"/>
+            <v:imagedata r:id="rId8" o:title="A2_Histograma4_PoblacionTotal_Asia"/>
             <w10:wrap type="tight"/>
           </v:shape>
         </w:pict>
@@ -1406,7 +1231,7 @@
         </w:rPr>
         <w:pict>
           <v:shape id="_x0000_s1027" type="#_x0000_t75" style="position:absolute;left:0;text-align:left;margin-left:-60.3pt;margin-top:26.05pt;width:76.5pt;height:76.5pt;z-index:-251655168;mso-position-horizontal-relative:text;mso-position-vertical-relative:text" wrapcoords="-45 0 -45 21555 21600 21555 21600 0 -45 0">
-            <v:imagedata r:id="rId7" o:title="A2_Histograma1_PoblacionTotal_Africa"/>
+            <v:imagedata r:id="rId9" o:title="A2_Histograma1_PoblacionTotal_Africa"/>
             <w10:wrap type="tight"/>
           </v:shape>
         </w:pict>
@@ -1442,7 +1267,7 @@
         </w:rPr>
         <w:pict>
           <v:shape id="_x0000_s1034" type="#_x0000_t75" style="position:absolute;left:0;text-align:left;margin-left:399.2pt;margin-top:5.45pt;width:72.25pt;height:72.25pt;z-index:-251644928;mso-position-horizontal-relative:text;mso-position-vertical-relative:text" wrapcoords="-45 0 -45 21555 21600 21555 21600 0 -45 0">
-            <v:imagedata r:id="rId8" o:title="A2_Histograma6_PoblacionTotal_Oceania"/>
+            <v:imagedata r:id="rId10" o:title="A2_Histograma6_PoblacionTotal_Oceania"/>
             <w10:wrap type="tight"/>
           </v:shape>
         </w:pict>
@@ -1454,7 +1279,7 @@
         </w:rPr>
         <w:pict>
           <v:shape id="_x0000_s1033" type="#_x0000_t75" style="position:absolute;left:0;text-align:left;margin-left:318.2pt;margin-top:6.7pt;width:70pt;height:70pt;z-index:-251646976;mso-position-horizontal-relative:text;mso-position-vertical-relative:text" wrapcoords="-45 0 -45 21555 21600 21555 21600 0 -45 0">
-            <v:imagedata r:id="rId9" o:title="A2_Histograma5_PoblacionTotal_Europa"/>
+            <v:imagedata r:id="rId11" o:title="A2_Histograma5_PoblacionTotal_Europa"/>
             <w10:wrap type="tight"/>
           </v:shape>
         </w:pict>
@@ -1466,7 +1291,7 @@
         </w:rPr>
         <w:pict>
           <v:shape id="_x0000_s1029" type="#_x0000_t75" style="position:absolute;left:0;text-align:left;margin-left:113.75pt;margin-top:3.5pt;width:77.95pt;height:77.95pt;z-index:-251651072;mso-position-horizontal-relative:text;mso-position-vertical-relative:text" wrapcoords="-45 0 -45 21555 21600 21555 21600 0 -45 0">
-            <v:imagedata r:id="rId10" o:title="A2_Histograma3_PoblacionTotal_AmericaDelSur"/>
+            <v:imagedata r:id="rId12" o:title="A2_Histograma3_PoblacionTotal_AmericaDelSur"/>
             <w10:wrap type="tight"/>
           </v:shape>
         </w:pict>
@@ -1478,7 +1303,7 @@
         </w:rPr>
         <w:pict>
           <v:shape id="_x0000_s1028" type="#_x0000_t75" style="position:absolute;left:0;text-align:left;margin-left:25.95pt;margin-top:1.5pt;width:73.5pt;height:73.5pt;z-index:-251653120;mso-position-horizontal-relative:text;mso-position-vertical-relative:text" wrapcoords="-45 0 -45 21555 21600 21555 21600 0 -45 0">
-            <v:imagedata r:id="rId11" o:title="A2_Histograma2_PoblacionTotal_AmericaDelNorte"/>
+            <v:imagedata r:id="rId13" o:title="A2_Histograma2_PoblacionTotal_AmericaDelNorte"/>
             <w10:wrap type="tight"/>
           </v:shape>
         </w:pict>
@@ -1526,7 +1351,6 @@
         </w:rPr>
         <w:t xml:space="preserve">. Por otro lado, en Asia y América del norte existen países, que representan una pequeña porción de cada continente, cuya población total supera </w:t>
       </w:r>
-      <w:proofErr w:type="gramStart"/>
       <w:r>
         <w:rPr>
           <w:rFonts w:ascii="Arial" w:hAnsi="Arial" w:cs="Arial"/>
@@ -1541,29 +1365,12 @@
         </w:rPr>
         <w:t>s 200 millones</w:t>
       </w:r>
-      <w:proofErr w:type="gramEnd"/>
-      <w:r>
-        <w:rPr>
-          <w:rFonts w:ascii="Arial" w:hAnsi="Arial" w:cs="Arial"/>
-          <w:sz w:val="24"/>
-        </w:rPr>
-        <w:t xml:space="preserve"> de personas (</w:t>
-      </w:r>
-      <w:proofErr w:type="spellStart"/>
-      <w:r>
-        <w:rPr>
-          <w:rFonts w:ascii="Arial" w:hAnsi="Arial" w:cs="Arial"/>
-          <w:sz w:val="24"/>
-        </w:rPr>
-        <w:t>Llevandola</w:t>
-      </w:r>
-      <w:proofErr w:type="spellEnd"/>
-      <w:r>
-        <w:rPr>
-          <w:rFonts w:ascii="Arial" w:hAnsi="Arial" w:cs="Arial"/>
-          <w:sz w:val="24"/>
-        </w:rPr>
-        <w:t xml:space="preserve"> incluso a 1400 millones en el caso de Asia). Toda esta información respalda lo expuesto anteriormente con respecto a la población total, es decir, la mayoría de los continentes mantienen sus cifras </w:t>
+      <w:r>
+        <w:rPr>
+          <w:rFonts w:ascii="Arial" w:hAnsi="Arial" w:cs="Arial"/>
+          <w:sz w:val="24"/>
+        </w:rPr>
+        <w:t xml:space="preserve"> de personas (Llevandola incluso a 1400 millones en el caso de Asia). Toda esta información respalda lo expuesto anteriormente con respecto a la población total, es decir, la mayoría de los continentes mantienen sus cifras </w:t>
       </w:r>
       <w:r>
         <w:rPr>
@@ -1621,7 +1428,7 @@
         </w:rPr>
         <w:pict>
           <v:shape id="_x0000_s1040" type="#_x0000_t75" style="position:absolute;left:0;text-align:left;margin-left:389.7pt;margin-top:16.95pt;width:78.75pt;height:78.75pt;z-index:-251632640;mso-position-horizontal-relative:text;mso-position-vertical-relative:text" wrapcoords="-45 0 -45 21555 21600 21555 21600 0 -45 0">
-            <v:imagedata r:id="rId12" o:title="A2_Histograma12_NacimientosAnuales_Oceania"/>
+            <v:imagedata r:id="rId14" o:title="A2_Histograma12_NacimientosAnuales_Oceania"/>
             <w10:wrap type="tight"/>
           </v:shape>
         </w:pict>
@@ -1633,7 +1440,7 @@
         </w:rPr>
         <w:pict>
           <v:shape id="_x0000_s1039" type="#_x0000_t75" style="position:absolute;left:0;text-align:left;margin-left:300.5pt;margin-top:15.5pt;width:80.2pt;height:80.2pt;z-index:-251634688;mso-position-horizontal-relative:text;mso-position-vertical-relative:text" wrapcoords="-45 0 -45 21555 21600 21555 21600 0 -45 0">
-            <v:imagedata r:id="rId13" o:title="A2_Histograma11_NacimientosAnuales_Europa"/>
+            <v:imagedata r:id="rId15" o:title="A2_Histograma11_NacimientosAnuales_Europa"/>
             <w10:wrap type="tight"/>
           </v:shape>
         </w:pict>
@@ -1645,7 +1452,7 @@
         </w:rPr>
         <w:pict>
           <v:shape id="_x0000_s1038" type="#_x0000_t75" style="position:absolute;left:0;text-align:left;margin-left:213.8pt;margin-top:15.5pt;width:79.9pt;height:79.9pt;z-index:-251636736;mso-position-horizontal-relative:text;mso-position-vertical-relative:text" wrapcoords="-45 0 -45 21555 21600 21555 21600 0 -45 0">
-            <v:imagedata r:id="rId14" o:title="A2_Histograma10_NacimientosAnuales_Asia"/>
+            <v:imagedata r:id="rId16" o:title="A2_Histograma10_NacimientosAnuales_Asia"/>
             <w10:wrap type="tight"/>
           </v:shape>
         </w:pict>
@@ -1657,7 +1464,7 @@
         </w:rPr>
         <w:pict>
           <v:shape id="_x0000_s1035" type="#_x0000_t75" style="position:absolute;left:0;text-align:left;margin-left:-59.05pt;margin-top:23.4pt;width:69.75pt;height:69.75pt;z-index:-251642880;mso-position-horizontal-relative:text;mso-position-vertical-relative:text" wrapcoords="-45 0 -45 21555 21600 21555 21600 0 -45 0">
-            <v:imagedata r:id="rId15" o:title="A2_Histograma7_NacimientosAnuales_Africa"/>
+            <v:imagedata r:id="rId17" o:title="A2_Histograma7_NacimientosAnuales_Africa"/>
             <w10:wrap type="tight"/>
           </v:shape>
         </w:pict>
@@ -1669,7 +1476,7 @@
         </w:rPr>
         <w:pict>
           <v:shape id="_x0000_s1037" type="#_x0000_t75" style="position:absolute;left:0;text-align:left;margin-left:116pt;margin-top:18.55pt;width:76.85pt;height:76.85pt;z-index:-251638784;mso-position-horizontal-relative:text;mso-position-vertical-relative:text" wrapcoords="-45 0 -45 21555 21600 21555 21600 0 -45 0">
-            <v:imagedata r:id="rId16" o:title="A2_Histograma9_NacimientosAnuales_AmericaDelSur"/>
+            <v:imagedata r:id="rId18" o:title="A2_Histograma9_NacimientosAnuales_AmericaDelSur"/>
             <w10:wrap type="tight"/>
           </v:shape>
         </w:pict>
@@ -1681,7 +1488,7 @@
         </w:rPr>
         <w:pict>
           <v:shape id="_x0000_s1036" type="#_x0000_t75" style="position:absolute;left:0;text-align:left;margin-left:28.05pt;margin-top:18.55pt;width:76.5pt;height:76.5pt;z-index:-251640832;mso-position-horizontal-relative:text;mso-position-vertical-relative:text" wrapcoords="-45 0 -45 21555 21600 21555 21600 0 -45 0">
-            <v:imagedata r:id="rId17" o:title="A2_Histograma8_NacimientosAnuales_AmericaDelNorte"/>
+            <v:imagedata r:id="rId19" o:title="A2_Histograma8_NacimientosAnuales_AmericaDelNorte"/>
             <w10:wrap type="tight"/>
           </v:shape>
         </w:pict>
@@ -1782,8 +1589,8 @@
           <w:sz w:val="24"/>
         </w:rPr>
         <w:pict>
-          <v:shape id="_x0000_i1116" type="#_x0000_t75" style="width:252pt;height:252pt">
-            <v:imagedata r:id="rId18" o:title="A2_Boxplot1_Mortalidad5años"/>
+          <v:shape id="_x0000_i1109" type="#_x0000_t75" style="width:252pt;height:252pt">
+            <v:imagedata r:id="rId20" o:title="A2_Boxplot1_Mortalidad5años"/>
           </v:shape>
         </w:pict>
       </w:r>
@@ -1837,482 +1644,350 @@
           <w:rFonts w:ascii="Arial" w:hAnsi="Arial" w:cs="Arial"/>
           <w:sz w:val="24"/>
         </w:rPr>
-        <w:t xml:space="preserve">América del sur, América del norte y Oceanía presentan los rangos </w:t>
-      </w:r>
-      <w:proofErr w:type="spellStart"/>
-      <w:r>
-        <w:rPr>
-          <w:rFonts w:ascii="Arial" w:hAnsi="Arial" w:cs="Arial"/>
-          <w:sz w:val="24"/>
-        </w:rPr>
-        <w:t>intercuartiles</w:t>
-      </w:r>
-      <w:proofErr w:type="spellEnd"/>
-      <w:r>
-        <w:rPr>
-          <w:rFonts w:ascii="Arial" w:hAnsi="Arial" w:cs="Arial"/>
+        <w:t xml:space="preserve">América del sur, América del norte y Oceanía presentan los rangos intercuartiles mas pequeños a pesar de que tienen datos atípicos. Por otro lado, aunque Asia tiene un rango intercuartil </w:t>
+      </w:r>
+      <w:r>
+        <w:rPr>
+          <w:rFonts w:ascii="Arial" w:hAnsi="Arial" w:cs="Arial"/>
+          <w:sz w:val="24"/>
+        </w:rPr>
+        <w:t>grande, la mayoría de sus valores se preservan por debajo de los 150 (A pesar del dato atípico) a diferencia de Africa que, aunque no presenta datos atípicos, su rango intercuartil se encuentra entre 100 y 200 y el rango de sus valores pasa los 250.</w:t>
+      </w:r>
+    </w:p>
+    <w:p>
+      <w:pPr>
+        <w:jc w:val="both"/>
+        <w:rPr>
+          <w:rFonts w:ascii="Arial" w:hAnsi="Arial" w:cs="Arial"/>
+          <w:sz w:val="24"/>
+        </w:rPr>
+      </w:pPr>
+    </w:p>
+    <w:p>
+      <w:pPr>
+        <w:jc w:val="both"/>
+        <w:rPr>
+          <w:rFonts w:ascii="Arial" w:hAnsi="Arial" w:cs="Arial"/>
+          <w:b/>
+          <w:sz w:val="24"/>
+        </w:rPr>
+      </w:pPr>
+    </w:p>
+    <w:p>
+      <w:pPr>
+        <w:jc w:val="both"/>
+        <w:rPr>
+          <w:rFonts w:ascii="Arial" w:hAnsi="Arial" w:cs="Arial"/>
+          <w:b/>
+          <w:sz w:val="24"/>
+        </w:rPr>
+      </w:pPr>
+    </w:p>
+    <w:p>
+      <w:pPr>
+        <w:jc w:val="both"/>
+        <w:rPr>
+          <w:rFonts w:ascii="Arial" w:hAnsi="Arial" w:cs="Arial"/>
+          <w:b/>
+          <w:sz w:val="24"/>
+        </w:rPr>
+      </w:pPr>
+    </w:p>
+    <w:p>
+      <w:pPr>
+        <w:jc w:val="both"/>
+        <w:rPr>
+          <w:rFonts w:ascii="Arial" w:hAnsi="Arial" w:cs="Arial"/>
+          <w:sz w:val="24"/>
+        </w:rPr>
+      </w:pPr>
+      <w:r>
+        <w:rPr>
+          <w:rFonts w:ascii="Arial" w:hAnsi="Arial" w:cs="Arial"/>
+          <w:b/>
+          <w:sz w:val="24"/>
+        </w:rPr>
+        <w:lastRenderedPageBreak/>
+        <w:t>Gráfico 4.</w:t>
+      </w:r>
+      <w:r>
+        <w:rPr>
+          <w:rFonts w:ascii="Arial" w:hAnsi="Arial" w:cs="Arial"/>
+          <w:sz w:val="24"/>
+        </w:rPr>
+        <w:t xml:space="preserve"> Diagrama de caja para la tasa de mortalidad de menores a 1 año.</w:t>
+      </w:r>
+    </w:p>
+    <w:p>
+      <w:pPr>
+        <w:jc w:val="both"/>
+        <w:rPr>
+          <w:rFonts w:ascii="Arial" w:hAnsi="Arial" w:cs="Arial"/>
+          <w:sz w:val="24"/>
+        </w:rPr>
+      </w:pPr>
+      <w:r>
+        <w:rPr>
+          <w:rFonts w:ascii="Arial" w:hAnsi="Arial" w:cs="Arial"/>
+          <w:sz w:val="24"/>
+        </w:rPr>
+        <w:pict>
+          <v:shape id="_x0000_i1110" type="#_x0000_t75" style="width:231.75pt;height:231.75pt">
+            <v:imagedata r:id="rId21" o:title="A2_Boxplot2_Mortalidad1año"/>
+          </v:shape>
+        </w:pict>
+      </w:r>
+    </w:p>
+    <w:p>
+      <w:pPr>
+        <w:jc w:val="both"/>
+        <w:rPr>
+          <w:rFonts w:ascii="Arial" w:hAnsi="Arial" w:cs="Arial"/>
+          <w:sz w:val="24"/>
+        </w:rPr>
+      </w:pPr>
+      <w:r>
+        <w:rPr>
+          <w:rFonts w:ascii="Arial" w:hAnsi="Arial" w:cs="Arial"/>
+          <w:sz w:val="24"/>
+        </w:rPr>
+        <w:tab/>
+        <w:t xml:space="preserve">En el </w:t>
+      </w:r>
+      <w:r>
+        <w:rPr>
+          <w:rFonts w:ascii="Arial" w:hAnsi="Arial" w:cs="Arial"/>
+          <w:b/>
+          <w:sz w:val="24"/>
+        </w:rPr>
+        <w:t>gráfico 4</w:t>
+      </w:r>
+      <w:r>
+        <w:rPr>
+          <w:rFonts w:ascii="Arial" w:hAnsi="Arial" w:cs="Arial"/>
+          <w:b/>
           <w:sz w:val="24"/>
         </w:rPr>
         <w:t xml:space="preserve"> </w:t>
       </w:r>
-      <w:proofErr w:type="spellStart"/>
-      <w:r>
-        <w:rPr>
-          <w:rFonts w:ascii="Arial" w:hAnsi="Arial" w:cs="Arial"/>
-          <w:sz w:val="24"/>
-        </w:rPr>
-        <w:t>mas</w:t>
-      </w:r>
-      <w:proofErr w:type="spellEnd"/>
-      <w:r>
-        <w:rPr>
-          <w:rFonts w:ascii="Arial" w:hAnsi="Arial" w:cs="Arial"/>
-          <w:sz w:val="24"/>
-        </w:rPr>
-        <w:t xml:space="preserve"> pequeños a pesar de que tienen datos atípicos. Por otro lado, aunque Asia tiene un rango intercuartil </w:t>
-      </w:r>
-      <w:r>
-        <w:rPr>
-          <w:rFonts w:ascii="Arial" w:hAnsi="Arial" w:cs="Arial"/>
-          <w:sz w:val="24"/>
-        </w:rPr>
-        <w:t xml:space="preserve">grande, la mayoría de sus valores se preservan por debajo de los 150 (A pesar del dato atípico) a diferencia de </w:t>
-      </w:r>
-      <w:proofErr w:type="spellStart"/>
-      <w:r>
-        <w:rPr>
-          <w:rFonts w:ascii="Arial" w:hAnsi="Arial" w:cs="Arial"/>
-          <w:sz w:val="24"/>
-        </w:rPr>
-        <w:t>Africa</w:t>
-      </w:r>
-      <w:proofErr w:type="spellEnd"/>
-      <w:r>
-        <w:rPr>
-          <w:rFonts w:ascii="Arial" w:hAnsi="Arial" w:cs="Arial"/>
-          <w:sz w:val="24"/>
-        </w:rPr>
-        <w:t xml:space="preserve"> que, aunque no presenta datos atípicos, su rango intercuartil se encuentra entre 100 y 200 y el rango de sus valores pasa los 250.</w:t>
-      </w:r>
-    </w:p>
-    <w:p>
-      <w:pPr>
-        <w:jc w:val="both"/>
-        <w:rPr>
-          <w:rFonts w:ascii="Arial" w:hAnsi="Arial" w:cs="Arial"/>
-          <w:sz w:val="24"/>
-        </w:rPr>
-      </w:pPr>
-    </w:p>
-    <w:p>
-      <w:pPr>
-        <w:jc w:val="both"/>
-        <w:rPr>
-          <w:rFonts w:ascii="Arial" w:hAnsi="Arial" w:cs="Arial"/>
-          <w:sz w:val="24"/>
-        </w:rPr>
-      </w:pPr>
-      <w:r>
-        <w:rPr>
-          <w:rFonts w:ascii="Arial" w:hAnsi="Arial" w:cs="Arial"/>
-          <w:b/>
-          <w:sz w:val="24"/>
-        </w:rPr>
-        <w:t>Gráfico 4.</w:t>
-      </w:r>
-      <w:r>
-        <w:rPr>
-          <w:rFonts w:ascii="Arial" w:hAnsi="Arial" w:cs="Arial"/>
-          <w:sz w:val="24"/>
-        </w:rPr>
-        <w:t xml:space="preserve"> </w:t>
-      </w:r>
-      <w:r>
-        <w:rPr>
-          <w:rFonts w:ascii="Arial" w:hAnsi="Arial" w:cs="Arial"/>
-          <w:sz w:val="24"/>
-        </w:rPr>
-        <w:t>Diagrama de caja para la t</w:t>
-      </w:r>
-      <w:r>
-        <w:rPr>
-          <w:rFonts w:ascii="Arial" w:hAnsi="Arial" w:cs="Arial"/>
-          <w:sz w:val="24"/>
-        </w:rPr>
-        <w:t>asa de mortalidad de menores a 1 año</w:t>
-      </w:r>
-      <w:r>
-        <w:rPr>
-          <w:rFonts w:ascii="Arial" w:hAnsi="Arial" w:cs="Arial"/>
-          <w:sz w:val="24"/>
-        </w:rPr>
-        <w:t>.</w:t>
-      </w:r>
-    </w:p>
-    <w:p>
-      <w:pPr>
-        <w:jc w:val="both"/>
-        <w:rPr>
-          <w:rFonts w:ascii="Arial" w:hAnsi="Arial" w:cs="Arial"/>
-          <w:sz w:val="24"/>
-        </w:rPr>
-      </w:pPr>
-      <w:r>
-        <w:rPr>
-          <w:rFonts w:ascii="Arial" w:hAnsi="Arial" w:cs="Arial"/>
-          <w:sz w:val="24"/>
+      <w:r>
+        <w:rPr>
+          <w:rFonts w:ascii="Arial" w:hAnsi="Arial" w:cs="Arial"/>
+          <w:sz w:val="24"/>
+        </w:rPr>
+        <w:t>se visualizan los diagramas de caja correspondientes a la tasa de mortalidad de menores a 1 año. Para este caso, nuevamente Europa, Oceania, América del sur y América del norte tienen rangos intercuartiles pequeños y ubicados en posiciones bajas. Sin embargo, esta vez los datos atípicos están mas cercanos a la gráfica. Asia presenta la misma condición que en la gráfica anterior (Rango intercuartil amplio debido a población total y dispersión de los datos) y se sigue manteniendo en valores bajos. Africa</w:t>
+      </w:r>
+      <w:r>
+        <w:rPr>
+          <w:rFonts w:ascii="Arial" w:hAnsi="Arial" w:cs="Arial"/>
+          <w:sz w:val="24"/>
+        </w:rPr>
+        <w:t xml:space="preserve"> no presenta cambios en cuanto a comportamiento, es decir, carece de datos atípicos pero tiene un rango intercuartil muy amplio y este se ubica en valores altos.</w:t>
+      </w:r>
+    </w:p>
+    <w:p>
+      <w:pPr>
+        <w:jc w:val="both"/>
+        <w:rPr>
+          <w:rFonts w:ascii="Arial" w:hAnsi="Arial" w:cs="Arial"/>
+          <w:sz w:val="24"/>
+        </w:rPr>
+      </w:pPr>
+      <w:r>
+        <w:rPr>
+          <w:rFonts w:ascii="Arial" w:hAnsi="Arial" w:cs="Arial"/>
+          <w:b/>
+          <w:sz w:val="24"/>
+        </w:rPr>
+        <w:t xml:space="preserve">Gráfico 5. </w:t>
+      </w:r>
+      <w:r>
+        <w:rPr>
+          <w:rFonts w:ascii="Arial" w:hAnsi="Arial" w:cs="Arial"/>
+          <w:sz w:val="24"/>
+        </w:rPr>
+        <w:t>Diagrama de caja d</w:t>
+      </w:r>
+      <w:r>
+        <w:rPr>
+          <w:rFonts w:ascii="Arial" w:hAnsi="Arial" w:cs="Arial"/>
+          <w:sz w:val="24"/>
+        </w:rPr>
+        <w:t>e INB per cápita por continente.</w:t>
+      </w:r>
+      <w:r>
+        <w:rPr>
+          <w:rFonts w:ascii="Arial" w:hAnsi="Arial" w:cs="Arial"/>
+          <w:sz w:val="24"/>
+        </w:rPr>
+        <w:pict>
+          <v:shape id="_x0000_i1111" type="#_x0000_t75" style="width:223.5pt;height:223.5pt">
+            <v:imagedata r:id="rId22" o:title="A2_Boxplot3_INBperCapita"/>
+          </v:shape>
+        </w:pict>
+      </w:r>
+    </w:p>
+    <w:p>
+      <w:pPr>
+        <w:jc w:val="both"/>
+        <w:rPr>
+          <w:rFonts w:ascii="Arial" w:hAnsi="Arial" w:cs="Arial"/>
+          <w:sz w:val="24"/>
+        </w:rPr>
+      </w:pPr>
+      <w:r>
+        <w:rPr>
+          <w:rFonts w:ascii="Arial" w:hAnsi="Arial" w:cs="Arial"/>
+          <w:sz w:val="24"/>
+        </w:rPr>
+        <w:lastRenderedPageBreak/>
+        <w:t xml:space="preserve">En el </w:t>
+      </w:r>
+      <w:r>
+        <w:rPr>
+          <w:rFonts w:ascii="Arial" w:hAnsi="Arial" w:cs="Arial"/>
+          <w:b/>
+          <w:sz w:val="24"/>
+        </w:rPr>
+        <w:t>gráfico 5</w:t>
+      </w:r>
+      <w:r>
+        <w:rPr>
+          <w:rFonts w:ascii="Arial" w:hAnsi="Arial" w:cs="Arial"/>
+          <w:sz w:val="24"/>
+        </w:rPr>
+        <w:t xml:space="preserve"> se aprecian los diagramas de caja del INB per cápita para cada continente. </w:t>
+      </w:r>
+      <w:r>
+        <w:rPr>
+          <w:rFonts w:ascii="Arial" w:hAnsi="Arial" w:cs="Arial"/>
+          <w:sz w:val="24"/>
+        </w:rPr>
+        <w:t>En este caso se puede apreciar que África y América del sur poseen valores muy bajos. En el caso de África, presenta valores atípicos, pero estos no llegan a 10000. Por otro lado, Oceanía, Asia y América del norte parecen tener una proporción parecida entre sí (Exceptuando la posición de la mediana en el rango intercuartil) y tanto Asia como América del norte poseen datos atípicos que se encuentran en valores muy elevados. Europa posee el rango intercuartil mas alto, no posee datos atípicos y alcanza valores altos.</w:t>
+      </w:r>
+    </w:p>
+    <w:p>
+      <w:pPr>
+        <w:jc w:val="both"/>
+        <w:rPr>
+          <w:rFonts w:ascii="Arial" w:hAnsi="Arial" w:cs="Arial"/>
+          <w:sz w:val="24"/>
+        </w:rPr>
+      </w:pPr>
+    </w:p>
+    <w:p>
+      <w:pPr>
+        <w:jc w:val="both"/>
+        <w:rPr>
+          <w:rFonts w:ascii="Arial" w:hAnsi="Arial" w:cs="Arial"/>
+          <w:sz w:val="24"/>
+        </w:rPr>
+      </w:pPr>
+      <w:r>
+        <w:rPr>
+          <w:rFonts w:ascii="Arial" w:hAnsi="Arial" w:cs="Arial"/>
+          <w:b/>
+          <w:sz w:val="24"/>
+        </w:rPr>
+        <w:t>Gráfico 6.</w:t>
+      </w:r>
+      <w:r>
+        <w:rPr>
+          <w:rFonts w:ascii="Arial" w:hAnsi="Arial" w:cs="Arial"/>
+          <w:sz w:val="24"/>
+        </w:rPr>
+        <w:t xml:space="preserve"> Diagrama de caja de esperanza de vida al nacer por continente.</w:t>
+      </w:r>
+      <w:r>
+        <w:rPr>
+          <w:rFonts w:ascii="Arial" w:hAnsi="Arial" w:cs="Arial"/>
+          <w:sz w:val="24"/>
+        </w:rPr>
+        <w:pict>
+          <v:shape id="_x0000_i1112" type="#_x0000_t75" style="width:210pt;height:210pt">
+            <v:imagedata r:id="rId23" o:title="A2_Boxplot4_EsperanzaVida"/>
+          </v:shape>
+        </w:pict>
+      </w:r>
+    </w:p>
+    <w:p>
+      <w:pPr>
+        <w:jc w:val="both"/>
+        <w:rPr>
+          <w:rFonts w:ascii="Arial" w:hAnsi="Arial" w:cs="Arial"/>
+          <w:sz w:val="24"/>
+        </w:rPr>
+      </w:pPr>
+      <w:r>
+        <w:rPr>
+          <w:rFonts w:ascii="Arial" w:hAnsi="Arial" w:cs="Arial"/>
+          <w:sz w:val="24"/>
+        </w:rPr>
+        <w:t xml:space="preserve">En el </w:t>
+      </w:r>
+      <w:r>
+        <w:rPr>
+          <w:rFonts w:ascii="Arial" w:hAnsi="Arial" w:cs="Arial"/>
+          <w:b/>
+          <w:sz w:val="24"/>
+        </w:rPr>
+        <w:t>gráfico 6</w:t>
+      </w:r>
+      <w:r>
+        <w:rPr>
+          <w:rFonts w:ascii="Arial" w:hAnsi="Arial" w:cs="Arial"/>
+          <w:sz w:val="24"/>
+        </w:rPr>
+        <w:t xml:space="preserve"> se muestra la esperanza de vida al nacer en años en cada continente. Esta vez se puede observar que América del norte, Asia y Oceanía poseen datos atípicos hacia valores bajos. La mayoría de los continentes mantienen sus valores entre los 60 y 80 años a excepción de África, cuyo rango intercuartil se encuentra ubicado entre valores muy bajos</w:t>
+      </w:r>
+      <w:r>
+        <w:rPr>
+          <w:rFonts w:ascii="Arial" w:hAnsi="Arial" w:cs="Arial"/>
+          <w:sz w:val="24"/>
+        </w:rPr>
+        <w:t xml:space="preserve"> (40 y 60)</w:t>
+      </w:r>
+      <w:r>
+        <w:rPr>
+          <w:rFonts w:ascii="Arial" w:hAnsi="Arial" w:cs="Arial"/>
+          <w:sz w:val="24"/>
+        </w:rPr>
+        <w:t xml:space="preserve"> en relación a los demás. África posee datos atípicos que están al nivel del resto de la población.</w:t>
+      </w:r>
+      <w:r>
+        <w:rPr>
+          <w:rFonts w:ascii="Arial" w:hAnsi="Arial" w:cs="Arial"/>
+          <w:sz w:val="24"/>
+        </w:rPr>
+        <w:t xml:space="preserve"> Esto concuerda con los resultados previos debido a que África tiene una tasa de mortalidad bastante alta, por lo que se puede esperar una esperanza de vida baja, ya que esta última se calcula tomando como fija la tasa de mortalidad.</w:t>
+      </w:r>
+    </w:p>
+    <w:p>
+      <w:pPr>
+        <w:jc w:val="both"/>
+        <w:rPr>
+          <w:rFonts w:ascii="Arial" w:hAnsi="Arial" w:cs="Arial"/>
+          <w:sz w:val="24"/>
+        </w:rPr>
+      </w:pPr>
+    </w:p>
+    <w:p>
+      <w:pPr>
+        <w:rPr>
+          <w:rFonts w:ascii="Arial" w:hAnsi="Arial" w:cs="Arial"/>
+          <w:b/>
+          <w:sz w:val="24"/>
+          <w:u w:val="single"/>
+        </w:rPr>
+      </w:pPr>
+      <w:r>
+        <w:rPr>
+          <w:noProof/>
         </w:rPr>
         <w:lastRenderedPageBreak/>
         <w:pict>
-          <v:shape id="_x0000_i1072" type="#_x0000_t75" style="width:231.75pt;height:231.75pt">
-            <v:imagedata r:id="rId19" o:title="A2_Boxplot2_Mortalidad1año"/>
-          </v:shape>
-        </w:pict>
-      </w:r>
-    </w:p>
-    <w:p>
-      <w:pPr>
-        <w:jc w:val="both"/>
-        <w:rPr>
-          <w:rFonts w:ascii="Arial" w:hAnsi="Arial" w:cs="Arial"/>
-          <w:sz w:val="24"/>
-        </w:rPr>
-      </w:pPr>
-      <w:r>
-        <w:rPr>
-          <w:rFonts w:ascii="Arial" w:hAnsi="Arial" w:cs="Arial"/>
-          <w:sz w:val="24"/>
-        </w:rPr>
-        <w:tab/>
-        <w:t xml:space="preserve">En el </w:t>
-      </w:r>
-      <w:r>
-        <w:rPr>
-          <w:rFonts w:ascii="Arial" w:hAnsi="Arial" w:cs="Arial"/>
-          <w:b/>
-          <w:sz w:val="24"/>
-        </w:rPr>
-        <w:t>gráfico 4</w:t>
-      </w:r>
-      <w:r>
-        <w:rPr>
-          <w:rFonts w:ascii="Arial" w:hAnsi="Arial" w:cs="Arial"/>
-          <w:b/>
-          <w:sz w:val="24"/>
-        </w:rPr>
-        <w:t xml:space="preserve"> </w:t>
-      </w:r>
-      <w:r>
-        <w:rPr>
-          <w:rFonts w:ascii="Arial" w:hAnsi="Arial" w:cs="Arial"/>
-          <w:sz w:val="24"/>
-        </w:rPr>
-        <w:t xml:space="preserve">se visualizan los diagramas de caja correspondientes a la tasa de mortalidad de menores a 1 año. Para este caso, nuevamente Europa, </w:t>
-      </w:r>
-      <w:proofErr w:type="spellStart"/>
-      <w:r>
-        <w:rPr>
-          <w:rFonts w:ascii="Arial" w:hAnsi="Arial" w:cs="Arial"/>
-          <w:sz w:val="24"/>
-        </w:rPr>
-        <w:t>Oceania</w:t>
-      </w:r>
-      <w:proofErr w:type="spellEnd"/>
-      <w:r>
-        <w:rPr>
-          <w:rFonts w:ascii="Arial" w:hAnsi="Arial" w:cs="Arial"/>
-          <w:sz w:val="24"/>
-        </w:rPr>
-        <w:t xml:space="preserve">, América del sur y América del norte tienen rangos </w:t>
-      </w:r>
-      <w:proofErr w:type="spellStart"/>
-      <w:r>
-        <w:rPr>
-          <w:rFonts w:ascii="Arial" w:hAnsi="Arial" w:cs="Arial"/>
-          <w:sz w:val="24"/>
-        </w:rPr>
-        <w:t>intercuartiles</w:t>
-      </w:r>
-      <w:proofErr w:type="spellEnd"/>
-      <w:r>
-        <w:rPr>
-          <w:rFonts w:ascii="Arial" w:hAnsi="Arial" w:cs="Arial"/>
-          <w:sz w:val="24"/>
-        </w:rPr>
-        <w:t xml:space="preserve"> pequeños y ubicados en posiciones bajas. Sin embargo, esta vez los datos atípicos están </w:t>
-      </w:r>
-      <w:proofErr w:type="spellStart"/>
-      <w:r>
-        <w:rPr>
-          <w:rFonts w:ascii="Arial" w:hAnsi="Arial" w:cs="Arial"/>
-          <w:sz w:val="24"/>
-        </w:rPr>
-        <w:t>mas</w:t>
-      </w:r>
-      <w:proofErr w:type="spellEnd"/>
-      <w:r>
-        <w:rPr>
-          <w:rFonts w:ascii="Arial" w:hAnsi="Arial" w:cs="Arial"/>
-          <w:sz w:val="24"/>
-        </w:rPr>
-        <w:t xml:space="preserve"> cercanos a la gráfica. Asia presenta la misma condición que en la gráfica anterior (Rango intercuartil amplio debido a población total y dispersión de los datos) y se sigue manteniendo en valores bajos. </w:t>
-      </w:r>
-      <w:proofErr w:type="spellStart"/>
-      <w:r>
-        <w:rPr>
-          <w:rFonts w:ascii="Arial" w:hAnsi="Arial" w:cs="Arial"/>
-          <w:sz w:val="24"/>
-        </w:rPr>
-        <w:t>Africa</w:t>
-      </w:r>
-      <w:proofErr w:type="spellEnd"/>
-      <w:r>
-        <w:rPr>
-          <w:rFonts w:ascii="Arial" w:hAnsi="Arial" w:cs="Arial"/>
-          <w:sz w:val="24"/>
-        </w:rPr>
-        <w:t xml:space="preserve"> no presenta cambios en cuanto a comportamiento, es decir, carece de datos </w:t>
-      </w:r>
-      <w:proofErr w:type="gramStart"/>
-      <w:r>
-        <w:rPr>
-          <w:rFonts w:ascii="Arial" w:hAnsi="Arial" w:cs="Arial"/>
-          <w:sz w:val="24"/>
-        </w:rPr>
-        <w:t>atípicos</w:t>
-      </w:r>
-      <w:proofErr w:type="gramEnd"/>
-      <w:r>
-        <w:rPr>
-          <w:rFonts w:ascii="Arial" w:hAnsi="Arial" w:cs="Arial"/>
-          <w:sz w:val="24"/>
-        </w:rPr>
-        <w:t xml:space="preserve"> pero tiene un rango intercuartil muy amplio y este se ubica en valores altos.</w:t>
-      </w:r>
-    </w:p>
-    <w:p>
-      <w:pPr>
-        <w:jc w:val="both"/>
-        <w:rPr>
-          <w:rFonts w:ascii="Arial" w:hAnsi="Arial" w:cs="Arial"/>
-          <w:sz w:val="24"/>
-        </w:rPr>
-      </w:pPr>
-    </w:p>
-    <w:p>
-      <w:pPr>
-        <w:jc w:val="both"/>
-        <w:rPr>
-          <w:rFonts w:ascii="Arial" w:hAnsi="Arial" w:cs="Arial"/>
-          <w:sz w:val="24"/>
-        </w:rPr>
-      </w:pPr>
-    </w:p>
-    <w:p>
-      <w:pPr>
-        <w:jc w:val="both"/>
-        <w:rPr>
-          <w:rFonts w:ascii="Arial" w:hAnsi="Arial" w:cs="Arial"/>
-          <w:sz w:val="24"/>
-        </w:rPr>
-      </w:pPr>
-      <w:r>
-        <w:rPr>
-          <w:rFonts w:ascii="Arial" w:hAnsi="Arial" w:cs="Arial"/>
-          <w:b/>
-          <w:sz w:val="24"/>
-        </w:rPr>
-        <w:t xml:space="preserve">Gráfico 5. </w:t>
-      </w:r>
-      <w:r>
-        <w:rPr>
-          <w:rFonts w:ascii="Arial" w:hAnsi="Arial" w:cs="Arial"/>
-          <w:sz w:val="24"/>
-        </w:rPr>
-        <w:t>Diagrama de caja de INB per cápita por continente.</w:t>
-      </w:r>
-    </w:p>
-    <w:p>
-      <w:pPr>
-        <w:jc w:val="both"/>
-        <w:rPr>
-          <w:rFonts w:ascii="Arial" w:hAnsi="Arial" w:cs="Arial"/>
-          <w:sz w:val="24"/>
-        </w:rPr>
-      </w:pPr>
-      <w:r>
-        <w:rPr>
-          <w:rFonts w:ascii="Arial" w:hAnsi="Arial" w:cs="Arial"/>
-          <w:sz w:val="24"/>
-        </w:rPr>
-        <w:lastRenderedPageBreak/>
-        <w:pict>
-          <v:shape id="_x0000_i1101" type="#_x0000_t75" style="width:249.75pt;height:249.75pt">
-            <v:imagedata r:id="rId20" o:title="A2_Boxplot3_INBperCapita"/>
-          </v:shape>
-        </w:pict>
-      </w:r>
-    </w:p>
-    <w:p>
-      <w:pPr>
-        <w:jc w:val="both"/>
-        <w:rPr>
-          <w:rFonts w:ascii="Arial" w:hAnsi="Arial" w:cs="Arial"/>
-          <w:sz w:val="24"/>
-        </w:rPr>
-      </w:pPr>
-      <w:r>
-        <w:rPr>
-          <w:rFonts w:ascii="Arial" w:hAnsi="Arial" w:cs="Arial"/>
-          <w:sz w:val="24"/>
-        </w:rPr>
-        <w:t xml:space="preserve">En el </w:t>
-      </w:r>
-      <w:r>
-        <w:rPr>
-          <w:rFonts w:ascii="Arial" w:hAnsi="Arial" w:cs="Arial"/>
-          <w:b/>
-          <w:sz w:val="24"/>
-        </w:rPr>
-        <w:t>gráfico 5</w:t>
-      </w:r>
-      <w:r>
-        <w:rPr>
-          <w:rFonts w:ascii="Arial" w:hAnsi="Arial" w:cs="Arial"/>
-          <w:sz w:val="24"/>
-        </w:rPr>
-        <w:t xml:space="preserve"> se aprecian los diagramas de caja del INB per cápita para cada continente. </w:t>
-      </w:r>
-      <w:r>
-        <w:rPr>
-          <w:rFonts w:ascii="Arial" w:hAnsi="Arial" w:cs="Arial"/>
-          <w:sz w:val="24"/>
-        </w:rPr>
-        <w:t>En este caso se puede apreciar que África y América del sur poseen valores muy bajos. En el caso de África, presenta valores atípicos, pero estos no llegan a 10000. Por otro lado, Oceanía, Asia y América del norte parecen tener una proporción parecida entre sí (Exceptuando la posición de la mediana en el rango intercuartil) y tanto Asia como América del norte poseen datos atípicos que se encuentran en valores muy elevados. Europa posee el rango intercuartil mas alto, no posee datos atípicos y alcanza valores altos.</w:t>
-      </w:r>
-    </w:p>
-    <w:p>
-      <w:pPr>
-        <w:jc w:val="both"/>
-        <w:rPr>
-          <w:rFonts w:ascii="Arial" w:hAnsi="Arial" w:cs="Arial"/>
-          <w:sz w:val="24"/>
-        </w:rPr>
-      </w:pPr>
-    </w:p>
-    <w:p>
-      <w:pPr>
-        <w:jc w:val="both"/>
-        <w:rPr>
-          <w:rFonts w:ascii="Arial" w:hAnsi="Arial" w:cs="Arial"/>
-          <w:sz w:val="24"/>
-        </w:rPr>
-      </w:pPr>
-      <w:r>
-        <w:rPr>
-          <w:rFonts w:ascii="Arial" w:hAnsi="Arial" w:cs="Arial"/>
-          <w:b/>
-          <w:sz w:val="24"/>
-        </w:rPr>
-        <w:t>Gráfico 6.</w:t>
-      </w:r>
-      <w:r>
-        <w:rPr>
-          <w:rFonts w:ascii="Arial" w:hAnsi="Arial" w:cs="Arial"/>
-          <w:sz w:val="24"/>
-        </w:rPr>
-        <w:t xml:space="preserve"> Diagrama de caja de esperanza de vida al nacer por continente.</w:t>
-      </w:r>
-      <w:r>
-        <w:rPr>
-          <w:rFonts w:ascii="Arial" w:hAnsi="Arial" w:cs="Arial"/>
-          <w:sz w:val="24"/>
-        </w:rPr>
-        <w:pict>
-          <v:shape id="_x0000_i1092" type="#_x0000_t75" style="width:210pt;height:210pt">
-            <v:imagedata r:id="rId21" o:title="A2_Boxplot4_EsperanzaVida"/>
-          </v:shape>
-        </w:pict>
-      </w:r>
-    </w:p>
-    <w:p>
-      <w:pPr>
-        <w:jc w:val="both"/>
-        <w:rPr>
-          <w:rFonts w:ascii="Arial" w:hAnsi="Arial" w:cs="Arial"/>
-          <w:sz w:val="24"/>
-        </w:rPr>
-      </w:pPr>
-      <w:r>
-        <w:rPr>
-          <w:rFonts w:ascii="Arial" w:hAnsi="Arial" w:cs="Arial"/>
-          <w:sz w:val="24"/>
-        </w:rPr>
-        <w:lastRenderedPageBreak/>
-        <w:t xml:space="preserve">En el </w:t>
-      </w:r>
-      <w:r>
-        <w:rPr>
-          <w:rFonts w:ascii="Arial" w:hAnsi="Arial" w:cs="Arial"/>
-          <w:b/>
-          <w:sz w:val="24"/>
-        </w:rPr>
-        <w:t>gráfico 6</w:t>
-      </w:r>
-      <w:r>
-        <w:rPr>
-          <w:rFonts w:ascii="Arial" w:hAnsi="Arial" w:cs="Arial"/>
-          <w:sz w:val="24"/>
-        </w:rPr>
-        <w:t xml:space="preserve"> se muestra la esperanza de vida al nacer en años en cada continente. Esta vez se puede observar que América del norte, Asia y Oceanía poseen datos atípicos hacia valores bajos. La mayoría de los continentes mantienen sus valores entre los 60 y 80 años a excepción de África, cuyo rango intercuartil se encuentra ubicado entre valores muy bajos</w:t>
-      </w:r>
-      <w:r>
-        <w:rPr>
-          <w:rFonts w:ascii="Arial" w:hAnsi="Arial" w:cs="Arial"/>
-          <w:sz w:val="24"/>
-        </w:rPr>
-        <w:t xml:space="preserve"> (40 y 60)</w:t>
-      </w:r>
-      <w:r>
-        <w:rPr>
-          <w:rFonts w:ascii="Arial" w:hAnsi="Arial" w:cs="Arial"/>
-          <w:sz w:val="24"/>
-        </w:rPr>
-        <w:t xml:space="preserve"> en relación a los demás. África posee datos atípicos que están al nivel del resto de la población.</w:t>
-      </w:r>
-      <w:r>
-        <w:rPr>
-          <w:rFonts w:ascii="Arial" w:hAnsi="Arial" w:cs="Arial"/>
-          <w:sz w:val="24"/>
-        </w:rPr>
-        <w:t xml:space="preserve"> Esto concuerda con los resultados previos debido a que África tiene una tasa de mortalidad bastante alta, por lo que se puede esperar una esperanza de vida baja, ya que esta última se calcula tomando como fija la tasa de mortalidad.</w:t>
-      </w:r>
-    </w:p>
-    <w:p>
-      <w:pPr>
-        <w:jc w:val="both"/>
-        <w:rPr>
-          <w:rFonts w:ascii="Arial" w:hAnsi="Arial" w:cs="Arial"/>
-          <w:sz w:val="24"/>
-        </w:rPr>
-      </w:pPr>
-    </w:p>
-    <w:p>
-      <w:pPr>
-        <w:rPr>
-          <w:rFonts w:ascii="Arial" w:hAnsi="Arial" w:cs="Arial"/>
-          <w:b/>
-          <w:sz w:val="24"/>
-          <w:u w:val="single"/>
-        </w:rPr>
-      </w:pPr>
-      <w:r>
-        <w:rPr>
-          <w:noProof/>
-        </w:rPr>
-        <w:pict>
           <v:shape id="_x0000_s1041" type="#_x0000_t75" style="position:absolute;margin-left:-85.05pt;margin-top:88pt;width:602.15pt;height:150.25pt;z-index:-251630592;mso-position-horizontal-relative:text;mso-position-vertical-relative:text" wrapcoords="-21 0 -21 21515 21600 21515 21600 0 -21 0">
-            <v:imagedata r:id="rId22" o:title="A3_Tabla4_INBperCapita"/>
+            <v:imagedata r:id="rId24" o:title="A3_Tabla4_INBperCapita"/>
             <w10:wrap type="tight"/>
           </v:shape>
         </w:pict>
@@ -2378,387 +2053,1146 @@
       </w:pPr>
       <w:r>
         <w:rPr>
-          <w:rFonts w:ascii="Arial" w:hAnsi="Arial" w:cs="Arial"/>
-          <w:b/>
-          <w:sz w:val="24"/>
-        </w:rPr>
-        <w:t>Gráfico 7.</w:t>
-      </w:r>
-      <w:r>
-        <w:rPr>
-          <w:rFonts w:ascii="Arial" w:hAnsi="Arial" w:cs="Arial"/>
-          <w:sz w:val="24"/>
-        </w:rPr>
-        <w:t xml:space="preserve"> INB per cápita para países con bajo ingreso.</w:t>
-      </w:r>
-    </w:p>
-    <w:p>
-      <w:pPr>
-        <w:rPr>
-          <w:rFonts w:ascii="Arial" w:hAnsi="Arial" w:cs="Arial"/>
-          <w:sz w:val="24"/>
-        </w:rPr>
-      </w:pPr>
-      <w:r>
-        <w:rPr>
-          <w:rFonts w:ascii="Arial" w:hAnsi="Arial" w:cs="Arial"/>
-          <w:sz w:val="24"/>
+          <w:noProof/>
         </w:rPr>
         <w:pict>
-          <v:shape id="_x0000_i1078" type="#_x0000_t75" style="width:210.75pt;height:210.75pt">
-            <v:imagedata r:id="rId23" o:title="A3_Histograma13_INBperCapita_BajoIngreso"/>
-          </v:shape>
-        </w:pict>
-      </w:r>
-    </w:p>
-    <w:p>
-      <w:pPr>
-        <w:rPr>
-          <w:rFonts w:ascii="Arial" w:hAnsi="Arial" w:cs="Arial"/>
-          <w:sz w:val="24"/>
-        </w:rPr>
-      </w:pPr>
-    </w:p>
-    <w:p>
-      <w:pPr>
-        <w:rPr>
-          <w:rFonts w:ascii="Arial" w:hAnsi="Arial" w:cs="Arial"/>
-          <w:sz w:val="24"/>
-        </w:rPr>
-      </w:pPr>
-      <w:r>
-        <w:rPr>
-          <w:rFonts w:ascii="Arial" w:hAnsi="Arial" w:cs="Arial"/>
-          <w:b/>
-          <w:sz w:val="24"/>
-        </w:rPr>
-        <w:t>Gráfico 8.</w:t>
-      </w:r>
-      <w:r>
-        <w:rPr>
-          <w:rFonts w:ascii="Arial" w:hAnsi="Arial" w:cs="Arial"/>
-          <w:sz w:val="24"/>
-        </w:rPr>
-        <w:t xml:space="preserve"> INB per cápita para países con alto ingreso.</w:t>
-      </w:r>
-      <w:r>
-        <w:rPr>
-          <w:rFonts w:ascii="Arial" w:hAnsi="Arial" w:cs="Arial"/>
-          <w:sz w:val="24"/>
-        </w:rPr>
-        <w:pict>
-          <v:shape id="_x0000_i1079" type="#_x0000_t75" style="width:259.5pt;height:259.5pt">
-            <v:imagedata r:id="rId24" o:title="A3_Histograma14_INBperCapita_AltoIngreso"/>
-          </v:shape>
-        </w:pict>
-      </w:r>
-    </w:p>
-    <w:p>
-      <w:pPr>
-        <w:rPr>
-          <w:rFonts w:ascii="Arial" w:hAnsi="Arial" w:cs="Arial"/>
-          <w:sz w:val="24"/>
-        </w:rPr>
-      </w:pPr>
-      <w:r>
-        <w:rPr>
-          <w:rFonts w:ascii="Arial" w:hAnsi="Arial" w:cs="Arial"/>
-          <w:sz w:val="24"/>
-        </w:rPr>
-        <w:t xml:space="preserve">En la </w:t>
-      </w:r>
-      <w:r>
-        <w:rPr>
-          <w:rFonts w:ascii="Arial" w:hAnsi="Arial" w:cs="Arial"/>
-          <w:b/>
-          <w:sz w:val="24"/>
-        </w:rPr>
-        <w:t>Tabla 2</w:t>
-      </w:r>
-      <w:r>
-        <w:rPr>
-          <w:rFonts w:ascii="Arial" w:hAnsi="Arial" w:cs="Arial"/>
-          <w:sz w:val="24"/>
-        </w:rPr>
-        <w:t xml:space="preserve"> y en lo</w:t>
-      </w:r>
-      <w:r>
-        <w:rPr>
-          <w:rFonts w:ascii="Arial" w:hAnsi="Arial" w:cs="Arial"/>
-          <w:sz w:val="24"/>
-        </w:rPr>
-        <w:t xml:space="preserve">s </w:t>
-      </w:r>
-      <w:r>
-        <w:rPr>
-          <w:rFonts w:ascii="Arial" w:hAnsi="Arial" w:cs="Arial"/>
-          <w:b/>
-          <w:sz w:val="24"/>
-        </w:rPr>
-        <w:t>Gráfico</w:t>
-      </w:r>
-      <w:r>
-        <w:rPr>
-          <w:rFonts w:ascii="Arial" w:hAnsi="Arial" w:cs="Arial"/>
-          <w:b/>
-          <w:sz w:val="24"/>
-        </w:rPr>
-        <w:t>s 7 y 8</w:t>
-      </w:r>
-      <w:r>
-        <w:rPr>
-          <w:rFonts w:ascii="Arial" w:hAnsi="Arial" w:cs="Arial"/>
-          <w:sz w:val="24"/>
-        </w:rPr>
-        <w:t xml:space="preserve"> se puede apreciar un estudio completo del INB per cápita en países con bajo y alto ingreso. En la </w:t>
-      </w:r>
-      <w:r>
-        <w:rPr>
-          <w:rFonts w:ascii="Arial" w:hAnsi="Arial" w:cs="Arial"/>
-          <w:b/>
-          <w:sz w:val="24"/>
-        </w:rPr>
-        <w:t>Tabla 2</w:t>
-      </w:r>
-      <w:r>
-        <w:rPr>
-          <w:rFonts w:ascii="Arial" w:hAnsi="Arial" w:cs="Arial"/>
-          <w:sz w:val="24"/>
-        </w:rPr>
-        <w:t xml:space="preserve"> se puede observar que en los países con bajo ingreso se tienen valores que son cercanos entre </w:t>
-      </w:r>
-      <w:proofErr w:type="gramStart"/>
-      <w:r>
-        <w:rPr>
-          <w:rFonts w:ascii="Arial" w:hAnsi="Arial" w:cs="Arial"/>
-          <w:sz w:val="24"/>
-        </w:rPr>
-        <w:t>sí</w:t>
-      </w:r>
-      <w:proofErr w:type="gramEnd"/>
-      <w:r>
-        <w:rPr>
-          <w:rFonts w:ascii="Arial" w:hAnsi="Arial" w:cs="Arial"/>
-          <w:sz w:val="24"/>
-        </w:rPr>
-        <w:t xml:space="preserve"> pero dispersos dentro del rango que se obtuvo de esta variable. Esto se ve respaldado en el </w:t>
-      </w:r>
-      <w:r>
-        <w:rPr>
-          <w:rFonts w:ascii="Arial" w:hAnsi="Arial" w:cs="Arial"/>
-          <w:b/>
-          <w:sz w:val="24"/>
-        </w:rPr>
-        <w:t xml:space="preserve">gráfico 7 </w:t>
-      </w:r>
-      <w:r>
-        <w:rPr>
-          <w:rFonts w:ascii="Arial" w:hAnsi="Arial" w:cs="Arial"/>
-          <w:sz w:val="24"/>
-        </w:rPr>
-        <w:t xml:space="preserve">donde los datos en su totalidad no superan el valor de 10000. Con respecto a los países de alto ingreso, se observa una desviación estándar </w:t>
-      </w:r>
-      <w:r>
-        <w:rPr>
-          <w:rFonts w:ascii="Arial" w:hAnsi="Arial" w:cs="Arial"/>
-          <w:sz w:val="24"/>
-        </w:rPr>
-        <w:t xml:space="preserve">bastante alta al igual que un rango bastante amplio, por lo que se esperan resultados bastante dispersos y esto se puede comprobar mediante el </w:t>
-      </w:r>
-      <w:r>
-        <w:rPr>
-          <w:rFonts w:ascii="Arial" w:hAnsi="Arial" w:cs="Arial"/>
-          <w:b/>
-          <w:sz w:val="24"/>
-        </w:rPr>
-        <w:t>gráfico 8</w:t>
-      </w:r>
-      <w:r>
-        <w:rPr>
-          <w:rFonts w:ascii="Arial" w:hAnsi="Arial" w:cs="Arial"/>
-          <w:sz w:val="24"/>
-        </w:rPr>
-        <w:t xml:space="preserve"> donde gracias a la escala, se puede apreciar mucho mejor la dispersión de los datos procesados de la muestra.</w:t>
-      </w:r>
-    </w:p>
-    <w:p>
-      <w:pPr>
-        <w:rPr>
-          <w:rFonts w:ascii="Arial" w:hAnsi="Arial" w:cs="Arial"/>
-          <w:sz w:val="24"/>
-        </w:rPr>
-      </w:pPr>
-    </w:p>
-    <w:p>
-      <w:pPr>
-        <w:rPr>
-          <w:rFonts w:ascii="Arial" w:hAnsi="Arial" w:cs="Arial"/>
-          <w:b/>
-          <w:sz w:val="24"/>
-        </w:rPr>
-      </w:pPr>
-    </w:p>
-    <w:p>
-      <w:pPr>
-        <w:rPr>
-          <w:rFonts w:ascii="Arial" w:hAnsi="Arial" w:cs="Arial"/>
-          <w:b/>
-          <w:sz w:val="24"/>
-        </w:rPr>
-      </w:pPr>
-    </w:p>
-    <w:p>
-      <w:pPr>
-        <w:rPr>
-          <w:rFonts w:ascii="Arial" w:hAnsi="Arial" w:cs="Arial"/>
-          <w:b/>
-          <w:sz w:val="24"/>
-        </w:rPr>
-      </w:pPr>
-    </w:p>
-    <w:p>
-      <w:pPr>
-        <w:rPr>
-          <w:rFonts w:ascii="Arial" w:hAnsi="Arial" w:cs="Arial"/>
-          <w:b/>
-          <w:sz w:val="24"/>
-        </w:rPr>
-      </w:pPr>
-    </w:p>
-    <w:p>
-      <w:pPr>
-        <w:rPr>
-          <w:rFonts w:ascii="Arial" w:hAnsi="Arial" w:cs="Arial"/>
-          <w:b/>
-          <w:sz w:val="24"/>
-        </w:rPr>
-      </w:pPr>
-    </w:p>
-    <w:p>
-      <w:pPr>
-        <w:rPr>
-          <w:rFonts w:ascii="Arial" w:hAnsi="Arial" w:cs="Arial"/>
-          <w:b/>
-          <w:sz w:val="24"/>
-        </w:rPr>
-      </w:pPr>
-    </w:p>
-    <w:p>
-      <w:pPr>
-        <w:rPr>
-          <w:rFonts w:ascii="Arial" w:hAnsi="Arial" w:cs="Arial"/>
-          <w:b/>
-          <w:sz w:val="24"/>
-        </w:rPr>
-      </w:pPr>
-    </w:p>
-    <w:p>
-      <w:pPr>
-        <w:rPr>
-          <w:rFonts w:ascii="Arial" w:hAnsi="Arial" w:cs="Arial"/>
-          <w:sz w:val="24"/>
-        </w:rPr>
-      </w:pPr>
-      <w:r>
-        <w:rPr>
-          <w:rFonts w:ascii="Arial" w:hAnsi="Arial" w:cs="Arial"/>
-          <w:b/>
-          <w:sz w:val="24"/>
-        </w:rPr>
-        <w:lastRenderedPageBreak/>
-        <w:t xml:space="preserve">Tabla 3. </w:t>
-      </w:r>
-      <w:r>
-        <w:rPr>
-          <w:rFonts w:ascii="Arial" w:hAnsi="Arial" w:cs="Arial"/>
-          <w:sz w:val="24"/>
-        </w:rPr>
-        <w:t>Población total en</w:t>
-      </w:r>
-      <w:r>
-        <w:rPr>
-          <w:rFonts w:ascii="Arial" w:hAnsi="Arial" w:cs="Arial"/>
-          <w:sz w:val="24"/>
-        </w:rPr>
-        <w:t xml:space="preserve"> países con alto y bajo ingreso.</w:t>
-      </w:r>
-    </w:p>
-    <w:p>
-      <w:pPr>
-        <w:rPr>
-          <w:rFonts w:ascii="Arial" w:hAnsi="Arial" w:cs="Arial"/>
-          <w:sz w:val="24"/>
-        </w:rPr>
-      </w:pPr>
-    </w:p>
-    <w:p>
-      <w:pPr>
-        <w:rPr>
-          <w:rFonts w:ascii="Arial" w:hAnsi="Arial" w:cs="Arial"/>
-          <w:sz w:val="24"/>
-        </w:rPr>
-      </w:pPr>
-      <w:r>
-        <w:rPr>
-          <w:noProof/>
-        </w:rPr>
-        <w:pict>
-          <v:shape id="_x0000_s1042" type="#_x0000_t75" style="position:absolute;margin-left:-48.8pt;margin-top:8.65pt;width:575.45pt;height:143.15pt;z-index:-251628544;mso-position-horizontal:absolute;mso-position-horizontal-relative:text;mso-position-vertical:absolute;mso-position-vertical-relative:text" wrapcoords="-27 0 -27 21493 21600 21493 21600 0 -27 0">
-            <v:imagedata r:id="rId25" o:title="A3_Tabla5_PoblacionTotal"/>
+          <v:shape id="_x0000_s1052" type="#_x0000_t75" style="position:absolute;margin-left:196.95pt;margin-top:174.65pt;width:218.25pt;height:218.25pt;z-index:-251622400;mso-position-horizontal-relative:text;mso-position-vertical-relative:text" wrapcoords="-62 0 -62 21538 21600 21538 21600 0 -62 0">
+            <v:imagedata r:id="rId25" o:title="A3_Histograma14_INBperCapita_AltoIngreso"/>
             <w10:wrap type="tight"/>
           </v:shape>
         </w:pict>
       </w:r>
       <w:r>
         <w:rPr>
-          <w:rFonts w:ascii="Arial" w:hAnsi="Arial" w:cs="Arial"/>
-          <w:sz w:val="24"/>
-        </w:rPr>
-        <w:t xml:space="preserve"> </w:t>
-      </w:r>
-      <w:r>
-        <w:rPr>
-          <w:rFonts w:ascii="Arial" w:hAnsi="Arial" w:cs="Arial"/>
-          <w:b/>
-          <w:sz w:val="24"/>
-        </w:rPr>
-        <w:t>Gráfico 9.</w:t>
-      </w:r>
-      <w:r>
-        <w:rPr>
-          <w:rFonts w:ascii="Arial" w:hAnsi="Arial" w:cs="Arial"/>
-          <w:sz w:val="24"/>
-        </w:rPr>
-        <w:t xml:space="preserve"> </w:t>
-      </w:r>
-      <w:r>
-        <w:rPr>
-          <w:rFonts w:ascii="Arial" w:hAnsi="Arial" w:cs="Arial"/>
-          <w:sz w:val="24"/>
-        </w:rPr>
-        <w:t>Población total para bajo ingreso.</w:t>
-      </w:r>
-    </w:p>
-    <w:p>
-      <w:pPr>
-        <w:rPr>
-          <w:rFonts w:ascii="Arial" w:hAnsi="Arial" w:cs="Arial"/>
-          <w:sz w:val="24"/>
-        </w:rPr>
-      </w:pPr>
-      <w:r>
-        <w:rPr>
-          <w:rFonts w:ascii="Arial" w:hAnsi="Arial" w:cs="Arial"/>
-          <w:sz w:val="24"/>
+          <w:noProof/>
         </w:rPr>
         <w:pict>
-          <v:shape id="_x0000_i1102" type="#_x0000_t75" style="width:331.5pt;height:331.5pt">
-            <v:imagedata r:id="rId26" o:title="A3_Histograma15_PoblacionTotal_BajoIngreso"/>
+          <v:shape id="_x0000_s1053" type="#_x0000_t75" style="position:absolute;margin-left:-.3pt;margin-top:174.65pt;width:192.75pt;height:192.75pt;z-index:-251620352;mso-position-horizontal:absolute;mso-position-horizontal-relative:text;mso-position-vertical:absolute;mso-position-vertical-relative:text" wrapcoords="-77 0 -77 21523 21600 21523 21600 0 -77 0">
+            <v:imagedata r:id="rId26" o:title="A3_Histograma13_INBperCapita_BajoIngreso"/>
+            <w10:wrap type="tight"/>
           </v:shape>
         </w:pict>
       </w:r>
+      <w:r>
+        <w:rPr>
+          <w:rFonts w:ascii="Arial" w:hAnsi="Arial" w:cs="Arial"/>
+          <w:b/>
+          <w:sz w:val="24"/>
+        </w:rPr>
+        <w:t>Gráfico</w:t>
+      </w:r>
+      <w:r>
+        <w:rPr>
+          <w:rFonts w:ascii="Arial" w:hAnsi="Arial" w:cs="Arial"/>
+          <w:b/>
+          <w:sz w:val="24"/>
+        </w:rPr>
+        <w:t>s</w:t>
+      </w:r>
+      <w:r>
+        <w:rPr>
+          <w:rFonts w:ascii="Arial" w:hAnsi="Arial" w:cs="Arial"/>
+          <w:b/>
+          <w:sz w:val="24"/>
+        </w:rPr>
+        <w:t xml:space="preserve"> 7</w:t>
+      </w:r>
+      <w:r>
+        <w:rPr>
+          <w:rFonts w:ascii="Arial" w:hAnsi="Arial" w:cs="Arial"/>
+          <w:b/>
+          <w:sz w:val="24"/>
+        </w:rPr>
+        <w:t xml:space="preserve"> y 8</w:t>
+      </w:r>
+      <w:r>
+        <w:rPr>
+          <w:rFonts w:ascii="Arial" w:hAnsi="Arial" w:cs="Arial"/>
+          <w:b/>
+          <w:sz w:val="24"/>
+        </w:rPr>
+        <w:t>.</w:t>
+      </w:r>
+      <w:r>
+        <w:rPr>
+          <w:rFonts w:ascii="Arial" w:hAnsi="Arial" w:cs="Arial"/>
+          <w:sz w:val="24"/>
+        </w:rPr>
+        <w:t xml:space="preserve"> INB per cápi</w:t>
+      </w:r>
+      <w:r>
+        <w:rPr>
+          <w:rFonts w:ascii="Arial" w:hAnsi="Arial" w:cs="Arial"/>
+          <w:sz w:val="24"/>
+        </w:rPr>
+        <w:t>ta para países con bajo y alto ingreso</w:t>
+      </w:r>
+    </w:p>
+    <w:p>
+      <w:pPr>
+        <w:rPr>
+          <w:rFonts w:ascii="Arial" w:hAnsi="Arial" w:cs="Arial"/>
+          <w:sz w:val="24"/>
+        </w:rPr>
+      </w:pPr>
+    </w:p>
+    <w:p>
+      <w:pPr>
+        <w:rPr>
+          <w:rFonts w:ascii="Arial" w:hAnsi="Arial" w:cs="Arial"/>
+          <w:sz w:val="24"/>
+        </w:rPr>
+      </w:pPr>
+    </w:p>
+    <w:p>
+      <w:pPr>
+        <w:rPr>
+          <w:rFonts w:ascii="Arial" w:hAnsi="Arial" w:cs="Arial"/>
+          <w:sz w:val="24"/>
+        </w:rPr>
+      </w:pPr>
+    </w:p>
+    <w:p>
+      <w:pPr>
+        <w:rPr>
+          <w:rFonts w:ascii="Arial" w:hAnsi="Arial" w:cs="Arial"/>
+          <w:sz w:val="24"/>
+        </w:rPr>
+      </w:pPr>
+      <w:r>
+        <w:rPr>
+          <w:rFonts w:ascii="Arial" w:hAnsi="Arial" w:cs="Arial"/>
+          <w:sz w:val="24"/>
+        </w:rPr>
+        <w:t xml:space="preserve">En la </w:t>
+      </w:r>
+      <w:r>
+        <w:rPr>
+          <w:rFonts w:ascii="Arial" w:hAnsi="Arial" w:cs="Arial"/>
+          <w:b/>
+          <w:sz w:val="24"/>
+        </w:rPr>
+        <w:t>Tabla 2</w:t>
+      </w:r>
+      <w:r>
+        <w:rPr>
+          <w:rFonts w:ascii="Arial" w:hAnsi="Arial" w:cs="Arial"/>
+          <w:sz w:val="24"/>
+        </w:rPr>
+        <w:t xml:space="preserve"> y en lo</w:t>
+      </w:r>
+      <w:r>
+        <w:rPr>
+          <w:rFonts w:ascii="Arial" w:hAnsi="Arial" w:cs="Arial"/>
+          <w:sz w:val="24"/>
+        </w:rPr>
+        <w:t xml:space="preserve">s </w:t>
+      </w:r>
+      <w:r>
+        <w:rPr>
+          <w:rFonts w:ascii="Arial" w:hAnsi="Arial" w:cs="Arial"/>
+          <w:b/>
+          <w:sz w:val="24"/>
+        </w:rPr>
+        <w:t>Gráfico</w:t>
+      </w:r>
+      <w:r>
+        <w:rPr>
+          <w:rFonts w:ascii="Arial" w:hAnsi="Arial" w:cs="Arial"/>
+          <w:b/>
+          <w:sz w:val="24"/>
+        </w:rPr>
+        <w:t>s 7 y 8</w:t>
+      </w:r>
+      <w:r>
+        <w:rPr>
+          <w:rFonts w:ascii="Arial" w:hAnsi="Arial" w:cs="Arial"/>
+          <w:sz w:val="24"/>
+        </w:rPr>
+        <w:t xml:space="preserve"> se puede apreciar un estudio completo del INB per cápita en países con bajo y alto ingreso. En la </w:t>
+      </w:r>
+      <w:r>
+        <w:rPr>
+          <w:rFonts w:ascii="Arial" w:hAnsi="Arial" w:cs="Arial"/>
+          <w:b/>
+          <w:sz w:val="24"/>
+        </w:rPr>
+        <w:t>Tabla 2</w:t>
+      </w:r>
+      <w:r>
+        <w:rPr>
+          <w:rFonts w:ascii="Arial" w:hAnsi="Arial" w:cs="Arial"/>
+          <w:sz w:val="24"/>
+        </w:rPr>
+        <w:t xml:space="preserve"> se puede observar que en los países con bajo ingreso se tienen valores que son cercanos entre </w:t>
+      </w:r>
+      <w:r>
+        <w:rPr>
+          <w:rFonts w:ascii="Arial" w:hAnsi="Arial" w:cs="Arial"/>
+          <w:sz w:val="24"/>
+        </w:rPr>
+        <w:t>sí</w:t>
+      </w:r>
+      <w:r>
+        <w:rPr>
+          <w:rFonts w:ascii="Arial" w:hAnsi="Arial" w:cs="Arial"/>
+          <w:sz w:val="24"/>
+        </w:rPr>
+        <w:t xml:space="preserve"> pero dispersos dentro del rango que se obtuvo de esta variable. Esto se ve respaldado en el </w:t>
+      </w:r>
+      <w:r>
+        <w:rPr>
+          <w:rFonts w:ascii="Arial" w:hAnsi="Arial" w:cs="Arial"/>
+          <w:b/>
+          <w:sz w:val="24"/>
+        </w:rPr>
+        <w:t xml:space="preserve">gráfico 7 </w:t>
+      </w:r>
+      <w:r>
+        <w:rPr>
+          <w:rFonts w:ascii="Arial" w:hAnsi="Arial" w:cs="Arial"/>
+          <w:sz w:val="24"/>
+        </w:rPr>
+        <w:t xml:space="preserve">donde los datos en su totalidad no superan el valor de 10000. Con respecto a los países de alto ingreso, se observa una desviación estándar </w:t>
+      </w:r>
+      <w:r>
+        <w:rPr>
+          <w:rFonts w:ascii="Arial" w:hAnsi="Arial" w:cs="Arial"/>
+          <w:sz w:val="24"/>
+        </w:rPr>
+        <w:t xml:space="preserve">bastante alta al igual que un rango bastante amplio, por lo que se esperan resultados bastante dispersos y esto se puede comprobar mediante el </w:t>
+      </w:r>
+      <w:r>
+        <w:rPr>
+          <w:rFonts w:ascii="Arial" w:hAnsi="Arial" w:cs="Arial"/>
+          <w:b/>
+          <w:sz w:val="24"/>
+        </w:rPr>
+        <w:lastRenderedPageBreak/>
+        <w:t>gráfico 8</w:t>
+      </w:r>
+      <w:r>
+        <w:rPr>
+          <w:rFonts w:ascii="Arial" w:hAnsi="Arial" w:cs="Arial"/>
+          <w:sz w:val="24"/>
+        </w:rPr>
+        <w:t xml:space="preserve"> donde gracias a la escala, se puede apreciar mucho mejor la dispersión de los datos procesados de la muestra.</w:t>
+      </w:r>
+    </w:p>
+    <w:p>
+      <w:pPr>
+        <w:rPr>
+          <w:rFonts w:ascii="Arial" w:hAnsi="Arial" w:cs="Arial"/>
+          <w:sz w:val="24"/>
+        </w:rPr>
+      </w:pPr>
+    </w:p>
+    <w:p>
+      <w:pPr>
+        <w:rPr>
+          <w:rFonts w:ascii="Arial" w:hAnsi="Arial" w:cs="Arial"/>
+          <w:sz w:val="24"/>
+        </w:rPr>
+      </w:pPr>
+      <w:r>
+        <w:rPr>
+          <w:noProof/>
+        </w:rPr>
+        <w:pict>
+          <v:shape id="_x0000_s1042" type="#_x0000_t75" style="position:absolute;margin-left:-81.3pt;margin-top:15.8pt;width:575.45pt;height:143.15pt;z-index:-251628544;mso-position-horizontal-relative:text;mso-position-vertical-relative:text" wrapcoords="-27 0 -27 21493 21600 21493 21600 0 -27 0">
+            <v:imagedata r:id="rId27" o:title="A3_Tabla5_PoblacionTotal"/>
+            <w10:wrap type="tight"/>
+          </v:shape>
+        </w:pict>
+      </w:r>
+      <w:r>
+        <w:rPr>
+          <w:rFonts w:ascii="Arial" w:hAnsi="Arial" w:cs="Arial"/>
+          <w:b/>
+          <w:sz w:val="24"/>
+        </w:rPr>
+        <w:t xml:space="preserve">Tabla 3. </w:t>
+      </w:r>
+      <w:r>
+        <w:rPr>
+          <w:rFonts w:ascii="Arial" w:hAnsi="Arial" w:cs="Arial"/>
+          <w:sz w:val="24"/>
+        </w:rPr>
+        <w:t>Población total en</w:t>
+      </w:r>
+      <w:r>
+        <w:rPr>
+          <w:rFonts w:ascii="Arial" w:hAnsi="Arial" w:cs="Arial"/>
+          <w:sz w:val="24"/>
+        </w:rPr>
+        <w:t xml:space="preserve"> países con alto y bajo ingreso.</w:t>
+      </w:r>
+    </w:p>
+    <w:p>
+      <w:pPr>
+        <w:rPr>
+          <w:rFonts w:ascii="Arial" w:hAnsi="Arial" w:cs="Arial"/>
+          <w:sz w:val="24"/>
+        </w:rPr>
+      </w:pPr>
+    </w:p>
+    <w:p>
+      <w:pPr>
+        <w:rPr>
+          <w:rFonts w:ascii="Arial" w:hAnsi="Arial" w:cs="Arial"/>
+          <w:sz w:val="24"/>
+        </w:rPr>
+      </w:pPr>
+      <w:r>
+        <w:rPr>
+          <w:noProof/>
+        </w:rPr>
+        <w:pict>
+          <v:shape id="_x0000_s1050" type="#_x0000_t75" style="position:absolute;margin-left:-33.05pt;margin-top:23.2pt;width:208.5pt;height:208.5pt;z-index:-251626496;mso-position-horizontal-relative:text;mso-position-vertical-relative:text" wrapcoords="-78 0 -78 21522 21600 21522 21600 0 -78 0">
+            <v:imagedata r:id="rId28" o:title="A3_Histograma15_PoblacionTotal_BajoIngreso"/>
+            <w10:wrap type="tight"/>
+          </v:shape>
+        </w:pict>
+      </w:r>
+      <w:r>
+        <w:rPr>
+          <w:rFonts w:ascii="Arial" w:hAnsi="Arial" w:cs="Arial"/>
+          <w:sz w:val="24"/>
+        </w:rPr>
+        <w:t xml:space="preserve"> </w:t>
+      </w:r>
+      <w:r>
+        <w:rPr>
+          <w:rFonts w:ascii="Arial" w:hAnsi="Arial" w:cs="Arial"/>
+          <w:b/>
+          <w:sz w:val="24"/>
+        </w:rPr>
+        <w:t>Gráfico</w:t>
+      </w:r>
+      <w:r>
+        <w:rPr>
+          <w:rFonts w:ascii="Arial" w:hAnsi="Arial" w:cs="Arial"/>
+          <w:b/>
+          <w:sz w:val="24"/>
+        </w:rPr>
+        <w:t>s</w:t>
+      </w:r>
+      <w:r>
+        <w:rPr>
+          <w:rFonts w:ascii="Arial" w:hAnsi="Arial" w:cs="Arial"/>
+          <w:b/>
+          <w:sz w:val="24"/>
+        </w:rPr>
+        <w:t xml:space="preserve"> 9</w:t>
+      </w:r>
+      <w:r>
+        <w:rPr>
+          <w:rFonts w:ascii="Arial" w:hAnsi="Arial" w:cs="Arial"/>
+          <w:b/>
+          <w:sz w:val="24"/>
+        </w:rPr>
+        <w:t xml:space="preserve"> y 10</w:t>
+      </w:r>
+      <w:r>
+        <w:rPr>
+          <w:rFonts w:ascii="Arial" w:hAnsi="Arial" w:cs="Arial"/>
+          <w:b/>
+          <w:sz w:val="24"/>
+        </w:rPr>
+        <w:t>.</w:t>
+      </w:r>
+      <w:r>
+        <w:rPr>
+          <w:rFonts w:ascii="Arial" w:hAnsi="Arial" w:cs="Arial"/>
+          <w:sz w:val="24"/>
+        </w:rPr>
+        <w:t xml:space="preserve"> </w:t>
+      </w:r>
+      <w:r>
+        <w:rPr>
+          <w:rFonts w:ascii="Arial" w:hAnsi="Arial" w:cs="Arial"/>
+          <w:sz w:val="24"/>
+        </w:rPr>
+        <w:t>Población total para bajo</w:t>
+      </w:r>
+      <w:r>
+        <w:rPr>
+          <w:rFonts w:ascii="Arial" w:hAnsi="Arial" w:cs="Arial"/>
+          <w:sz w:val="24"/>
+        </w:rPr>
+        <w:t xml:space="preserve"> y alto</w:t>
+      </w:r>
+      <w:r>
+        <w:rPr>
+          <w:rFonts w:ascii="Arial" w:hAnsi="Arial" w:cs="Arial"/>
+          <w:sz w:val="24"/>
+        </w:rPr>
+        <w:t xml:space="preserve"> ingreso.</w:t>
+      </w:r>
+    </w:p>
+    <w:p>
+      <w:pPr>
+        <w:rPr>
+          <w:rFonts w:ascii="Arial" w:hAnsi="Arial" w:cs="Arial"/>
+          <w:sz w:val="24"/>
+        </w:rPr>
+      </w:pPr>
+      <w:r>
+        <w:rPr>
+          <w:noProof/>
+        </w:rPr>
+        <w:pict>
+          <v:shape id="_x0000_s1051" type="#_x0000_t75" style="position:absolute;margin-left:190.2pt;margin-top:4.05pt;width:210.75pt;height:210.75pt;z-index:-251624448;mso-position-horizontal-relative:text;mso-position-vertical-relative:text" wrapcoords="-45 0 -45 21555 21600 21555 21600 0 -45 0">
+            <v:imagedata r:id="rId29" o:title="A3_Histograma16_PoblacionTotal_AltoIngreso"/>
+            <w10:wrap type="tight"/>
+          </v:shape>
+        </w:pict>
+      </w:r>
+    </w:p>
+    <w:p>
+      <w:pPr>
+        <w:rPr>
+          <w:rFonts w:ascii="Arial" w:hAnsi="Arial" w:cs="Arial"/>
+          <w:sz w:val="24"/>
+        </w:rPr>
+      </w:pPr>
+    </w:p>
+    <w:p>
+      <w:pPr>
+        <w:rPr>
+          <w:rFonts w:ascii="Arial" w:hAnsi="Arial" w:cs="Arial"/>
+          <w:sz w:val="24"/>
+        </w:rPr>
+      </w:pPr>
+    </w:p>
+    <w:p>
+      <w:pPr>
+        <w:rPr>
+          <w:rFonts w:ascii="Arial" w:hAnsi="Arial" w:cs="Arial"/>
+          <w:sz w:val="24"/>
+        </w:rPr>
+      </w:pPr>
+    </w:p>
+    <w:p>
+      <w:pPr>
+        <w:rPr>
+          <w:rFonts w:ascii="Arial" w:hAnsi="Arial" w:cs="Arial"/>
+          <w:sz w:val="24"/>
+        </w:rPr>
+      </w:pPr>
+    </w:p>
+    <w:p>
+      <w:pPr>
+        <w:rPr>
+          <w:rFonts w:ascii="Arial" w:hAnsi="Arial" w:cs="Arial"/>
+          <w:sz w:val="24"/>
+        </w:rPr>
+      </w:pPr>
+    </w:p>
+    <w:p>
+      <w:pPr>
+        <w:rPr>
+          <w:rFonts w:ascii="Arial" w:hAnsi="Arial" w:cs="Arial"/>
+          <w:sz w:val="24"/>
+        </w:rPr>
+      </w:pPr>
+    </w:p>
+    <w:p>
+      <w:pPr>
+        <w:rPr>
+          <w:rFonts w:ascii="Arial" w:hAnsi="Arial" w:cs="Arial"/>
+          <w:sz w:val="24"/>
+        </w:rPr>
+      </w:pPr>
+    </w:p>
+    <w:p>
+      <w:pPr>
+        <w:rPr>
+          <w:rFonts w:ascii="Arial" w:hAnsi="Arial" w:cs="Arial"/>
+          <w:sz w:val="24"/>
+        </w:rPr>
+      </w:pPr>
+    </w:p>
+    <w:p>
+      <w:pPr>
+        <w:rPr>
+          <w:rFonts w:ascii="Arial" w:hAnsi="Arial" w:cs="Arial"/>
+          <w:sz w:val="24"/>
+        </w:rPr>
+      </w:pPr>
+      <w:r>
+        <w:rPr>
+          <w:rFonts w:ascii="Arial" w:hAnsi="Arial" w:cs="Arial"/>
+          <w:sz w:val="24"/>
+        </w:rPr>
+        <w:tab/>
+        <w:t xml:space="preserve">En la </w:t>
+      </w:r>
+      <w:r>
+        <w:rPr>
+          <w:rFonts w:ascii="Arial" w:hAnsi="Arial" w:cs="Arial"/>
+          <w:b/>
+          <w:sz w:val="24"/>
+        </w:rPr>
+        <w:t>tabla 3</w:t>
+      </w:r>
+      <w:r>
+        <w:rPr>
+          <w:rFonts w:ascii="Arial" w:hAnsi="Arial" w:cs="Arial"/>
+          <w:sz w:val="24"/>
+        </w:rPr>
+        <w:t xml:space="preserve"> se puede apreciar el estudio descriptivo de la población total de países con bajos y altos ingresos. Con respecto a los países</w:t>
+      </w:r>
+      <w:r>
+        <w:rPr>
+          <w:rFonts w:ascii="Arial" w:hAnsi="Arial" w:cs="Arial"/>
+          <w:sz w:val="24"/>
+        </w:rPr>
+        <w:t xml:space="preserve"> de bajo ingreso, se puede observar que la población total es mas pequeña en la mayor cantidad de países de esta categoría, sin embargo, en el </w:t>
+      </w:r>
+      <w:r>
+        <w:rPr>
+          <w:rFonts w:ascii="Arial" w:hAnsi="Arial" w:cs="Arial"/>
+          <w:b/>
+          <w:sz w:val="24"/>
+        </w:rPr>
+        <w:t>gráfico 9</w:t>
+      </w:r>
+      <w:r>
+        <w:rPr>
+          <w:rFonts w:ascii="Arial" w:hAnsi="Arial" w:cs="Arial"/>
+          <w:sz w:val="24"/>
+        </w:rPr>
+        <w:t xml:space="preserve"> se puede apreciar que existe una cantidad de países (entre 1 y 10) cuya población total se ubica entre 1000 millones y 1200 millones de personas. En el </w:t>
+      </w:r>
+      <w:r>
+        <w:rPr>
+          <w:rFonts w:ascii="Arial" w:hAnsi="Arial" w:cs="Arial"/>
+          <w:b/>
+          <w:sz w:val="24"/>
+        </w:rPr>
+        <w:t>gráfico 10</w:t>
+      </w:r>
+      <w:r>
+        <w:rPr>
+          <w:rFonts w:ascii="Arial" w:hAnsi="Arial" w:cs="Arial"/>
+          <w:sz w:val="24"/>
+        </w:rPr>
+        <w:t xml:space="preserve"> se observan a los países con alto ingreso y se puede apreciar claramente que ningún país de esta categoría posee una población total mayor a 400 millones y presentan el mismo comportamiento que las de bajo ingreso (Gran parte de sus países tienen una cantidad baja de población total)</w:t>
+      </w:r>
+    </w:p>
+    <w:p>
+      <w:pPr>
+        <w:rPr>
+          <w:rFonts w:ascii="Arial" w:hAnsi="Arial" w:cs="Arial"/>
+          <w:sz w:val="24"/>
+        </w:rPr>
+      </w:pPr>
+    </w:p>
+    <w:p>
+      <w:pPr>
+        <w:rPr>
+          <w:rFonts w:ascii="Arial" w:hAnsi="Arial" w:cs="Arial"/>
+          <w:sz w:val="24"/>
+        </w:rPr>
+      </w:pPr>
+      <w:r>
+        <w:rPr>
+          <w:noProof/>
+        </w:rPr>
+        <w:pict>
+          <v:shape id="_x0000_s1054" type="#_x0000_t75" style="position:absolute;margin-left:-65.55pt;margin-top:14.75pt;width:574.5pt;height:138.1pt;z-index:-251618304;mso-position-horizontal:absolute;mso-position-horizontal-relative:text;mso-position-vertical:absolute;mso-position-vertical-relative:text" wrapcoords="-34 0 -34 21463 21600 21463 21600 0 -34 0">
+            <v:imagedata r:id="rId30" o:title="A3_Tabla6_NacimientoAnual"/>
+            <w10:wrap type="tight"/>
+          </v:shape>
+        </w:pict>
+      </w:r>
+      <w:r>
+        <w:rPr>
+          <w:rFonts w:ascii="Arial" w:hAnsi="Arial" w:cs="Arial"/>
+          <w:b/>
+          <w:sz w:val="24"/>
+        </w:rPr>
+        <w:t xml:space="preserve">Tabla 4. </w:t>
+      </w:r>
+      <w:r>
+        <w:rPr>
+          <w:rFonts w:ascii="Arial" w:hAnsi="Arial" w:cs="Arial"/>
+          <w:sz w:val="24"/>
+        </w:rPr>
+        <w:t>Tabla de nacimiento anual para países con alto</w:t>
+      </w:r>
+      <w:r>
+        <w:rPr>
+          <w:rFonts w:ascii="Arial" w:hAnsi="Arial" w:cs="Arial"/>
+          <w:sz w:val="24"/>
+        </w:rPr>
+        <w:t xml:space="preserve"> y</w:t>
+      </w:r>
+      <w:r>
+        <w:rPr>
+          <w:rFonts w:ascii="Arial" w:hAnsi="Arial" w:cs="Arial"/>
+          <w:sz w:val="24"/>
+        </w:rPr>
+        <w:t xml:space="preserve"> bajo ingreso</w:t>
+      </w:r>
+    </w:p>
+    <w:p>
+      <w:pPr>
+        <w:rPr>
+          <w:rFonts w:ascii="Arial" w:hAnsi="Arial" w:cs="Arial"/>
+          <w:sz w:val="24"/>
+        </w:rPr>
+      </w:pPr>
+      <w:r>
+        <w:rPr>
+          <w:rFonts w:ascii="Arial" w:hAnsi="Arial" w:cs="Arial"/>
+          <w:b/>
+          <w:sz w:val="24"/>
+        </w:rPr>
+        <w:t>Gráficos 11 y 12.</w:t>
+      </w:r>
+      <w:r>
+        <w:rPr>
+          <w:rFonts w:ascii="Arial" w:hAnsi="Arial" w:cs="Arial"/>
+          <w:sz w:val="24"/>
+        </w:rPr>
+        <w:t xml:space="preserve"> Nacimiento anual para países con alto y bajo ingreso.</w:t>
+      </w:r>
+      <w:r>
+        <w:rPr>
+          <w:rFonts w:ascii="Arial" w:hAnsi="Arial" w:cs="Arial"/>
+          <w:sz w:val="24"/>
+        </w:rPr>
+        <w:pict>
+          <v:shape id="_x0000_i1113" type="#_x0000_t75" style="width:190.5pt;height:190.5pt">
+            <v:imagedata r:id="rId31" o:title="A3_Histograma17_NacimientoAnual_BajoIngreso"/>
+          </v:shape>
+        </w:pict>
+      </w:r>
+      <w:r>
+        <w:rPr>
+          <w:rFonts w:ascii="Arial" w:hAnsi="Arial" w:cs="Arial"/>
+          <w:sz w:val="24"/>
+        </w:rPr>
+        <w:pict>
+          <v:shape id="_x0000_i1114" type="#_x0000_t75" style="width:180pt;height:180pt">
+            <v:imagedata r:id="rId32" o:title="A3_Histograma18_NacimientoAnual_AltoIngreso"/>
+          </v:shape>
+        </w:pict>
+      </w:r>
+    </w:p>
+    <w:p>
+      <w:pPr>
+        <w:rPr>
+          <w:rFonts w:ascii="Arial" w:hAnsi="Arial" w:cs="Arial"/>
+          <w:sz w:val="24"/>
+        </w:rPr>
+      </w:pPr>
+      <w:r>
+        <w:rPr>
+          <w:rFonts w:ascii="Arial" w:hAnsi="Arial" w:cs="Arial"/>
+          <w:sz w:val="24"/>
+        </w:rPr>
+        <w:t xml:space="preserve">En la </w:t>
+      </w:r>
+      <w:r>
+        <w:rPr>
+          <w:rFonts w:ascii="Arial" w:hAnsi="Arial" w:cs="Arial"/>
+          <w:b/>
+          <w:sz w:val="24"/>
+        </w:rPr>
+        <w:t>tabla 4</w:t>
+      </w:r>
+      <w:r>
+        <w:rPr>
+          <w:rFonts w:ascii="Arial" w:hAnsi="Arial" w:cs="Arial"/>
+          <w:sz w:val="24"/>
+        </w:rPr>
+        <w:t xml:space="preserve"> se plantean los nacimientos anuales para los países de alto y bajo ingreso. Esta vez se observa que los mínimos en ambas categorías presentan valores muy cercanos y en los </w:t>
+      </w:r>
+      <w:r>
+        <w:rPr>
+          <w:rFonts w:ascii="Arial" w:hAnsi="Arial" w:cs="Arial"/>
+          <w:b/>
+          <w:sz w:val="24"/>
+        </w:rPr>
+        <w:t>gráficos 11 y 12</w:t>
+      </w:r>
+      <w:r>
+        <w:rPr>
+          <w:rFonts w:ascii="Arial" w:hAnsi="Arial" w:cs="Arial"/>
+          <w:sz w:val="24"/>
+        </w:rPr>
+        <w:t xml:space="preserve"> se puede ver que ambos grupos presentan un comportamiento similar pero con diferentes escalas. En cuanto a países de bajo ingreso, hay alrededor de 60 países en los que no se registran más de 5 millones de nacimientos al año pero hay entre 1 y 10 países que registran mas de 25 millones.  Los países con altos ingresos en el peor de los casos a penas registran un poco mas de 5 millones de nacimientos al </w:t>
+      </w:r>
+      <w:r>
+        <w:rPr>
+          <w:rFonts w:ascii="Arial" w:hAnsi="Arial" w:cs="Arial"/>
+          <w:sz w:val="24"/>
+        </w:rPr>
+        <w:t>año,</w:t>
+      </w:r>
+      <w:r>
+        <w:rPr>
+          <w:rFonts w:ascii="Arial" w:hAnsi="Arial" w:cs="Arial"/>
+          <w:sz w:val="24"/>
+        </w:rPr>
+        <w:t xml:space="preserve"> pero hay entre 20 y 30 países que no registran ni la mitad de dicha cantidad.</w:t>
+      </w:r>
+    </w:p>
+    <w:p>
+      <w:pPr>
+        <w:rPr>
+          <w:rFonts w:ascii="Arial" w:hAnsi="Arial" w:cs="Arial"/>
+          <w:sz w:val="24"/>
+        </w:rPr>
+      </w:pPr>
+    </w:p>
+    <w:p>
+      <w:pPr>
+        <w:jc w:val="center"/>
+        <w:rPr>
+          <w:rFonts w:ascii="Arial" w:hAnsi="Arial" w:cs="Arial"/>
+          <w:b/>
+          <w:sz w:val="24"/>
+          <w:u w:val="single"/>
+        </w:rPr>
+      </w:pPr>
+    </w:p>
+    <w:p>
+      <w:pPr>
+        <w:jc w:val="center"/>
+        <w:rPr>
+          <w:rFonts w:ascii="Arial" w:hAnsi="Arial" w:cs="Arial"/>
+          <w:b/>
+          <w:sz w:val="24"/>
+          <w:u w:val="single"/>
+        </w:rPr>
+      </w:pPr>
+    </w:p>
+    <w:p>
+      <w:pPr>
+        <w:jc w:val="center"/>
+        <w:rPr>
+          <w:rFonts w:ascii="Arial" w:hAnsi="Arial" w:cs="Arial"/>
+          <w:b/>
+          <w:sz w:val="24"/>
+          <w:u w:val="single"/>
+        </w:rPr>
+      </w:pPr>
+    </w:p>
+    <w:p>
+      <w:pPr>
+        <w:jc w:val="center"/>
+        <w:rPr>
+          <w:rFonts w:ascii="Arial" w:hAnsi="Arial" w:cs="Arial"/>
+          <w:b/>
+          <w:sz w:val="24"/>
+          <w:u w:val="single"/>
+        </w:rPr>
+      </w:pPr>
+    </w:p>
+    <w:p>
+      <w:pPr>
+        <w:jc w:val="center"/>
+        <w:rPr>
+          <w:rFonts w:ascii="Arial" w:hAnsi="Arial" w:cs="Arial"/>
+          <w:b/>
+          <w:sz w:val="24"/>
+          <w:u w:val="single"/>
+        </w:rPr>
+      </w:pPr>
+      <w:r>
+        <w:rPr>
+          <w:rFonts w:ascii="Arial" w:hAnsi="Arial" w:cs="Arial"/>
+          <w:b/>
+          <w:sz w:val="24"/>
+          <w:u w:val="single"/>
+        </w:rPr>
+        <w:lastRenderedPageBreak/>
+        <w:t>Intervalos de confianza</w:t>
+      </w:r>
+    </w:p>
+    <w:p>
+      <w:pPr>
+        <w:rPr>
+          <w:rFonts w:ascii="Arial" w:hAnsi="Arial" w:cs="Arial"/>
+          <w:sz w:val="24"/>
+        </w:rPr>
+      </w:pPr>
+      <w:r>
+        <w:rPr>
+          <w:noProof/>
+        </w:rPr>
+        <w:pict>
+          <v:shape id="_x0000_s1057" type="#_x0000_t75" style="position:absolute;margin-left:-52.35pt;margin-top:19.45pt;width:546pt;height:112.5pt;z-index:-251616256;mso-position-horizontal-relative:text;mso-position-vertical-relative:text" wrapcoords="-30 0 -30 21456 21600 21456 21600 0 -30 0">
+            <v:imagedata r:id="rId33" o:title="A4_Tabla2_IntervaloConfianza_INB"/>
+            <w10:wrap type="tight"/>
+          </v:shape>
+        </w:pict>
+      </w:r>
+      <w:r>
+        <w:rPr>
+          <w:rFonts w:ascii="Arial" w:hAnsi="Arial" w:cs="Arial"/>
+          <w:b/>
+          <w:sz w:val="24"/>
+        </w:rPr>
+        <w:t>Tabla 5.</w:t>
+      </w:r>
+      <w:r>
+        <w:rPr>
+          <w:rFonts w:ascii="Arial" w:hAnsi="Arial" w:cs="Arial"/>
+          <w:sz w:val="24"/>
+        </w:rPr>
+        <w:t xml:space="preserve"> Intervalo de confianza para media de INB per cápita.</w:t>
+      </w:r>
+    </w:p>
+    <w:p>
+      <w:pPr>
+        <w:rPr>
+          <w:rFonts w:ascii="Arial" w:hAnsi="Arial" w:cs="Arial"/>
+          <w:sz w:val="24"/>
+        </w:rPr>
+      </w:pPr>
+      <w:r>
+        <w:rPr>
+          <w:rFonts w:ascii="Arial" w:hAnsi="Arial" w:cs="Arial"/>
+          <w:sz w:val="24"/>
+        </w:rPr>
+        <w:t>Se realizó un intervalo de confianza del 95% para la media del Ingreso Nacional Bruto en países de bajo ingreso y otro intervalo de confianza, igualmente del 95%, para la media del INB en países de alto ingreso. Los resultados obtenidos fueron los siguientes:</w:t>
+      </w:r>
+    </w:p>
+    <w:p>
+      <w:pPr>
+        <w:rPr>
+          <w:rFonts w:ascii="Arial" w:hAnsi="Arial" w:cs="Arial"/>
+          <w:sz w:val="24"/>
+        </w:rPr>
+      </w:pPr>
+    </w:p>
+    <w:p>
+      <w:pPr>
+        <w:rPr>
+          <w:rFonts w:ascii="Arial" w:hAnsi="Arial" w:cs="Arial"/>
+          <w:b/>
+          <w:sz w:val="24"/>
+        </w:rPr>
+      </w:pPr>
+      <w:r>
+        <w:rPr>
+          <w:rFonts w:ascii="Arial" w:hAnsi="Arial" w:cs="Arial"/>
+          <w:b/>
+          <w:sz w:val="24"/>
+        </w:rPr>
+        <w:t>Países de bajo ingreso</w:t>
+      </w:r>
+    </w:p>
+    <w:p>
+      <w:pPr>
+        <w:rPr>
+          <w:rFonts w:ascii="Arial" w:hAnsi="Arial" w:cs="Arial"/>
+          <w:sz w:val="24"/>
+        </w:rPr>
+      </w:pPr>
+      <w:r>
+        <w:rPr>
+          <w:rFonts w:ascii="Arial" w:hAnsi="Arial" w:cs="Arial"/>
+          <w:sz w:val="24"/>
+        </w:rPr>
+        <w:tab/>
+        <w:t>En esta categoría clasifican aquellos países cuyo Ingreso Nacional Bruto está por debajo de 1035 dólares anuales. De los datos suministrados por UNICEF 65 de los 162 países estudiados clasifican dentro de esta categoría. El estudio estadístico de dichos países determinó que la media muestral para el INB era de 448.62$ anuales con una desviación estándar muestral de 251.74$ en países de bajo ingreso. Con estos datos, y dado que el tamaño de la muestra era 65, se determinó el intervalo de confianza del 95% con una distribución normal de la media. Se obtuvo</w:t>
+      </w:r>
+      <w:r>
+        <w:rPr>
+          <w:rFonts w:ascii="Arial" w:hAnsi="Arial" w:cs="Arial"/>
+          <w:sz w:val="24"/>
+        </w:rPr>
+        <w:t xml:space="preserve"> el intervalo [387.42, 509.81].</w:t>
+      </w:r>
+    </w:p>
+    <w:p>
+      <w:pPr>
+        <w:rPr>
+          <w:rFonts w:ascii="Arial" w:hAnsi="Arial" w:cs="Arial"/>
+          <w:b/>
+          <w:sz w:val="24"/>
+        </w:rPr>
+      </w:pPr>
+      <w:r>
+        <w:rPr>
+          <w:rFonts w:ascii="Arial" w:hAnsi="Arial" w:cs="Arial"/>
+          <w:b/>
+          <w:sz w:val="24"/>
+        </w:rPr>
+        <w:t>Países de alto ingreso</w:t>
+      </w:r>
+    </w:p>
+    <w:p>
+      <w:pPr>
+        <w:rPr>
+          <w:rFonts w:ascii="Arial" w:hAnsi="Arial" w:cs="Arial"/>
+          <w:sz w:val="24"/>
+        </w:rPr>
+      </w:pPr>
+      <w:r>
+        <w:rPr>
+          <w:rFonts w:ascii="Arial" w:hAnsi="Arial" w:cs="Arial"/>
+          <w:sz w:val="24"/>
+        </w:rPr>
+        <w:tab/>
+        <w:t xml:space="preserve">En esta categoría clasifican aquellos países cuyo INB está por encima de 12616$ anuales. De los datos suministrados por UNICEF 28 de los 162 países estudiados se encuentran dentro de esta categoría y se determinó que la media muestral para el INB era de 26010$ anuales con desviación estándar muestral de 8403.72$. Debido a que el tamaño de la muestra era menor a 30 se utilizó la distribución t de Student para determinar el intervalo de confianza. </w:t>
+      </w:r>
+      <w:r>
+        <w:rPr>
+          <w:rFonts w:ascii="Arial" w:hAnsi="Arial" w:cs="Arial"/>
+          <w:sz w:val="24"/>
+        </w:rPr>
+        <w:t>Se obtuvo [22751.38, 29268.62].</w:t>
+      </w:r>
+    </w:p>
+    <w:p>
+      <w:pPr>
+        <w:rPr>
+          <w:rFonts w:ascii="Arial" w:hAnsi="Arial" w:cs="Arial"/>
+          <w:sz w:val="24"/>
+        </w:rPr>
+      </w:pPr>
+      <w:r>
+        <w:rPr>
+          <w:rFonts w:ascii="Arial" w:hAnsi="Arial" w:cs="Arial"/>
+          <w:sz w:val="24"/>
+        </w:rPr>
+        <w:tab/>
+        <w:t>Se observó que casi la mitad de los países clasifican como bajo ingreso y sólo 28, menos de 1/5 del total, poseen alto ingreso. Más Aún, el pequeño grupo de países de alto ingreso posee un INB mucho mayor al de los países de bajo ingreso, aproximadamente 50 veces mayor, siendo esto muestra de la desequilibrada repartición de la riqueza a nivel mundial. Se puede concluir que la mayor parte de la población posee bajos ingresos y sólo es en un pequeño grupo de países en donde se encuentra la mayor concentración de riqueza.</w:t>
+      </w:r>
+    </w:p>
+    <w:p>
+      <w:pPr>
+        <w:rPr>
+          <w:rFonts w:ascii="Arial" w:hAnsi="Arial" w:cs="Arial"/>
+          <w:sz w:val="24"/>
+        </w:rPr>
+      </w:pPr>
+      <w:r>
+        <w:rPr>
+          <w:noProof/>
+        </w:rPr>
+        <w:lastRenderedPageBreak/>
+        <w:pict>
+          <v:shape id="_x0000_s1058" type="#_x0000_t75" style="position:absolute;margin-left:-49.8pt;margin-top:38.1pt;width:547.5pt;height:99.55pt;z-index:-251614208;mso-position-horizontal:absolute;mso-position-horizontal-relative:text;mso-position-vertical:absolute;mso-position-vertical-relative:text" wrapcoords="-37 0 -37 21392 21600 21392 21600 0 -37 0">
+            <v:imagedata r:id="rId34" o:title="A5_Tabla3_IntervaloConfianza_Proporcion"/>
+            <w10:wrap type="tight"/>
+          </v:shape>
+        </w:pict>
+      </w:r>
+      <w:r>
+        <w:rPr>
+          <w:rFonts w:ascii="Arial" w:hAnsi="Arial" w:cs="Arial"/>
+          <w:b/>
+          <w:sz w:val="24"/>
+        </w:rPr>
+        <w:t>Tabla 6.</w:t>
+      </w:r>
+      <w:r>
+        <w:rPr>
+          <w:rFonts w:ascii="Arial" w:hAnsi="Arial" w:cs="Arial"/>
+          <w:sz w:val="24"/>
+        </w:rPr>
+        <w:t xml:space="preserve"> </w:t>
+      </w:r>
+      <w:r>
+        <w:rPr>
+          <w:rFonts w:ascii="Arial" w:hAnsi="Arial" w:cs="Arial"/>
+          <w:sz w:val="24"/>
+        </w:rPr>
+        <w:t>I</w:t>
+      </w:r>
+      <w:r>
+        <w:rPr>
+          <w:rFonts w:ascii="Arial" w:hAnsi="Arial" w:cs="Arial"/>
+          <w:sz w:val="24"/>
+        </w:rPr>
+        <w:t>ntervalo de confianza para proporción</w:t>
+      </w:r>
+      <w:r>
+        <w:rPr>
+          <w:rFonts w:ascii="Arial" w:hAnsi="Arial" w:cs="Arial"/>
+          <w:sz w:val="24"/>
+        </w:rPr>
+        <w:t xml:space="preserve"> </w:t>
+      </w:r>
+      <w:r>
+        <w:rPr>
+          <w:rFonts w:ascii="Arial" w:hAnsi="Arial" w:cs="Arial"/>
+          <w:sz w:val="24"/>
+        </w:rPr>
+        <w:t>entre países con bajo y alto ingreso.</w:t>
+      </w:r>
+    </w:p>
+    <w:p>
+      <w:pPr>
+        <w:rPr>
+          <w:rFonts w:ascii="Arial" w:hAnsi="Arial" w:cs="Arial"/>
+          <w:sz w:val="24"/>
+        </w:rPr>
+      </w:pPr>
+      <w:r>
+        <w:rPr>
+          <w:rFonts w:ascii="Arial" w:hAnsi="Arial" w:cs="Arial"/>
+          <w:sz w:val="24"/>
+        </w:rPr>
+        <w:t>Se determinó un intervalo de confianza del 95% para la proporción de países con bajo ingreso en relación a la cantidad total de países y otro intervalo de confianza, igualmente del 95%, para la proporción de países con alto ingreso. Se obtuvieron los siguientes resultados:</w:t>
+      </w:r>
+    </w:p>
+    <w:p>
+      <w:pPr>
+        <w:rPr>
+          <w:rFonts w:ascii="Arial" w:hAnsi="Arial" w:cs="Arial"/>
+          <w:sz w:val="24"/>
+        </w:rPr>
+      </w:pPr>
+    </w:p>
+    <w:p>
+      <w:pPr>
+        <w:rPr>
+          <w:rFonts w:ascii="Arial" w:hAnsi="Arial" w:cs="Arial"/>
+          <w:b/>
+          <w:sz w:val="24"/>
+        </w:rPr>
+      </w:pPr>
+      <w:r>
+        <w:rPr>
+          <w:rFonts w:ascii="Arial" w:hAnsi="Arial" w:cs="Arial"/>
+          <w:b/>
+          <w:sz w:val="24"/>
+        </w:rPr>
+        <w:t>Países de bajo ingreso</w:t>
+      </w:r>
+      <w:r>
+        <w:rPr>
+          <w:rFonts w:ascii="Arial" w:hAnsi="Arial" w:cs="Arial"/>
+          <w:sz w:val="24"/>
+        </w:rPr>
+        <w:tab/>
+      </w:r>
+    </w:p>
+    <w:p>
+      <w:pPr>
+        <w:rPr>
+          <w:rFonts w:ascii="Arial" w:hAnsi="Arial" w:cs="Arial"/>
+          <w:sz w:val="24"/>
+        </w:rPr>
+      </w:pPr>
+      <w:r>
+        <w:rPr>
+          <w:rFonts w:ascii="Arial" w:hAnsi="Arial" w:cs="Arial"/>
+          <w:sz w:val="24"/>
+        </w:rPr>
+        <w:tab/>
+        <w:t>De los datos suministrados por UNICEF 65 de los 162 países estudiados poseen ingreso anual menor a 1035$. El estudio estadístico de los datos determinó que la proporción muestral de países con bajo ingreso es 0.401. En base a la información obtenida de la muestra se obtuvo el intervalo de confianza del 95% [0.33,</w:t>
+      </w:r>
+      <w:r>
+        <w:rPr>
+          <w:rFonts w:ascii="Arial" w:hAnsi="Arial" w:cs="Arial"/>
+          <w:sz w:val="24"/>
+        </w:rPr>
+        <w:t xml:space="preserve"> 0.48] para la proporción real.</w:t>
+      </w:r>
+      <w:r>
+        <w:rPr>
+          <w:rFonts w:ascii="Arial" w:hAnsi="Arial" w:cs="Arial"/>
+          <w:sz w:val="24"/>
+        </w:rPr>
+        <w:tab/>
+      </w:r>
+      <w:r>
+        <w:rPr>
+          <w:rFonts w:ascii="Arial" w:hAnsi="Arial" w:cs="Arial"/>
+          <w:sz w:val="24"/>
+        </w:rPr>
+        <w:tab/>
+      </w:r>
+    </w:p>
+    <w:p>
+      <w:pPr>
+        <w:rPr>
+          <w:rFonts w:ascii="Arial" w:hAnsi="Arial" w:cs="Arial"/>
+          <w:b/>
+          <w:sz w:val="24"/>
+        </w:rPr>
+      </w:pPr>
+      <w:r>
+        <w:rPr>
+          <w:rFonts w:ascii="Arial" w:hAnsi="Arial" w:cs="Arial"/>
+          <w:b/>
+          <w:sz w:val="24"/>
+        </w:rPr>
+        <w:t>Países de alto ingr</w:t>
+      </w:r>
+      <w:r>
+        <w:rPr>
+          <w:rFonts w:ascii="Arial" w:hAnsi="Arial" w:cs="Arial"/>
+          <w:b/>
+          <w:sz w:val="24"/>
+        </w:rPr>
+        <w:t>eso</w:t>
+      </w:r>
+    </w:p>
+    <w:p>
+      <w:pPr>
+        <w:rPr>
+          <w:rFonts w:ascii="Arial" w:hAnsi="Arial" w:cs="Arial"/>
+          <w:sz w:val="24"/>
+        </w:rPr>
+      </w:pPr>
+      <w:r>
+        <w:rPr>
+          <w:rFonts w:ascii="Arial" w:hAnsi="Arial" w:cs="Arial"/>
+          <w:sz w:val="24"/>
+        </w:rPr>
+        <w:tab/>
+        <w:t>A partir de los datos suministrados por UNICEF 28 de los 162 países estudiados poseen ingreso anual mayor a 12616$ y se determinó que la proporción muestral de países con alto ingreso es 0.173 del total de países. En base a la información obtenida de la muestra se obtuvo el intervalo de confianza del 95% [0.11, 0.23] para la proporción r</w:t>
+      </w:r>
+      <w:r>
+        <w:rPr>
+          <w:rFonts w:ascii="Arial" w:hAnsi="Arial" w:cs="Arial"/>
+          <w:sz w:val="24"/>
+        </w:rPr>
+        <w:t>eal de países con alto ingreso.</w:t>
+      </w:r>
+    </w:p>
+    <w:p>
+      <w:pPr>
+        <w:rPr>
+          <w:rFonts w:ascii="Arial" w:hAnsi="Arial" w:cs="Arial"/>
+          <w:sz w:val="24"/>
+        </w:rPr>
+      </w:pPr>
+      <w:r>
+        <w:rPr>
+          <w:rFonts w:ascii="Arial" w:hAnsi="Arial" w:cs="Arial"/>
+          <w:sz w:val="24"/>
+        </w:rPr>
+        <w:tab/>
+        <w:t>Se observó que, con 95% de confianza, entre 10% y 20% de los países clasifican como alto ingreso y entre 30% y casi 50% de los países clasifican como bajo ingreso. P</w:t>
+      </w:r>
+      <w:r>
+        <w:rPr>
+          <w:rFonts w:ascii="Arial" w:hAnsi="Arial" w:cs="Arial"/>
+          <w:sz w:val="24"/>
+        </w:rPr>
+        <w:t xml:space="preserve">or lo tanto, gran parte de los </w:t>
+      </w:r>
       <w:bookmarkStart w:id="0" w:name="_GoBack"/>
       <w:bookmarkEnd w:id="0"/>
+      <w:r>
+        <w:rPr>
+          <w:rFonts w:ascii="Arial" w:hAnsi="Arial" w:cs="Arial"/>
+          <w:sz w:val="24"/>
+        </w:rPr>
+        <w:t>países poseen bajo ingreso y sólo una pequeña parte posee alto ingreso. Más aún, la cantidad de países con bajo ingreso es aproximadamente el doble de la cantidad de países con alto ingreso. Se puede concluir que existe una marcada diferencia de ingresos a nivel mundial definida por un pequeño grupo de países recibiendo grandes ingresos y una gran parte de países recibiendo bajos ingresos.</w:t>
+      </w:r>
     </w:p>
     <w:p>
       <w:pPr>
@@ -2811,155 +3245,17 @@
         <w:rPr>
           <w:rFonts w:ascii="Arial" w:hAnsi="Arial" w:cs="Arial"/>
           <w:sz w:val="24"/>
-        </w:rPr>
-        <w:t xml:space="preserve">Dennis D. </w:t>
-      </w:r>
-      <w:proofErr w:type="spellStart"/>
-      <w:r>
-        <w:rPr>
-          <w:rFonts w:ascii="Arial" w:hAnsi="Arial" w:cs="Arial"/>
-          <w:sz w:val="24"/>
-        </w:rPr>
-        <w:t>Wackerly</w:t>
-      </w:r>
-      <w:proofErr w:type="spellEnd"/>
-      <w:r>
-        <w:rPr>
-          <w:rFonts w:ascii="Arial" w:hAnsi="Arial" w:cs="Arial"/>
-          <w:sz w:val="24"/>
-        </w:rPr>
-        <w:t xml:space="preserve">, William </w:t>
-      </w:r>
-      <w:proofErr w:type="spellStart"/>
-      <w:r>
-        <w:rPr>
-          <w:rFonts w:ascii="Arial" w:hAnsi="Arial" w:cs="Arial"/>
-          <w:sz w:val="24"/>
-        </w:rPr>
-        <w:t>Mendenhall</w:t>
-      </w:r>
-      <w:proofErr w:type="spellEnd"/>
-      <w:r>
-        <w:rPr>
-          <w:rFonts w:ascii="Arial" w:hAnsi="Arial" w:cs="Arial"/>
-          <w:sz w:val="24"/>
-        </w:rPr>
-        <w:t xml:space="preserve">, Richard L. </w:t>
-      </w:r>
-      <w:proofErr w:type="spellStart"/>
-      <w:r>
-        <w:rPr>
-          <w:rFonts w:ascii="Arial" w:hAnsi="Arial" w:cs="Arial"/>
-          <w:sz w:val="24"/>
-        </w:rPr>
-        <w:t>Scheaffer</w:t>
-      </w:r>
-      <w:proofErr w:type="spellEnd"/>
-      <w:r>
-        <w:rPr>
-          <w:rFonts w:ascii="Arial" w:hAnsi="Arial" w:cs="Arial"/>
-          <w:sz w:val="24"/>
-        </w:rPr>
-        <w:t xml:space="preserve"> - </w:t>
-      </w:r>
-      <w:proofErr w:type="spellStart"/>
-      <w:r>
-        <w:rPr>
-          <w:rFonts w:ascii="Arial" w:hAnsi="Arial" w:cs="Arial"/>
-          <w:sz w:val="24"/>
-        </w:rPr>
-        <w:t>Mathematical</w:t>
-      </w:r>
-      <w:proofErr w:type="spellEnd"/>
-      <w:r>
-        <w:rPr>
-          <w:rFonts w:ascii="Arial" w:hAnsi="Arial" w:cs="Arial"/>
-          <w:sz w:val="24"/>
-        </w:rPr>
-        <w:t xml:space="preserve"> </w:t>
-      </w:r>
-      <w:proofErr w:type="spellStart"/>
-      <w:r>
-        <w:rPr>
-          <w:rFonts w:ascii="Arial" w:hAnsi="Arial" w:cs="Arial"/>
-          <w:sz w:val="24"/>
-        </w:rPr>
-        <w:t>statistics</w:t>
-      </w:r>
-      <w:proofErr w:type="spellEnd"/>
-      <w:r>
-        <w:rPr>
-          <w:rFonts w:ascii="Arial" w:hAnsi="Arial" w:cs="Arial"/>
-          <w:sz w:val="24"/>
-        </w:rPr>
-        <w:t xml:space="preserve"> </w:t>
-      </w:r>
-      <w:proofErr w:type="spellStart"/>
-      <w:r>
-        <w:rPr>
-          <w:rFonts w:ascii="Arial" w:hAnsi="Arial" w:cs="Arial"/>
-          <w:sz w:val="24"/>
-        </w:rPr>
-        <w:t>with</w:t>
-      </w:r>
-      <w:proofErr w:type="spellEnd"/>
-      <w:r>
-        <w:rPr>
-          <w:rFonts w:ascii="Arial" w:hAnsi="Arial" w:cs="Arial"/>
-          <w:sz w:val="24"/>
-        </w:rPr>
-        <w:t xml:space="preserve"> </w:t>
-      </w:r>
-      <w:proofErr w:type="spellStart"/>
-      <w:r>
-        <w:rPr>
-          <w:rFonts w:ascii="Arial" w:hAnsi="Arial" w:cs="Arial"/>
-          <w:sz w:val="24"/>
-        </w:rPr>
-        <w:t>applications</w:t>
-      </w:r>
-      <w:proofErr w:type="spellEnd"/>
-      <w:r>
-        <w:rPr>
-          <w:rFonts w:ascii="Arial" w:hAnsi="Arial" w:cs="Arial"/>
-          <w:sz w:val="24"/>
-        </w:rPr>
-        <w:t xml:space="preserve"> - </w:t>
-      </w:r>
-      <w:proofErr w:type="spellStart"/>
-      <w:r>
-        <w:rPr>
-          <w:rFonts w:ascii="Arial" w:hAnsi="Arial" w:cs="Arial"/>
-          <w:sz w:val="24"/>
-        </w:rPr>
-        <w:t>Thom</w:t>
-      </w:r>
-      <w:proofErr w:type="spellEnd"/>
-      <w:r>
-        <w:rPr>
-          <w:rFonts w:ascii="Arial" w:hAnsi="Arial" w:cs="Arial"/>
-          <w:sz w:val="24"/>
           <w:lang w:val="en-US"/>
         </w:rPr>
-        <w:t xml:space="preserve">son </w:t>
-      </w:r>
-      <w:proofErr w:type="spellStart"/>
+        <w:t>Dennis D. Wackerly, William Mendenhall, Richard L. Scheaffer - Mathematical statistics with applications - Thom</w:t>
+      </w:r>
       <w:r>
         <w:rPr>
           <w:rFonts w:ascii="Arial" w:hAnsi="Arial" w:cs="Arial"/>
           <w:sz w:val="24"/>
           <w:lang w:val="en-US"/>
         </w:rPr>
-        <w:t>Brooks_Cole</w:t>
-      </w:r>
-      <w:proofErr w:type="spellEnd"/>
-      <w:r>
-        <w:rPr>
-          <w:rFonts w:ascii="Arial" w:hAnsi="Arial" w:cs="Arial"/>
-          <w:sz w:val="24"/>
-          <w:lang w:val="en-US"/>
-        </w:rPr>
-        <w:t xml:space="preserve"> (2008)</w:t>
+        <w:t>son Brooks_Cole (2008)</w:t>
       </w:r>
     </w:p>
     <w:p>
@@ -2983,7 +3279,7 @@
         </w:rPr>
         <w:t xml:space="preserve">RStudio – Open source and enterprise-ready professional software for R. </w:t>
       </w:r>
-      <w:hyperlink r:id="rId27" w:history="1">
+      <w:hyperlink r:id="rId35" w:history="1">
         <w:r>
           <w:rPr>
             <w:rStyle w:val="Hipervnculo"/>
@@ -3016,7 +3312,7 @@
         </w:rPr>
         <w:t xml:space="preserve">R: The R Project for Statistical Computing. </w:t>
       </w:r>
-      <w:hyperlink r:id="rId28" w:history="1">
+      <w:hyperlink r:id="rId36" w:history="1">
         <w:r>
           <w:rPr>
             <w:rStyle w:val="Hipervnculo"/>
@@ -3041,7 +3337,7 @@
           <w:lang w:val="en-US"/>
         </w:rPr>
       </w:pPr>
-      <w:hyperlink r:id="rId29" w:history="1">
+      <w:hyperlink r:id="rId37" w:history="1">
         <w:r>
           <w:rPr>
             <w:rStyle w:val="Hipervnculo"/>
@@ -3093,6 +3389,56 @@
     </w:sectPr>
   </w:body>
 </w:document>
+</file>
+
+<file path=word/endnotes.xml><?xml version="1.0" encoding="utf-8"?>
+<w:endnotes xmlns:wpc="http://schemas.microsoft.com/office/word/2010/wordprocessingCanvas" xmlns:cx="http://schemas.microsoft.com/office/drawing/2014/chartex" xmlns:mc="http://schemas.openxmlformats.org/markup-compatibility/2006" xmlns:o="urn:schemas-microsoft-com:office:office" xmlns:r="http://schemas.openxmlformats.org/officeDocument/2006/relationships" xmlns:m="http://schemas.openxmlformats.org/officeDocument/2006/math" xmlns:v="urn:schemas-microsoft-com:vml" xmlns:wp14="http://schemas.microsoft.com/office/word/2010/wordprocessingDrawing" xmlns:wp="http://schemas.openxmlformats.org/drawingml/2006/wordprocessingDrawing" xmlns:w10="urn:schemas-microsoft-com:office:word" xmlns:w="http://schemas.openxmlformats.org/wordprocessingml/2006/main" xmlns:w14="http://schemas.microsoft.com/office/word/2010/wordml" xmlns:w15="http://schemas.microsoft.com/office/word/2012/wordml" xmlns:w16se="http://schemas.microsoft.com/office/word/2015/wordml/symex" xmlns:wpg="http://schemas.microsoft.com/office/word/2010/wordprocessingGroup" xmlns:wpi="http://schemas.microsoft.com/office/word/2010/wordprocessingInk" xmlns:wne="http://schemas.microsoft.com/office/word/2006/wordml" xmlns:wps="http://schemas.microsoft.com/office/word/2010/wordprocessingShape" mc:Ignorable="w14 w15 w16se wp14">
+  <w:endnote w:type="separator" w:id="-1">
+    <w:p>
+      <w:pPr>
+        <w:spacing w:after="0" w:line="240" w:lineRule="auto"/>
+      </w:pPr>
+      <w:r>
+        <w:separator/>
+      </w:r>
+    </w:p>
+  </w:endnote>
+  <w:endnote w:type="continuationSeparator" w:id="0">
+    <w:p>
+      <w:pPr>
+        <w:spacing w:after="0" w:line="240" w:lineRule="auto"/>
+      </w:pPr>
+      <w:r>
+        <w:continuationSeparator/>
+      </w:r>
+    </w:p>
+  </w:endnote>
+</w:endnotes>
+</file>
+
+<file path=word/footnotes.xml><?xml version="1.0" encoding="utf-8"?>
+<w:footnotes xmlns:wpc="http://schemas.microsoft.com/office/word/2010/wordprocessingCanvas" xmlns:cx="http://schemas.microsoft.com/office/drawing/2014/chartex" xmlns:mc="http://schemas.openxmlformats.org/markup-compatibility/2006" xmlns:o="urn:schemas-microsoft-com:office:office" xmlns:r="http://schemas.openxmlformats.org/officeDocument/2006/relationships" xmlns:m="http://schemas.openxmlformats.org/officeDocument/2006/math" xmlns:v="urn:schemas-microsoft-com:vml" xmlns:wp14="http://schemas.microsoft.com/office/word/2010/wordprocessingDrawing" xmlns:wp="http://schemas.openxmlformats.org/drawingml/2006/wordprocessingDrawing" xmlns:w10="urn:schemas-microsoft-com:office:word" xmlns:w="http://schemas.openxmlformats.org/wordprocessingml/2006/main" xmlns:w14="http://schemas.microsoft.com/office/word/2010/wordml" xmlns:w15="http://schemas.microsoft.com/office/word/2012/wordml" xmlns:w16se="http://schemas.microsoft.com/office/word/2015/wordml/symex" xmlns:wpg="http://schemas.microsoft.com/office/word/2010/wordprocessingGroup" xmlns:wpi="http://schemas.microsoft.com/office/word/2010/wordprocessingInk" xmlns:wne="http://schemas.microsoft.com/office/word/2006/wordml" xmlns:wps="http://schemas.microsoft.com/office/word/2010/wordprocessingShape" mc:Ignorable="w14 w15 w16se wp14">
+  <w:footnote w:type="separator" w:id="-1">
+    <w:p>
+      <w:pPr>
+        <w:spacing w:after="0" w:line="240" w:lineRule="auto"/>
+      </w:pPr>
+      <w:r>
+        <w:separator/>
+      </w:r>
+    </w:p>
+  </w:footnote>
+  <w:footnote w:type="continuationSeparator" w:id="0">
+    <w:p>
+      <w:pPr>
+        <w:spacing w:after="0" w:line="240" w:lineRule="auto"/>
+      </w:pPr>
+      <w:r>
+        <w:continuationSeparator/>
+      </w:r>
+    </w:p>
+  </w:footnote>
+</w:footnotes>
 </file>
 
 <file path=word/numbering.xml><?xml version="1.0" encoding="utf-8"?>
@@ -3659,6 +4005,50 @@
       <w:u w:val="single"/>
     </w:rPr>
   </w:style>
+  <w:style w:type="paragraph" w:styleId="Encabezado">
+    <w:name w:val="header"/>
+    <w:basedOn w:val="Normal"/>
+    <w:link w:val="EncabezadoCar"/>
+    <w:uiPriority w:val="99"/>
+    <w:unhideWhenUsed/>
+    <w:rsid w:val="00DD7C33"/>
+    <w:pPr>
+      <w:tabs>
+        <w:tab w:val="center" w:pos="4419"/>
+        <w:tab w:val="right" w:pos="8838"/>
+      </w:tabs>
+      <w:spacing w:after="0" w:line="240" w:lineRule="auto"/>
+    </w:pPr>
+  </w:style>
+  <w:style w:type="character" w:customStyle="1" w:styleId="EncabezadoCar">
+    <w:name w:val="Encabezado Car"/>
+    <w:basedOn w:val="Fuentedeprrafopredeter"/>
+    <w:link w:val="Encabezado"/>
+    <w:uiPriority w:val="99"/>
+    <w:rsid w:val="00DD7C33"/>
+  </w:style>
+  <w:style w:type="paragraph" w:styleId="Piedepgina">
+    <w:name w:val="footer"/>
+    <w:basedOn w:val="Normal"/>
+    <w:link w:val="PiedepginaCar"/>
+    <w:uiPriority w:val="99"/>
+    <w:unhideWhenUsed/>
+    <w:rsid w:val="00DD7C33"/>
+    <w:pPr>
+      <w:tabs>
+        <w:tab w:val="center" w:pos="4419"/>
+        <w:tab w:val="right" w:pos="8838"/>
+      </w:tabs>
+      <w:spacing w:after="0" w:line="240" w:lineRule="auto"/>
+    </w:pPr>
+  </w:style>
+  <w:style w:type="character" w:customStyle="1" w:styleId="PiedepginaCar">
+    <w:name w:val="Pie de página Car"/>
+    <w:basedOn w:val="Fuentedeprrafopredeter"/>
+    <w:link w:val="Piedepgina"/>
+    <w:uiPriority w:val="99"/>
+    <w:rsid w:val="00DD7C33"/>
+  </w:style>
 </w:styles>
 </file>
 

</xml_diff>

<commit_message>
Agregado titulo de conclusiones, las redacto luego
</commit_message>
<xml_diff>
--- a/Informe.docx
+++ b/Informe.docx
@@ -38,7 +38,21 @@
         <w:rPr>
           <w:rFonts w:ascii="Arial" w:hAnsi="Arial" w:cs="Arial"/>
         </w:rPr>
-        <w:t>Trimestre: Sep-Dic 2016</w:t>
+        <w:t xml:space="preserve">Trimestre: </w:t>
+      </w:r>
+      <w:proofErr w:type="spellStart"/>
+      <w:r>
+        <w:rPr>
+          <w:rFonts w:ascii="Arial" w:hAnsi="Arial" w:cs="Arial"/>
+        </w:rPr>
+        <w:t>Sep</w:t>
+      </w:r>
+      <w:proofErr w:type="spellEnd"/>
+      <w:r>
+        <w:rPr>
+          <w:rFonts w:ascii="Arial" w:hAnsi="Arial" w:cs="Arial"/>
+        </w:rPr>
+        <w:t>-Dic 2016</w:t>
       </w:r>
     </w:p>
     <w:p>
@@ -155,7 +169,27 @@
           <w:sz w:val="24"/>
           <w:u w:val="single"/>
         </w:rPr>
-        <w:t>(Despues mejoro la portada)</w:t>
+        <w:t>(</w:t>
+      </w:r>
+      <w:proofErr w:type="spellStart"/>
+      <w:r>
+        <w:rPr>
+          <w:rFonts w:ascii="Arial" w:hAnsi="Arial" w:cs="Arial"/>
+          <w:b/>
+          <w:sz w:val="24"/>
+          <w:u w:val="single"/>
+        </w:rPr>
+        <w:t>Despues</w:t>
+      </w:r>
+      <w:proofErr w:type="spellEnd"/>
+      <w:r>
+        <w:rPr>
+          <w:rFonts w:ascii="Arial" w:hAnsi="Arial" w:cs="Arial"/>
+          <w:b/>
+          <w:sz w:val="24"/>
+          <w:u w:val="single"/>
+        </w:rPr>
+        <w:t xml:space="preserve"> mejoro la portada)</w:t>
       </w:r>
     </w:p>
     <w:p>
@@ -245,7 +279,55 @@
           <w:rFonts w:ascii="Arial" w:hAnsi="Arial" w:cs="Arial"/>
           <w:sz w:val="24"/>
         </w:rPr>
-        <w:t>Según Wackerly, Mendenhall y Scheaffer (2008), la estadística es la teoría de la información cuyo objetivo es la inferencia de las propiedades de la muestra que se considera. Esta ciencia es utilizada en muchas áreas de trabajo actualmente debido a que permite obtener información un poco más realista que para fines prácticos resulta funcionar bastante bien en la mayoría de los casos. En este curso, estaremos trabajando con dos enfoques de la estadística: El en</w:t>
+        <w:t xml:space="preserve">Según </w:t>
+      </w:r>
+      <w:proofErr w:type="spellStart"/>
+      <w:r>
+        <w:rPr>
+          <w:rFonts w:ascii="Arial" w:hAnsi="Arial" w:cs="Arial"/>
+          <w:sz w:val="24"/>
+        </w:rPr>
+        <w:t>Wackerly</w:t>
+      </w:r>
+      <w:proofErr w:type="spellEnd"/>
+      <w:r>
+        <w:rPr>
+          <w:rFonts w:ascii="Arial" w:hAnsi="Arial" w:cs="Arial"/>
+          <w:sz w:val="24"/>
+        </w:rPr>
+        <w:t xml:space="preserve">, </w:t>
+      </w:r>
+      <w:proofErr w:type="spellStart"/>
+      <w:r>
+        <w:rPr>
+          <w:rFonts w:ascii="Arial" w:hAnsi="Arial" w:cs="Arial"/>
+          <w:sz w:val="24"/>
+        </w:rPr>
+        <w:t>Mendenhall</w:t>
+      </w:r>
+      <w:proofErr w:type="spellEnd"/>
+      <w:r>
+        <w:rPr>
+          <w:rFonts w:ascii="Arial" w:hAnsi="Arial" w:cs="Arial"/>
+          <w:sz w:val="24"/>
+        </w:rPr>
+        <w:t xml:space="preserve"> y </w:t>
+      </w:r>
+      <w:proofErr w:type="spellStart"/>
+      <w:r>
+        <w:rPr>
+          <w:rFonts w:ascii="Arial" w:hAnsi="Arial" w:cs="Arial"/>
+          <w:sz w:val="24"/>
+        </w:rPr>
+        <w:t>Scheaffer</w:t>
+      </w:r>
+      <w:proofErr w:type="spellEnd"/>
+      <w:r>
+        <w:rPr>
+          <w:rFonts w:ascii="Arial" w:hAnsi="Arial" w:cs="Arial"/>
+          <w:sz w:val="24"/>
+        </w:rPr>
+        <w:t xml:space="preserve"> (2008), la estadística es la teoría de la información cuyo objetivo es la inferencia de las propiedades de la muestra que se considera. Esta ciencia es utilizada en muchas áreas de trabajo actualmente debido a que permite obtener información un poco más realista que para fines prácticos resulta funcionar bastante bien en la mayoría de los casos. En este curso, estaremos trabajando con dos enfoques de la estadística: El en</w:t>
       </w:r>
       <w:r>
         <w:rPr>
@@ -1073,7 +1155,43 @@
           <w:b/>
           <w:sz w:val="24"/>
         </w:rPr>
-        <w:t>INB per capita (Dolares):</w:t>
+        <w:t xml:space="preserve">INB per </w:t>
+      </w:r>
+      <w:proofErr w:type="spellStart"/>
+      <w:r>
+        <w:rPr>
+          <w:rFonts w:ascii="Arial" w:hAnsi="Arial" w:cs="Arial"/>
+          <w:b/>
+          <w:sz w:val="24"/>
+        </w:rPr>
+        <w:t>capita</w:t>
+      </w:r>
+      <w:proofErr w:type="spellEnd"/>
+      <w:r>
+        <w:rPr>
+          <w:rFonts w:ascii="Arial" w:hAnsi="Arial" w:cs="Arial"/>
+          <w:b/>
+          <w:sz w:val="24"/>
+        </w:rPr>
+        <w:t xml:space="preserve"> (</w:t>
+      </w:r>
+      <w:proofErr w:type="spellStart"/>
+      <w:r>
+        <w:rPr>
+          <w:rFonts w:ascii="Arial" w:hAnsi="Arial" w:cs="Arial"/>
+          <w:b/>
+          <w:sz w:val="24"/>
+        </w:rPr>
+        <w:t>Dolares</w:t>
+      </w:r>
+      <w:proofErr w:type="spellEnd"/>
+      <w:r>
+        <w:rPr>
+          <w:rFonts w:ascii="Arial" w:hAnsi="Arial" w:cs="Arial"/>
+          <w:b/>
+          <w:sz w:val="24"/>
+        </w:rPr>
+        <w:t>):</w:t>
       </w:r>
     </w:p>
     <w:p>
@@ -1351,6 +1469,7 @@
         </w:rPr>
         <w:t xml:space="preserve">. Por otro lado, en Asia y América del norte existen países, que representan una pequeña porción de cada continente, cuya población total supera </w:t>
       </w:r>
+      <w:proofErr w:type="gramStart"/>
       <w:r>
         <w:rPr>
           <w:rFonts w:ascii="Arial" w:hAnsi="Arial" w:cs="Arial"/>
@@ -1365,12 +1484,29 @@
         </w:rPr>
         <w:t>s 200 millones</w:t>
       </w:r>
-      <w:r>
-        <w:rPr>
-          <w:rFonts w:ascii="Arial" w:hAnsi="Arial" w:cs="Arial"/>
-          <w:sz w:val="24"/>
-        </w:rPr>
-        <w:t xml:space="preserve"> de personas (Llevandola incluso a 1400 millones en el caso de Asia). Toda esta información respalda lo expuesto anteriormente con respecto a la población total, es decir, la mayoría de los continentes mantienen sus cifras </w:t>
+      <w:proofErr w:type="gramEnd"/>
+      <w:r>
+        <w:rPr>
+          <w:rFonts w:ascii="Arial" w:hAnsi="Arial" w:cs="Arial"/>
+          <w:sz w:val="24"/>
+        </w:rPr>
+        <w:t xml:space="preserve"> de personas (</w:t>
+      </w:r>
+      <w:proofErr w:type="spellStart"/>
+      <w:r>
+        <w:rPr>
+          <w:rFonts w:ascii="Arial" w:hAnsi="Arial" w:cs="Arial"/>
+          <w:sz w:val="24"/>
+        </w:rPr>
+        <w:t>Llevandola</w:t>
+      </w:r>
+      <w:proofErr w:type="spellEnd"/>
+      <w:r>
+        <w:rPr>
+          <w:rFonts w:ascii="Arial" w:hAnsi="Arial" w:cs="Arial"/>
+          <w:sz w:val="24"/>
+        </w:rPr>
+        <w:t xml:space="preserve"> incluso a 1400 millones en el caso de Asia). Toda esta información respalda lo expuesto anteriormente con respecto a la población total, es decir, la mayoría de los continentes mantienen sus cifras </w:t>
       </w:r>
       <w:r>
         <w:rPr>
@@ -1589,7 +1725,7 @@
           <w:sz w:val="24"/>
         </w:rPr>
         <w:pict>
-          <v:shape id="_x0000_i1109" type="#_x0000_t75" style="width:252pt;height:252pt">
+          <v:shape id="_x0000_i1133" type="#_x0000_t75" style="width:252pt;height:252pt">
             <v:imagedata r:id="rId20" o:title="A2_Boxplot1_Mortalidad5años"/>
           </v:shape>
         </w:pict>
@@ -1644,14 +1780,62 @@
           <w:rFonts w:ascii="Arial" w:hAnsi="Arial" w:cs="Arial"/>
           <w:sz w:val="24"/>
         </w:rPr>
-        <w:t xml:space="preserve">América del sur, América del norte y Oceanía presentan los rangos intercuartiles mas pequeños a pesar de que tienen datos atípicos. Por otro lado, aunque Asia tiene un rango intercuartil </w:t>
-      </w:r>
-      <w:r>
-        <w:rPr>
-          <w:rFonts w:ascii="Arial" w:hAnsi="Arial" w:cs="Arial"/>
-          <w:sz w:val="24"/>
-        </w:rPr>
-        <w:t>grande, la mayoría de sus valores se preservan por debajo de los 150 (A pesar del dato atípico) a diferencia de Africa que, aunque no presenta datos atípicos, su rango intercuartil se encuentra entre 100 y 200 y el rango de sus valores pasa los 250.</w:t>
+        <w:t xml:space="preserve">América del sur, América del norte y Oceanía presentan los rangos </w:t>
+      </w:r>
+      <w:proofErr w:type="spellStart"/>
+      <w:r>
+        <w:rPr>
+          <w:rFonts w:ascii="Arial" w:hAnsi="Arial" w:cs="Arial"/>
+          <w:sz w:val="24"/>
+        </w:rPr>
+        <w:t>intercuartiles</w:t>
+      </w:r>
+      <w:proofErr w:type="spellEnd"/>
+      <w:r>
+        <w:rPr>
+          <w:rFonts w:ascii="Arial" w:hAnsi="Arial" w:cs="Arial"/>
+          <w:sz w:val="24"/>
+        </w:rPr>
+        <w:t xml:space="preserve"> </w:t>
+      </w:r>
+      <w:proofErr w:type="spellStart"/>
+      <w:r>
+        <w:rPr>
+          <w:rFonts w:ascii="Arial" w:hAnsi="Arial" w:cs="Arial"/>
+          <w:sz w:val="24"/>
+        </w:rPr>
+        <w:t>mas</w:t>
+      </w:r>
+      <w:proofErr w:type="spellEnd"/>
+      <w:r>
+        <w:rPr>
+          <w:rFonts w:ascii="Arial" w:hAnsi="Arial" w:cs="Arial"/>
+          <w:sz w:val="24"/>
+        </w:rPr>
+        <w:t xml:space="preserve"> pequeños a pesar de que tienen datos atípicos. Por otro lado, aunque Asia tiene un rango intercuartil </w:t>
+      </w:r>
+      <w:r>
+        <w:rPr>
+          <w:rFonts w:ascii="Arial" w:hAnsi="Arial" w:cs="Arial"/>
+          <w:sz w:val="24"/>
+        </w:rPr>
+        <w:t xml:space="preserve">grande, la mayoría de sus valores se preservan por debajo de los 150 (A pesar del dato atípico) a diferencia de </w:t>
+      </w:r>
+      <w:proofErr w:type="spellStart"/>
+      <w:r>
+        <w:rPr>
+          <w:rFonts w:ascii="Arial" w:hAnsi="Arial" w:cs="Arial"/>
+          <w:sz w:val="24"/>
+        </w:rPr>
+        <w:t>Africa</w:t>
+      </w:r>
+      <w:proofErr w:type="spellEnd"/>
+      <w:r>
+        <w:rPr>
+          <w:rFonts w:ascii="Arial" w:hAnsi="Arial" w:cs="Arial"/>
+          <w:sz w:val="24"/>
+        </w:rPr>
+        <w:t xml:space="preserve"> que, aunque no presenta datos atípicos, su rango intercuartil se encuentra entre 100 y 200 y el rango de sus valores pasa los 250.</w:t>
       </w:r>
     </w:p>
     <w:p>
@@ -1732,7 +1916,7 @@
           <w:sz w:val="24"/>
         </w:rPr>
         <w:pict>
-          <v:shape id="_x0000_i1110" type="#_x0000_t75" style="width:231.75pt;height:231.75pt">
+          <v:shape id="_x0000_i1134" type="#_x0000_t75" style="width:231.75pt;height:231.75pt">
             <v:imagedata r:id="rId21" o:title="A2_Boxplot2_Mortalidad1año"/>
           </v:shape>
         </w:pict>
@@ -1775,14 +1959,87 @@
           <w:rFonts w:ascii="Arial" w:hAnsi="Arial" w:cs="Arial"/>
           <w:sz w:val="24"/>
         </w:rPr>
-        <w:t>se visualizan los diagramas de caja correspondientes a la tasa de mortalidad de menores a 1 año. Para este caso, nuevamente Europa, Oceania, América del sur y América del norte tienen rangos intercuartiles pequeños y ubicados en posiciones bajas. Sin embargo, esta vez los datos atípicos están mas cercanos a la gráfica. Asia presenta la misma condición que en la gráfica anterior (Rango intercuartil amplio debido a población total y dispersión de los datos) y se sigue manteniendo en valores bajos. Africa</w:t>
-      </w:r>
-      <w:r>
-        <w:rPr>
-          <w:rFonts w:ascii="Arial" w:hAnsi="Arial" w:cs="Arial"/>
-          <w:sz w:val="24"/>
-        </w:rPr>
-        <w:t xml:space="preserve"> no presenta cambios en cuanto a comportamiento, es decir, carece de datos atípicos pero tiene un rango intercuartil muy amplio y este se ubica en valores altos.</w:t>
+        <w:t xml:space="preserve">se visualizan los diagramas de caja correspondientes a la tasa de mortalidad de menores a 1 año. Para este caso, nuevamente Europa, </w:t>
+      </w:r>
+      <w:proofErr w:type="spellStart"/>
+      <w:r>
+        <w:rPr>
+          <w:rFonts w:ascii="Arial" w:hAnsi="Arial" w:cs="Arial"/>
+          <w:sz w:val="24"/>
+        </w:rPr>
+        <w:t>Oceania</w:t>
+      </w:r>
+      <w:proofErr w:type="spellEnd"/>
+      <w:r>
+        <w:rPr>
+          <w:rFonts w:ascii="Arial" w:hAnsi="Arial" w:cs="Arial"/>
+          <w:sz w:val="24"/>
+        </w:rPr>
+        <w:t xml:space="preserve">, América del sur y América del norte tienen rangos </w:t>
+      </w:r>
+      <w:proofErr w:type="spellStart"/>
+      <w:r>
+        <w:rPr>
+          <w:rFonts w:ascii="Arial" w:hAnsi="Arial" w:cs="Arial"/>
+          <w:sz w:val="24"/>
+        </w:rPr>
+        <w:t>intercuartiles</w:t>
+      </w:r>
+      <w:proofErr w:type="spellEnd"/>
+      <w:r>
+        <w:rPr>
+          <w:rFonts w:ascii="Arial" w:hAnsi="Arial" w:cs="Arial"/>
+          <w:sz w:val="24"/>
+        </w:rPr>
+        <w:t xml:space="preserve"> pequeños y ubicados en posiciones bajas. Sin embargo, esta vez los datos atípicos están </w:t>
+      </w:r>
+      <w:proofErr w:type="spellStart"/>
+      <w:r>
+        <w:rPr>
+          <w:rFonts w:ascii="Arial" w:hAnsi="Arial" w:cs="Arial"/>
+          <w:sz w:val="24"/>
+        </w:rPr>
+        <w:t>mas</w:t>
+      </w:r>
+      <w:proofErr w:type="spellEnd"/>
+      <w:r>
+        <w:rPr>
+          <w:rFonts w:ascii="Arial" w:hAnsi="Arial" w:cs="Arial"/>
+          <w:sz w:val="24"/>
+        </w:rPr>
+        <w:t xml:space="preserve"> cercanos a la gráfica. Asia presenta la misma condición que en la gráfica anterior (Rango intercuartil amplio debido a población total y dispersión de los datos) y se sigue manteniendo en valores bajos. </w:t>
+      </w:r>
+      <w:proofErr w:type="spellStart"/>
+      <w:r>
+        <w:rPr>
+          <w:rFonts w:ascii="Arial" w:hAnsi="Arial" w:cs="Arial"/>
+          <w:sz w:val="24"/>
+        </w:rPr>
+        <w:t>Africa</w:t>
+      </w:r>
+      <w:proofErr w:type="spellEnd"/>
+      <w:r>
+        <w:rPr>
+          <w:rFonts w:ascii="Arial" w:hAnsi="Arial" w:cs="Arial"/>
+          <w:sz w:val="24"/>
+        </w:rPr>
+        <w:t xml:space="preserve"> no presenta cambios en cuanto a comportamiento, es decir, carece de datos </w:t>
+      </w:r>
+      <w:proofErr w:type="gramStart"/>
+      <w:r>
+        <w:rPr>
+          <w:rFonts w:ascii="Arial" w:hAnsi="Arial" w:cs="Arial"/>
+          <w:sz w:val="24"/>
+        </w:rPr>
+        <w:t>atípicos</w:t>
+      </w:r>
+      <w:proofErr w:type="gramEnd"/>
+      <w:r>
+        <w:rPr>
+          <w:rFonts w:ascii="Arial" w:hAnsi="Arial" w:cs="Arial"/>
+          <w:sz w:val="24"/>
+        </w:rPr>
+        <w:t xml:space="preserve"> pero tiene un rango intercuartil muy amplio y este se ubica en valores altos.</w:t>
       </w:r>
     </w:p>
     <w:p>
@@ -1821,7 +2078,7 @@
           <w:sz w:val="24"/>
         </w:rPr>
         <w:pict>
-          <v:shape id="_x0000_i1111" type="#_x0000_t75" style="width:223.5pt;height:223.5pt">
+          <v:shape id="_x0000_i1135" type="#_x0000_t75" style="width:223.5pt;height:223.5pt">
             <v:imagedata r:id="rId22" o:title="A2_Boxplot3_INBperCapita"/>
           </v:shape>
         </w:pict>
@@ -1904,7 +2161,7 @@
           <w:sz w:val="24"/>
         </w:rPr>
         <w:pict>
-          <v:shape id="_x0000_i1112" type="#_x0000_t75" style="width:210pt;height:210pt">
+          <v:shape id="_x0000_i1136" type="#_x0000_t75" style="width:210pt;height:210pt">
             <v:imagedata r:id="rId23" o:title="A2_Boxplot4_EsperanzaVida"/>
           </v:shape>
         </w:pict>
@@ -2226,6 +2483,7 @@
         </w:rPr>
         <w:t xml:space="preserve"> se puede observar que en los países con bajo ingreso se tienen valores que son cercanos entre </w:t>
       </w:r>
+      <w:proofErr w:type="gramStart"/>
       <w:r>
         <w:rPr>
           <w:rFonts w:ascii="Arial" w:hAnsi="Arial" w:cs="Arial"/>
@@ -2233,6 +2491,7 @@
         </w:rPr>
         <w:t>sí</w:t>
       </w:r>
+      <w:proofErr w:type="gramEnd"/>
       <w:r>
         <w:rPr>
           <w:rFonts w:ascii="Arial" w:hAnsi="Arial" w:cs="Arial"/>
@@ -2548,7 +2807,23 @@
           <w:rFonts w:ascii="Arial" w:hAnsi="Arial" w:cs="Arial"/>
           <w:sz w:val="24"/>
         </w:rPr>
-        <w:t xml:space="preserve"> de bajo ingreso, se puede observar que la población total es mas pequeña en la mayor cantidad de países de esta categoría, sin embargo, en el </w:t>
+        <w:t xml:space="preserve"> de bajo ingreso, se puede observar que la población total es </w:t>
+      </w:r>
+      <w:proofErr w:type="spellStart"/>
+      <w:r>
+        <w:rPr>
+          <w:rFonts w:ascii="Arial" w:hAnsi="Arial" w:cs="Arial"/>
+          <w:sz w:val="24"/>
+        </w:rPr>
+        <w:t>mas</w:t>
+      </w:r>
+      <w:proofErr w:type="spellEnd"/>
+      <w:r>
+        <w:rPr>
+          <w:rFonts w:ascii="Arial" w:hAnsi="Arial" w:cs="Arial"/>
+          <w:sz w:val="24"/>
+        </w:rPr>
+        <w:t xml:space="preserve"> pequeña en la mayor cantidad de países de esta categoría, sin embargo, en el </w:t>
       </w:r>
       <w:r>
         <w:rPr>
@@ -2665,7 +2940,7 @@
           <w:sz w:val="24"/>
         </w:rPr>
         <w:pict>
-          <v:shape id="_x0000_i1113" type="#_x0000_t75" style="width:190.5pt;height:190.5pt">
+          <v:shape id="_x0000_i1137" type="#_x0000_t75" style="width:190.5pt;height:190.5pt">
             <v:imagedata r:id="rId31" o:title="A3_Histograma17_NacimientoAnual_BajoIngreso"/>
           </v:shape>
         </w:pict>
@@ -2676,7 +2951,7 @@
           <w:sz w:val="24"/>
         </w:rPr>
         <w:pict>
-          <v:shape id="_x0000_i1114" type="#_x0000_t75" style="width:180pt;height:180pt">
+          <v:shape id="_x0000_i1138" type="#_x0000_t75" style="width:180pt;height:180pt">
             <v:imagedata r:id="rId32" o:title="A3_Histograma18_NacimientoAnual_AltoIngreso"/>
           </v:shape>
         </w:pict>
@@ -2724,7 +2999,87 @@
           <w:rFonts w:ascii="Arial" w:hAnsi="Arial" w:cs="Arial"/>
           <w:sz w:val="24"/>
         </w:rPr>
-        <w:t xml:space="preserve"> se puede ver que ambos grupos presentan un comportamiento similar pero con diferentes escalas. En cuanto a países de bajo ingreso, hay alrededor de 60 países en los que no se registran más de 5 millones de nacimientos al año pero hay entre 1 y 10 países que registran mas de 25 millones.  Los países con altos ingresos en el peor de los casos a penas registran un poco mas de 5 millones de nacimientos al </w:t>
+        <w:t xml:space="preserve"> se puede ver que ambos grupos presentan un comportamiento </w:t>
+      </w:r>
+      <w:proofErr w:type="gramStart"/>
+      <w:r>
+        <w:rPr>
+          <w:rFonts w:ascii="Arial" w:hAnsi="Arial" w:cs="Arial"/>
+          <w:sz w:val="24"/>
+        </w:rPr>
+        <w:t>similar</w:t>
+      </w:r>
+      <w:proofErr w:type="gramEnd"/>
+      <w:r>
+        <w:rPr>
+          <w:rFonts w:ascii="Arial" w:hAnsi="Arial" w:cs="Arial"/>
+          <w:sz w:val="24"/>
+        </w:rPr>
+        <w:t xml:space="preserve"> pero con diferentes escalas. En cuanto a países de bajo ingreso, hay alrededor de 60 países en los que no se registran más de 5 millones de nacimientos al </w:t>
+      </w:r>
+      <w:proofErr w:type="gramStart"/>
+      <w:r>
+        <w:rPr>
+          <w:rFonts w:ascii="Arial" w:hAnsi="Arial" w:cs="Arial"/>
+          <w:sz w:val="24"/>
+        </w:rPr>
+        <w:t>año</w:t>
+      </w:r>
+      <w:proofErr w:type="gramEnd"/>
+      <w:r>
+        <w:rPr>
+          <w:rFonts w:ascii="Arial" w:hAnsi="Arial" w:cs="Arial"/>
+          <w:sz w:val="24"/>
+        </w:rPr>
+        <w:t xml:space="preserve"> pero hay entre 1 y 10 países que registran </w:t>
+      </w:r>
+      <w:proofErr w:type="spellStart"/>
+      <w:r>
+        <w:rPr>
+          <w:rFonts w:ascii="Arial" w:hAnsi="Arial" w:cs="Arial"/>
+          <w:sz w:val="24"/>
+        </w:rPr>
+        <w:t>mas</w:t>
+      </w:r>
+      <w:proofErr w:type="spellEnd"/>
+      <w:r>
+        <w:rPr>
+          <w:rFonts w:ascii="Arial" w:hAnsi="Arial" w:cs="Arial"/>
+          <w:sz w:val="24"/>
+        </w:rPr>
+        <w:t xml:space="preserve"> de 25 millones.  Los países con altos ingresos en el peor de los casos </w:t>
+      </w:r>
+      <w:proofErr w:type="spellStart"/>
+      <w:r>
+        <w:rPr>
+          <w:rFonts w:ascii="Arial" w:hAnsi="Arial" w:cs="Arial"/>
+          <w:sz w:val="24"/>
+        </w:rPr>
+        <w:t>a penas</w:t>
+      </w:r>
+      <w:proofErr w:type="spellEnd"/>
+      <w:r>
+        <w:rPr>
+          <w:rFonts w:ascii="Arial" w:hAnsi="Arial" w:cs="Arial"/>
+          <w:sz w:val="24"/>
+        </w:rPr>
+        <w:t xml:space="preserve"> registran un poco </w:t>
+      </w:r>
+      <w:proofErr w:type="spellStart"/>
+      <w:r>
+        <w:rPr>
+          <w:rFonts w:ascii="Arial" w:hAnsi="Arial" w:cs="Arial"/>
+          <w:sz w:val="24"/>
+        </w:rPr>
+        <w:t>mas</w:t>
+      </w:r>
+      <w:proofErr w:type="spellEnd"/>
+      <w:r>
+        <w:rPr>
+          <w:rFonts w:ascii="Arial" w:hAnsi="Arial" w:cs="Arial"/>
+          <w:sz w:val="24"/>
+        </w:rPr>
+        <w:t xml:space="preserve"> de 5 millones de nacimientos al </w:t>
       </w:r>
       <w:r>
         <w:rPr>
@@ -2941,7 +3296,23 @@
           <w:sz w:val="24"/>
         </w:rPr>
         <w:tab/>
-        <w:t xml:space="preserve">En esta categoría clasifican aquellos países cuyo INB está por encima de 12616$ anuales. De los datos suministrados por UNICEF 28 de los 162 países estudiados se encuentran dentro de esta categoría y se determinó que la media muestral para el INB era de 26010$ anuales con desviación estándar muestral de 8403.72$. Debido a que el tamaño de la muestra era menor a 30 se utilizó la distribución t de Student para determinar el intervalo de confianza. </w:t>
+        <w:t xml:space="preserve">En esta categoría clasifican aquellos países cuyo INB está por encima de 12616$ anuales. De los datos suministrados por UNICEF 28 de los 162 países estudiados se encuentran dentro de esta categoría y se determinó que la media muestral para el INB era de 26010$ anuales con desviación estándar muestral de 8403.72$. Debido a que el tamaño de la muestra era menor a 30 se utilizó la distribución t de </w:t>
+      </w:r>
+      <w:proofErr w:type="spellStart"/>
+      <w:r>
+        <w:rPr>
+          <w:rFonts w:ascii="Arial" w:hAnsi="Arial" w:cs="Arial"/>
+          <w:sz w:val="24"/>
+        </w:rPr>
+        <w:t>Student</w:t>
+      </w:r>
+      <w:proofErr w:type="spellEnd"/>
+      <w:r>
+        <w:rPr>
+          <w:rFonts w:ascii="Arial" w:hAnsi="Arial" w:cs="Arial"/>
+          <w:sz w:val="24"/>
+        </w:rPr>
+        <w:t xml:space="preserve"> para determinar el intervalo de confianza. </w:t>
       </w:r>
       <w:r>
         <w:rPr>
@@ -3184,15 +3555,65 @@
         </w:rPr>
         <w:t xml:space="preserve">or lo tanto, gran parte de los </w:t>
       </w:r>
+      <w:r>
+        <w:rPr>
+          <w:rFonts w:ascii="Arial" w:hAnsi="Arial" w:cs="Arial"/>
+          <w:sz w:val="24"/>
+        </w:rPr>
+        <w:t>países poseen bajo ingreso y sólo una pequeña parte posee alto ingreso. Más aún, la cantidad de países con bajo ingreso es aproximadamente el doble de la cantidad de países con alto ingreso. Se puede concluir que existe una marcada diferencia de ingresos a nivel mundial definida por un pequeño grupo de países recibiendo grandes ingresos y una gran parte de países recibiendo bajos ingresos.</w:t>
+      </w:r>
+    </w:p>
+    <w:p>
+      <w:pPr>
+        <w:rPr>
+          <w:rFonts w:ascii="Arial" w:hAnsi="Arial" w:cs="Arial"/>
+          <w:sz w:val="24"/>
+        </w:rPr>
+      </w:pPr>
+    </w:p>
+    <w:p>
+      <w:pPr>
+        <w:rPr>
+          <w:rFonts w:ascii="Arial" w:hAnsi="Arial" w:cs="Arial"/>
+          <w:sz w:val="24"/>
+        </w:rPr>
+      </w:pPr>
+    </w:p>
+    <w:p>
+      <w:pPr>
+        <w:rPr>
+          <w:rFonts w:ascii="Arial" w:hAnsi="Arial" w:cs="Arial"/>
+          <w:sz w:val="24"/>
+        </w:rPr>
+      </w:pPr>
+    </w:p>
+    <w:p>
+      <w:pPr>
+        <w:jc w:val="center"/>
+        <w:rPr>
+          <w:rFonts w:ascii="Arial" w:hAnsi="Arial" w:cs="Arial"/>
+          <w:sz w:val="28"/>
+        </w:rPr>
+      </w:pPr>
+      <w:r>
+        <w:rPr>
+          <w:rFonts w:ascii="Arial" w:hAnsi="Arial" w:cs="Arial"/>
+          <w:b/>
+          <w:sz w:val="28"/>
+        </w:rPr>
+        <w:lastRenderedPageBreak/>
+        <w:t>CONCLUSIONES Y RECOMENDACIONES</w:t>
+      </w:r>
+    </w:p>
+    <w:p>
+      <w:pPr>
+        <w:rPr>
+          <w:rFonts w:ascii="Arial" w:hAnsi="Arial" w:cs="Arial"/>
+          <w:sz w:val="28"/>
+        </w:rPr>
+      </w:pPr>
       <w:bookmarkStart w:id="0" w:name="_GoBack"/>
       <w:bookmarkEnd w:id="0"/>
-      <w:r>
-        <w:rPr>
-          <w:rFonts w:ascii="Arial" w:hAnsi="Arial" w:cs="Arial"/>
-          <w:sz w:val="24"/>
-        </w:rPr>
-        <w:t>países poseen bajo ingreso y sólo una pequeña parte posee alto ingreso. Más aún, la cantidad de países con bajo ingreso es aproximadamente el doble de la cantidad de países con alto ingreso. Se puede concluir que existe una marcada diferencia de ingresos a nivel mundial definida por un pequeño grupo de países recibiendo grandes ingresos y una gran parte de países recibiendo bajos ingresos.</w:t>
-      </w:r>
     </w:p>
     <w:p>
       <w:pPr>
@@ -3247,15 +3668,69 @@
           <w:sz w:val="24"/>
           <w:lang w:val="en-US"/>
         </w:rPr>
-        <w:t>Dennis D. Wackerly, William Mendenhall, Richard L. Scheaffer - Mathematical statistics with applications - Thom</w:t>
-      </w:r>
+        <w:t xml:space="preserve">Dennis D. </w:t>
+      </w:r>
+      <w:proofErr w:type="spellStart"/>
       <w:r>
         <w:rPr>
           <w:rFonts w:ascii="Arial" w:hAnsi="Arial" w:cs="Arial"/>
           <w:sz w:val="24"/>
           <w:lang w:val="en-US"/>
         </w:rPr>
-        <w:t>son Brooks_Cole (2008)</w:t>
+        <w:t>Wackerly</w:t>
+      </w:r>
+      <w:proofErr w:type="spellEnd"/>
+      <w:r>
+        <w:rPr>
+          <w:rFonts w:ascii="Arial" w:hAnsi="Arial" w:cs="Arial"/>
+          <w:sz w:val="24"/>
+          <w:lang w:val="en-US"/>
+        </w:rPr>
+        <w:t xml:space="preserve">, William Mendenhall, Richard L. </w:t>
+      </w:r>
+      <w:proofErr w:type="spellStart"/>
+      <w:r>
+        <w:rPr>
+          <w:rFonts w:ascii="Arial" w:hAnsi="Arial" w:cs="Arial"/>
+          <w:sz w:val="24"/>
+          <w:lang w:val="en-US"/>
+        </w:rPr>
+        <w:t>Scheaffer</w:t>
+      </w:r>
+      <w:proofErr w:type="spellEnd"/>
+      <w:r>
+        <w:rPr>
+          <w:rFonts w:ascii="Arial" w:hAnsi="Arial" w:cs="Arial"/>
+          <w:sz w:val="24"/>
+          <w:lang w:val="en-US"/>
+        </w:rPr>
+        <w:t xml:space="preserve"> - Mathematical statistics with applications - Thom</w:t>
+      </w:r>
+      <w:r>
+        <w:rPr>
+          <w:rFonts w:ascii="Arial" w:hAnsi="Arial" w:cs="Arial"/>
+          <w:sz w:val="24"/>
+          <w:lang w:val="en-US"/>
+        </w:rPr>
+        <w:t xml:space="preserve">son </w:t>
+      </w:r>
+      <w:proofErr w:type="spellStart"/>
+      <w:r>
+        <w:rPr>
+          <w:rFonts w:ascii="Arial" w:hAnsi="Arial" w:cs="Arial"/>
+          <w:sz w:val="24"/>
+          <w:lang w:val="en-US"/>
+        </w:rPr>
+        <w:t>Brooks_Cole</w:t>
+      </w:r>
+      <w:proofErr w:type="spellEnd"/>
+      <w:r>
+        <w:rPr>
+          <w:rFonts w:ascii="Arial" w:hAnsi="Arial" w:cs="Arial"/>
+          <w:sz w:val="24"/>
+          <w:lang w:val="en-US"/>
+        </w:rPr>
+        <w:t xml:space="preserve"> (2008)</w:t>
       </w:r>
     </w:p>
     <w:p>

</xml_diff>